<commit_message>
pradėta daryti rėmimo sprendimai ir komunikacija
</commit_message>
<xml_diff>
--- a/baigiamasis.docx
+++ b/baigiamasis.docx
@@ -1,6 +1,6 @@
 
 <file path=word/document.xml><?xml version="1.0" encoding="utf-8"?>
-<w:document xmlns:wpc="http://schemas.microsoft.com/office/word/2010/wordprocessingCanvas" xmlns:mo="http://schemas.microsoft.com/office/mac/office/2008/main" xmlns:mc="http://schemas.openxmlformats.org/markup-compatibility/2006" xmlns:mv="urn:schemas-microsoft-com:mac:vml" xmlns:o="urn:schemas-microsoft-com:office:office" xmlns:r="http://schemas.openxmlformats.org/officeDocument/2006/relationships" xmlns:m="http://schemas.openxmlformats.org/officeDocument/2006/math" xmlns:v="urn:schemas-microsoft-com:vml" xmlns:wp14="http://schemas.microsoft.com/office/word/2010/wordprocessingDrawing" xmlns:wp="http://schemas.openxmlformats.org/drawingml/2006/wordprocessingDrawing" xmlns:w10="urn:schemas-microsoft-com:office:word" xmlns:w="http://schemas.openxmlformats.org/wordprocessingml/2006/main" xmlns:w14="http://schemas.microsoft.com/office/word/2010/wordml" xmlns:w15="http://schemas.microsoft.com/office/word/2012/wordml" xmlns:wpg="http://schemas.microsoft.com/office/word/2010/wordprocessingGroup" xmlns:wpi="http://schemas.microsoft.com/office/word/2010/wordprocessingInk" xmlns:wne="http://schemas.microsoft.com/office/word/2006/wordml" xmlns:wps="http://schemas.microsoft.com/office/word/2010/wordprocessingShape" mc:Ignorable="w14 w15 wp14">
+<w:document xmlns:wpc="http://schemas.microsoft.com/office/word/2010/wordprocessingCanvas" xmlns:cx="http://schemas.microsoft.com/office/drawing/2014/chartex" xmlns:cx1="http://schemas.microsoft.com/office/drawing/2015/9/8/chartex" xmlns:cx2="http://schemas.microsoft.com/office/drawing/2015/10/21/chartex" xmlns:cx3="http://schemas.microsoft.com/office/drawing/2016/5/9/chartex" xmlns:cx4="http://schemas.microsoft.com/office/drawing/2016/5/10/chartex" xmlns:cx5="http://schemas.microsoft.com/office/drawing/2016/5/11/chartex" xmlns:cx6="http://schemas.microsoft.com/office/drawing/2016/5/12/chartex" xmlns:cx7="http://schemas.microsoft.com/office/drawing/2016/5/13/chartex" xmlns:cx8="http://schemas.microsoft.com/office/drawing/2016/5/14/chartex" xmlns:mc="http://schemas.openxmlformats.org/markup-compatibility/2006" xmlns:o="urn:schemas-microsoft-com:office:office" xmlns:r="http://schemas.openxmlformats.org/officeDocument/2006/relationships" xmlns:m="http://schemas.openxmlformats.org/officeDocument/2006/math" xmlns:v="urn:schemas-microsoft-com:vml" xmlns:wp14="http://schemas.microsoft.com/office/word/2010/wordprocessingDrawing" xmlns:wp="http://schemas.openxmlformats.org/drawingml/2006/wordprocessingDrawing" xmlns:w10="urn:schemas-microsoft-com:office:word" xmlns:w="http://schemas.openxmlformats.org/wordprocessingml/2006/main" xmlns:w14="http://schemas.microsoft.com/office/word/2010/wordml" xmlns:w15="http://schemas.microsoft.com/office/word/2012/wordml" xmlns:w16se="http://schemas.microsoft.com/office/word/2015/wordml/symex" xmlns:wpg="http://schemas.microsoft.com/office/word/2010/wordprocessingGroup" xmlns:wpi="http://schemas.microsoft.com/office/word/2010/wordprocessingInk" xmlns:wne="http://schemas.microsoft.com/office/word/2006/wordml" xmlns:wps="http://schemas.microsoft.com/office/word/2010/wordprocessingShape" mc:Ignorable="w14 w15 w16se wp14">
   <w:body>
     <w:p>
       <w:pPr>
@@ -297,17 +297,8 @@
           <w:sz w:val="28"/>
           <w:szCs w:val="28"/>
         </w:rPr>
-        <w:t xml:space="preserve">Žygimantas </w:t>
-      </w:r>
-      <w:proofErr w:type="spellStart"/>
-      <w:r>
-        <w:rPr>
-          <w:sz w:val="28"/>
-          <w:szCs w:val="28"/>
-        </w:rPr>
-        <w:t>Skinkys</w:t>
-      </w:r>
-      <w:proofErr w:type="spellEnd"/>
+        <w:t>Žygimantas Skinkys</w:t>
+      </w:r>
     </w:p>
     <w:p>
       <w:pPr>
@@ -349,7 +340,7 @@
     </w:p>
     <w:p>
       <w:pPr>
-        <w:pStyle w:val="Heading5"/>
+        <w:pStyle w:val="Antrat5"/>
         <w:numPr>
           <w:ilvl w:val="0"/>
           <w:numId w:val="0"/>
@@ -410,7 +401,7 @@
       <w:sdtContent>
         <w:p>
           <w:pPr>
-            <w:pStyle w:val="TOCHeading"/>
+            <w:pStyle w:val="Turinioantrat"/>
             <w:rPr>
               <w:rFonts w:ascii="Times New Roman" w:hAnsi="Times New Roman" w:cs="Times New Roman"/>
               <w:color w:val="auto"/>
@@ -426,7 +417,7 @@
         </w:p>
         <w:p>
           <w:pPr>
-            <w:pStyle w:val="TOC1"/>
+            <w:pStyle w:val="Turinys1"/>
             <w:tabs>
               <w:tab w:val="right" w:leader="dot" w:pos="9010"/>
             </w:tabs>
@@ -509,7 +500,7 @@
         </w:p>
         <w:p>
           <w:pPr>
-            <w:pStyle w:val="TOC1"/>
+            <w:pStyle w:val="Turinys1"/>
             <w:tabs>
               <w:tab w:val="left" w:pos="480"/>
               <w:tab w:val="right" w:leader="dot" w:pos="9010"/>
@@ -596,7 +587,7 @@
         </w:p>
         <w:p>
           <w:pPr>
-            <w:pStyle w:val="TOC1"/>
+            <w:pStyle w:val="Turinys1"/>
             <w:tabs>
               <w:tab w:val="left" w:pos="480"/>
               <w:tab w:val="right" w:leader="dot" w:pos="9010"/>
@@ -683,7 +674,7 @@
         </w:p>
         <w:p>
           <w:pPr>
-            <w:pStyle w:val="TOC1"/>
+            <w:pStyle w:val="Turinys1"/>
             <w:tabs>
               <w:tab w:val="left" w:pos="480"/>
               <w:tab w:val="right" w:leader="dot" w:pos="9010"/>
@@ -770,7 +761,7 @@
         </w:p>
         <w:p>
           <w:pPr>
-            <w:pStyle w:val="TOC1"/>
+            <w:pStyle w:val="Turinys1"/>
             <w:tabs>
               <w:tab w:val="left" w:pos="480"/>
               <w:tab w:val="right" w:leader="dot" w:pos="9010"/>
@@ -857,7 +848,7 @@
         </w:p>
         <w:p>
           <w:pPr>
-            <w:pStyle w:val="TOC1"/>
+            <w:pStyle w:val="Turinys1"/>
             <w:tabs>
               <w:tab w:val="left" w:pos="480"/>
               <w:tab w:val="right" w:leader="dot" w:pos="9010"/>
@@ -944,7 +935,7 @@
         </w:p>
         <w:p>
           <w:pPr>
-            <w:pStyle w:val="TOC1"/>
+            <w:pStyle w:val="Turinys1"/>
             <w:tabs>
               <w:tab w:val="left" w:pos="480"/>
               <w:tab w:val="right" w:leader="dot" w:pos="9010"/>
@@ -1031,7 +1022,7 @@
         </w:p>
         <w:p>
           <w:pPr>
-            <w:pStyle w:val="TOC2"/>
+            <w:pStyle w:val="Turinys2"/>
             <w:tabs>
               <w:tab w:val="left" w:pos="960"/>
               <w:tab w:val="right" w:leader="dot" w:pos="9010"/>
@@ -1114,7 +1105,7 @@
         </w:p>
         <w:p>
           <w:pPr>
-            <w:pStyle w:val="TOC2"/>
+            <w:pStyle w:val="Turinys2"/>
             <w:tabs>
               <w:tab w:val="left" w:pos="960"/>
               <w:tab w:val="right" w:leader="dot" w:pos="9010"/>
@@ -1197,7 +1188,7 @@
         </w:p>
         <w:p>
           <w:pPr>
-            <w:pStyle w:val="TOC2"/>
+            <w:pStyle w:val="Turinys2"/>
             <w:tabs>
               <w:tab w:val="left" w:pos="960"/>
               <w:tab w:val="right" w:leader="dot" w:pos="9010"/>
@@ -1280,7 +1271,7 @@
         </w:p>
         <w:p>
           <w:pPr>
-            <w:pStyle w:val="TOC2"/>
+            <w:pStyle w:val="Turinys2"/>
             <w:tabs>
               <w:tab w:val="left" w:pos="960"/>
               <w:tab w:val="right" w:leader="dot" w:pos="9010"/>
@@ -1363,7 +1354,7 @@
         </w:p>
         <w:p>
           <w:pPr>
-            <w:pStyle w:val="TOC1"/>
+            <w:pStyle w:val="Turinys1"/>
             <w:tabs>
               <w:tab w:val="right" w:leader="dot" w:pos="9010"/>
             </w:tabs>
@@ -1429,7 +1420,7 @@
         </w:p>
         <w:p>
           <w:pPr>
-            <w:pStyle w:val="TOC1"/>
+            <w:pStyle w:val="Turinys1"/>
             <w:tabs>
               <w:tab w:val="right" w:leader="dot" w:pos="9010"/>
             </w:tabs>
@@ -1521,7 +1512,7 @@
     </w:p>
     <w:p>
       <w:pPr>
-        <w:pStyle w:val="Heading1"/>
+        <w:pStyle w:val="Antrat1"/>
         <w:numPr>
           <w:ilvl w:val="0"/>
           <w:numId w:val="0"/>
@@ -1599,7 +1590,7 @@
     </w:p>
     <w:p>
       <w:pPr>
-        <w:pStyle w:val="Heading1"/>
+        <w:pStyle w:val="Antrat1"/>
         <w:rPr>
           <w:lang w:val="en-GB" w:eastAsia="en-GB"/>
         </w:rPr>
@@ -1725,7 +1716,7 @@
       <w:r>
         <w:rPr>
           <w:noProof/>
-          <w:lang w:val="en-US" w:eastAsia="en-US"/>
+          <w:lang w:eastAsia="lt-LT"/>
         </w:rPr>
         <w:drawing>
           <wp:inline distT="0" distB="0" distL="0" distR="0" wp14:anchorId="3EFC5AA4" wp14:editId="722E093C">
@@ -1826,7 +1817,7 @@
     </w:p>
     <w:p>
       <w:pPr>
-        <w:pStyle w:val="Heading1"/>
+        <w:pStyle w:val="Antrat1"/>
         <w:rPr>
           <w:lang w:val="en-GB" w:eastAsia="en-GB"/>
         </w:rPr>
@@ -1892,7 +1883,7 @@
     </w:p>
     <w:p>
       <w:pPr>
-        <w:pStyle w:val="Heading3"/>
+        <w:pStyle w:val="Antrat3"/>
         <w:rPr>
           <w:lang w:val="en-GB" w:eastAsia="en-GB"/>
         </w:rPr>
@@ -1948,7 +1939,7 @@
     </w:p>
     <w:p>
       <w:pPr>
-        <w:pStyle w:val="Heading3"/>
+        <w:pStyle w:val="Antrat3"/>
         <w:jc w:val="left"/>
         <w:rPr>
           <w:sz w:val="24"/>
@@ -1964,7 +1955,7 @@
     <w:p/>
     <w:p>
       <w:pPr>
-        <w:pStyle w:val="Caption"/>
+        <w:pStyle w:val="Antrat"/>
         <w:keepNext/>
       </w:pPr>
       <w:bookmarkStart w:id="3" w:name="_Toc479002647"/>
@@ -1996,7 +1987,7 @@
     </w:p>
     <w:tbl>
       <w:tblPr>
-        <w:tblStyle w:val="TableGrid"/>
+        <w:tblStyle w:val="Lentelstinklelis"/>
         <w:tblW w:w="0" w:type="auto"/>
         <w:jc w:val="center"/>
         <w:tblLook w:val="04A0" w:firstRow="1" w:lastRow="0" w:firstColumn="1" w:lastColumn="0" w:noHBand="0" w:noVBand="1"/>
@@ -2018,13 +2009,8 @@
             <w:pPr>
               <w:jc w:val="center"/>
             </w:pPr>
-            <w:proofErr w:type="spellStart"/>
-            <w:r>
-              <w:t>Makroaplinkos</w:t>
-            </w:r>
-            <w:proofErr w:type="spellEnd"/>
-            <w:r>
-              <w:t xml:space="preserve"> veiksnys</w:t>
+            <w:r>
+              <w:t>Makroaplinkos veiksnys</w:t>
             </w:r>
           </w:p>
         </w:tc>
@@ -2237,15 +2223,7 @@
         <w:t>Šis pokytis patvirtina kad, nedarbo lygis Lietuvoje tendencingai mažėja. Mažesnis nedarbo lygis taip pat prisideda ir prie vidutinio darbo užmokesčio augimo.</w:t>
       </w:r>
       <w:r>
-        <w:t xml:space="preserve"> Vidutinis mėnesinis </w:t>
-      </w:r>
-      <w:proofErr w:type="spellStart"/>
-      <w:r>
-        <w:t>bruto</w:t>
-      </w:r>
-      <w:proofErr w:type="spellEnd"/>
-      <w:r>
-        <w:t xml:space="preserve"> darbo užmokestis, šalies ūkyje (be individualių įmonių) </w:t>
+        <w:t xml:space="preserve"> Vidutinis mėnesinis bruto darbo užmokestis, šalies ūkyje (be individualių įmonių) </w:t>
       </w:r>
       <w:r>
         <w:rPr>
@@ -2372,7 +2350,7 @@
     </w:p>
     <w:p>
       <w:pPr>
-        <w:pStyle w:val="Heading3"/>
+        <w:pStyle w:val="Antrat3"/>
         <w:jc w:val="left"/>
         <w:rPr>
           <w:sz w:val="24"/>
@@ -2412,7 +2390,7 @@
     <w:p/>
     <w:p>
       <w:pPr>
-        <w:pStyle w:val="Caption"/>
+        <w:pStyle w:val="Antrat"/>
         <w:keepNext/>
       </w:pPr>
       <w:bookmarkStart w:id="4" w:name="_Toc479002648"/>
@@ -2444,7 +2422,7 @@
     </w:p>
     <w:tbl>
       <w:tblPr>
-        <w:tblStyle w:val="TableGrid"/>
+        <w:tblStyle w:val="Lentelstinklelis"/>
         <w:tblW w:w="0" w:type="auto"/>
         <w:jc w:val="center"/>
         <w:tblLook w:val="04A0" w:firstRow="1" w:lastRow="0" w:firstColumn="1" w:lastColumn="0" w:noHBand="0" w:noVBand="1"/>
@@ -2467,13 +2445,8 @@
             <w:pPr>
               <w:jc w:val="center"/>
             </w:pPr>
-            <w:proofErr w:type="spellStart"/>
-            <w:r>
-              <w:t>Makroaplinkos</w:t>
-            </w:r>
-            <w:proofErr w:type="spellEnd"/>
-            <w:r>
-              <w:t xml:space="preserve"> veiksnys</w:t>
+            <w:r>
+              <w:t>Makroaplinkos veiksnys</w:t>
             </w:r>
           </w:p>
         </w:tc>
@@ -2545,7 +2518,7 @@
     </w:tbl>
     <w:p>
       <w:pPr>
-        <w:pStyle w:val="Heading3"/>
+        <w:pStyle w:val="Antrat3"/>
         <w:jc w:val="left"/>
         <w:rPr>
           <w:sz w:val="24"/>
@@ -2554,7 +2527,7 @@
     </w:p>
     <w:p>
       <w:pPr>
-        <w:pStyle w:val="Heading3"/>
+        <w:pStyle w:val="Antrat3"/>
         <w:jc w:val="left"/>
         <w:rPr>
           <w:sz w:val="24"/>
@@ -2594,7 +2567,7 @@
     <w:p/>
     <w:p>
       <w:pPr>
-        <w:pStyle w:val="Caption"/>
+        <w:pStyle w:val="Antrat"/>
         <w:keepNext/>
       </w:pPr>
       <w:bookmarkStart w:id="5" w:name="_Toc479002649"/>
@@ -2626,7 +2599,7 @@
     </w:p>
     <w:tbl>
       <w:tblPr>
-        <w:tblStyle w:val="TableGrid"/>
+        <w:tblStyle w:val="Lentelstinklelis"/>
         <w:tblW w:w="0" w:type="auto"/>
         <w:jc w:val="center"/>
         <w:tblLook w:val="04A0" w:firstRow="1" w:lastRow="0" w:firstColumn="1" w:lastColumn="0" w:noHBand="0" w:noVBand="1"/>
@@ -2648,13 +2621,8 @@
             <w:pPr>
               <w:jc w:val="center"/>
             </w:pPr>
-            <w:proofErr w:type="spellStart"/>
-            <w:r>
-              <w:t>Makroaplinkos</w:t>
-            </w:r>
-            <w:proofErr w:type="spellEnd"/>
-            <w:r>
-              <w:t xml:space="preserve"> veiksnys</w:t>
+            <w:r>
+              <w:t>Makroaplinkos veiksnys</w:t>
             </w:r>
           </w:p>
         </w:tc>
@@ -2757,7 +2725,7 @@
     <w:p/>
     <w:p>
       <w:pPr>
-        <w:pStyle w:val="Heading3"/>
+        <w:pStyle w:val="Antrat3"/>
         <w:jc w:val="left"/>
         <w:rPr>
           <w:sz w:val="24"/>
@@ -2774,7 +2742,7 @@
     <w:p/>
     <w:p>
       <w:pPr>
-        <w:pStyle w:val="Caption"/>
+        <w:pStyle w:val="Antrat"/>
         <w:keepNext/>
       </w:pPr>
       <w:bookmarkStart w:id="6" w:name="_Toc479002650"/>
@@ -2806,7 +2774,7 @@
     </w:p>
     <w:tbl>
       <w:tblPr>
-        <w:tblStyle w:val="TableGrid"/>
+        <w:tblStyle w:val="Lentelstinklelis"/>
         <w:tblW w:w="0" w:type="auto"/>
         <w:jc w:val="center"/>
         <w:tblLook w:val="04A0" w:firstRow="1" w:lastRow="0" w:firstColumn="1" w:lastColumn="0" w:noHBand="0" w:noVBand="1"/>
@@ -2828,13 +2796,8 @@
             <w:pPr>
               <w:jc w:val="center"/>
             </w:pPr>
-            <w:proofErr w:type="spellStart"/>
-            <w:r>
-              <w:t>Makroaplinkos</w:t>
-            </w:r>
-            <w:proofErr w:type="spellEnd"/>
-            <w:r>
-              <w:t xml:space="preserve"> veiksnys</w:t>
+            <w:r>
+              <w:t>Makroaplinkos veiksnys</w:t>
             </w:r>
           </w:p>
         </w:tc>
@@ -2904,7 +2867,7 @@
     <w:p/>
     <w:p>
       <w:pPr>
-        <w:pStyle w:val="Heading3"/>
+        <w:pStyle w:val="Antrat3"/>
         <w:rPr>
           <w:lang w:val="en-GB" w:eastAsia="en-GB"/>
         </w:rPr>
@@ -2940,7 +2903,7 @@
     </w:p>
     <w:p>
       <w:pPr>
-        <w:pStyle w:val="Heading3"/>
+        <w:pStyle w:val="Antrat3"/>
         <w:jc w:val="left"/>
         <w:rPr>
           <w:sz w:val="24"/>
@@ -2996,7 +2959,7 @@
     </w:p>
     <w:p>
       <w:pPr>
-        <w:pStyle w:val="Caption"/>
+        <w:pStyle w:val="Antrat"/>
         <w:keepNext/>
       </w:pPr>
       <w:bookmarkStart w:id="7" w:name="_Toc479002651"/>
@@ -3113,7 +3076,6 @@
                 <w:lang w:val="en-US"/>
               </w:rPr>
             </w:pPr>
-            <w:proofErr w:type="spellStart"/>
             <w:r>
               <w:rPr>
                 <w:b/>
@@ -3121,7 +3083,6 @@
               </w:rPr>
               <w:t>Pranašumai</w:t>
             </w:r>
-            <w:proofErr w:type="spellEnd"/>
           </w:p>
         </w:tc>
         <w:tc>
@@ -3421,15 +3382,7 @@
               </w:rPr>
             </w:pPr>
             <w:r>
-              <w:t xml:space="preserve">Daug nusiskundimų programėlės </w:t>
-            </w:r>
-            <w:proofErr w:type="spellStart"/>
-            <w:r>
-              <w:t>atnaujinimais</w:t>
-            </w:r>
-            <w:proofErr w:type="spellEnd"/>
-            <w:r>
-              <w:t>.</w:t>
+              <w:t>Daug nusiskundimų programėlės atnaujinimais.</w:t>
             </w:r>
           </w:p>
           <w:p>
@@ -3563,7 +3516,7 @@
     <w:p/>
     <w:p>
       <w:pPr>
-        <w:pStyle w:val="Heading3"/>
+        <w:pStyle w:val="Antrat3"/>
         <w:jc w:val="left"/>
         <w:rPr>
           <w:sz w:val="24"/>
@@ -3599,7 +3552,7 @@
     </w:p>
     <w:p>
       <w:pPr>
-        <w:pStyle w:val="Caption"/>
+        <w:pStyle w:val="Antrat"/>
         <w:keepNext/>
       </w:pPr>
       <w:bookmarkStart w:id="8" w:name="_Toc479002652"/>
@@ -3717,7 +3670,6 @@
                 <w:lang w:val="en-US"/>
               </w:rPr>
             </w:pPr>
-            <w:proofErr w:type="spellStart"/>
             <w:r>
               <w:rPr>
                 <w:b/>
@@ -3725,7 +3677,6 @@
               </w:rPr>
               <w:t>Pranašumai</w:t>
             </w:r>
-            <w:proofErr w:type="spellEnd"/>
           </w:p>
         </w:tc>
         <w:tc>
@@ -4118,7 +4069,7 @@
     <w:p/>
     <w:p>
       <w:pPr>
-        <w:pStyle w:val="Heading3"/>
+        <w:pStyle w:val="Antrat3"/>
         <w:jc w:val="left"/>
         <w:rPr>
           <w:sz w:val="24"/>
@@ -4154,7 +4105,7 @@
     </w:p>
     <w:p>
       <w:pPr>
-        <w:pStyle w:val="Caption"/>
+        <w:pStyle w:val="Antrat"/>
         <w:keepNext/>
       </w:pPr>
       <w:bookmarkStart w:id="9" w:name="_Toc479002653"/>
@@ -4273,7 +4224,6 @@
                 <w:lang w:val="en-US"/>
               </w:rPr>
             </w:pPr>
-            <w:proofErr w:type="spellStart"/>
             <w:r>
               <w:rPr>
                 <w:b/>
@@ -4281,7 +4231,6 @@
               </w:rPr>
               <w:t>Pranašumai</w:t>
             </w:r>
-            <w:proofErr w:type="spellEnd"/>
           </w:p>
         </w:tc>
         <w:tc>
@@ -4623,7 +4572,7 @@
     </w:tbl>
     <w:p>
       <w:pPr>
-        <w:pStyle w:val="Heading3"/>
+        <w:pStyle w:val="Antrat3"/>
         <w:rPr>
           <w:rFonts w:eastAsia="Times New Roman"/>
         </w:rPr>
@@ -4631,7 +4580,7 @@
     </w:p>
     <w:p>
       <w:pPr>
-        <w:pStyle w:val="Heading3"/>
+        <w:pStyle w:val="Antrat3"/>
         <w:jc w:val="left"/>
         <w:rPr>
           <w:sz w:val="24"/>
@@ -4673,7 +4622,7 @@
     </w:p>
     <w:p>
       <w:pPr>
-        <w:pStyle w:val="Caption"/>
+        <w:pStyle w:val="Antrat"/>
         <w:keepNext/>
       </w:pPr>
       <w:bookmarkStart w:id="10" w:name="_Toc479002654"/>
@@ -4790,7 +4739,6 @@
                 <w:lang w:val="en-US"/>
               </w:rPr>
             </w:pPr>
-            <w:proofErr w:type="spellStart"/>
             <w:r>
               <w:rPr>
                 <w:b/>
@@ -4798,7 +4746,6 @@
               </w:rPr>
               <w:t>Pranašumai</w:t>
             </w:r>
-            <w:proofErr w:type="spellEnd"/>
           </w:p>
         </w:tc>
         <w:tc>
@@ -5124,7 +5071,7 @@
     </w:p>
     <w:p>
       <w:pPr>
-        <w:pStyle w:val="Heading3"/>
+        <w:pStyle w:val="Antrat3"/>
         <w:jc w:val="left"/>
         <w:rPr>
           <w:sz w:val="24"/>
@@ -5198,7 +5145,7 @@
     <w:p/>
     <w:p>
       <w:pPr>
-        <w:pStyle w:val="Heading1"/>
+        <w:pStyle w:val="Antrat1"/>
         <w:rPr>
           <w:lang w:val="en-GB" w:eastAsia="en-GB"/>
         </w:rPr>
@@ -5278,7 +5225,7 @@
     </w:p>
     <w:p>
       <w:pPr>
-        <w:pStyle w:val="Heading3"/>
+        <w:pStyle w:val="Antrat3"/>
         <w:jc w:val="left"/>
         <w:rPr>
           <w:sz w:val="24"/>
@@ -5293,7 +5240,7 @@
     </w:p>
     <w:p>
       <w:pPr>
-        <w:pStyle w:val="ListParagraph"/>
+        <w:pStyle w:val="Sraopastraipa"/>
         <w:numPr>
           <w:ilvl w:val="0"/>
           <w:numId w:val="8"/>
@@ -5323,7 +5270,7 @@
     </w:p>
     <w:p>
       <w:pPr>
-        <w:pStyle w:val="ListParagraph"/>
+        <w:pStyle w:val="Sraopastraipa"/>
         <w:numPr>
           <w:ilvl w:val="0"/>
           <w:numId w:val="8"/>
@@ -5358,7 +5305,7 @@
     </w:p>
     <w:p>
       <w:pPr>
-        <w:pStyle w:val="ListParagraph"/>
+        <w:pStyle w:val="Sraopastraipa"/>
         <w:numPr>
           <w:ilvl w:val="0"/>
           <w:numId w:val="8"/>
@@ -5379,7 +5326,7 @@
     </w:p>
     <w:p>
       <w:pPr>
-        <w:pStyle w:val="Heading3"/>
+        <w:pStyle w:val="Antrat3"/>
         <w:jc w:val="left"/>
         <w:rPr>
           <w:sz w:val="24"/>
@@ -5403,7 +5350,7 @@
     </w:p>
     <w:p>
       <w:pPr>
-        <w:pStyle w:val="ListParagraph"/>
+        <w:pStyle w:val="Sraopastraipa"/>
         <w:numPr>
           <w:ilvl w:val="0"/>
           <w:numId w:val="14"/>
@@ -5437,7 +5384,7 @@
     </w:p>
     <w:p>
       <w:pPr>
-        <w:pStyle w:val="Heading3"/>
+        <w:pStyle w:val="Antrat3"/>
         <w:jc w:val="left"/>
         <w:rPr>
           <w:sz w:val="24"/>
@@ -5452,7 +5399,7 @@
     </w:p>
     <w:p>
       <w:pPr>
-        <w:pStyle w:val="ListParagraph"/>
+        <w:pStyle w:val="Sraopastraipa"/>
         <w:numPr>
           <w:ilvl w:val="0"/>
           <w:numId w:val="14"/>
@@ -5479,7 +5426,7 @@
     </w:p>
     <w:p>
       <w:pPr>
-        <w:pStyle w:val="ListParagraph"/>
+        <w:pStyle w:val="Sraopastraipa"/>
         <w:numPr>
           <w:ilvl w:val="0"/>
           <w:numId w:val="14"/>
@@ -5506,7 +5453,7 @@
     </w:p>
     <w:p>
       <w:pPr>
-        <w:pStyle w:val="ListParagraph"/>
+        <w:pStyle w:val="Sraopastraipa"/>
         <w:numPr>
           <w:ilvl w:val="0"/>
           <w:numId w:val="14"/>
@@ -5564,7 +5511,7 @@
     </w:p>
     <w:p>
       <w:pPr>
-        <w:pStyle w:val="Heading3"/>
+        <w:pStyle w:val="Antrat3"/>
         <w:jc w:val="left"/>
         <w:rPr>
           <w:sz w:val="24"/>
@@ -5599,17 +5546,28 @@
         <w:t>)</w:t>
       </w:r>
       <w:r>
-        <w:t>,  norintys gerinti savo darbo našumą, naudojantys ergonomiškus ir įnovatyvius darbo įrankius.</w:t>
-      </w:r>
-    </w:p>
-    <w:p>
-      <w:pPr>
-        <w:pStyle w:val="Heading1"/>
-        <w:rPr>
-          <w:lang w:val="en-GB" w:eastAsia="en-GB"/>
-        </w:rPr>
-      </w:pPr>
-      <w:bookmarkStart w:id="12" w:name="_Toc479002600"/>
+        <w:t>,  norintys gerinti savo darbo našu</w:t>
+      </w:r>
+      <w:bookmarkStart w:id="12" w:name="_GoBack"/>
+      <w:bookmarkEnd w:id="12"/>
+      <w:r>
+        <w:t xml:space="preserve">mą, naudojantys ergonomiškus ir </w:t>
+      </w:r>
+      <w:r>
+        <w:t>inovatyvius</w:t>
+      </w:r>
+      <w:r>
+        <w:t xml:space="preserve"> darbo įrankius.</w:t>
+      </w:r>
+    </w:p>
+    <w:p>
+      <w:pPr>
+        <w:pStyle w:val="Antrat1"/>
+        <w:rPr>
+          <w:lang w:val="en-GB" w:eastAsia="en-GB"/>
+        </w:rPr>
+      </w:pPr>
+      <w:bookmarkStart w:id="13" w:name="_Toc479002600"/>
       <w:proofErr w:type="spellStart"/>
       <w:r>
         <w:rPr>
@@ -5630,81 +5588,6 @@
           <w:lang w:val="en-GB" w:eastAsia="en-GB"/>
         </w:rPr>
         <w:t>pozicionavimas</w:t>
-      </w:r>
-      <w:bookmarkEnd w:id="12"/>
-      <w:proofErr w:type="spellEnd"/>
-      <w:r>
-        <w:rPr>
-          <w:lang w:val="en-GB" w:eastAsia="en-GB"/>
-        </w:rPr>
-        <w:t xml:space="preserve"> </w:t>
-      </w:r>
-    </w:p>
-    <w:p>
-      <w:pPr>
-        <w:rPr>
-          <w:b/>
-        </w:rPr>
-      </w:pPr>
-      <w:r>
-        <w:rPr>
-          <w:b/>
-        </w:rPr>
-        <w:t xml:space="preserve"> Pozicionavimo sakinys</w:t>
-      </w:r>
-      <w:r>
-        <w:rPr>
-          <w:b/>
-        </w:rPr>
-        <w:t>:</w:t>
-      </w:r>
-    </w:p>
-    <w:p>
-      <w:proofErr w:type="spellStart"/>
-      <w:r>
-        <w:t>TimeIT</w:t>
-      </w:r>
-      <w:proofErr w:type="spellEnd"/>
-      <w:r>
-        <w:t xml:space="preserve"> </w:t>
-      </w:r>
-      <w:proofErr w:type="spellStart"/>
-      <w:r>
-        <w:t>freelancer’iams</w:t>
-      </w:r>
-      <w:proofErr w:type="spellEnd"/>
-      <w:r>
-        <w:t xml:space="preserve"> norintiems gerinti savo darbo našumą, yra SIEKIANTIEMS IR NORINTIEMS SUTAUPYTI LAIKO, tarp visų laiko planavimo ir sekimo priemonių, kadangi yra ergonomiškas, patikimas </w:t>
-      </w:r>
-      <w:proofErr w:type="spellStart"/>
-      <w:r>
-        <w:t>irinovatyvus</w:t>
-      </w:r>
-      <w:proofErr w:type="spellEnd"/>
-      <w:r>
-        <w:t>.</w:t>
-      </w:r>
-    </w:p>
-    <w:p>
-      <w:pPr>
-        <w:pStyle w:val="Heading1"/>
-        <w:rPr>
-          <w:lang w:val="en-GB" w:eastAsia="en-GB"/>
-        </w:rPr>
-      </w:pPr>
-      <w:bookmarkStart w:id="13" w:name="_Toc479002601"/>
-      <w:r>
-        <w:rPr>
-          <w:lang w:val="en-GB" w:eastAsia="en-GB"/>
-        </w:rPr>
-        <w:t xml:space="preserve">SSGG </w:t>
-      </w:r>
-      <w:proofErr w:type="spellStart"/>
-      <w:r>
-        <w:rPr>
-          <w:lang w:val="en-GB" w:eastAsia="en-GB"/>
-        </w:rPr>
-        <w:t>analizė</w:t>
       </w:r>
       <w:bookmarkEnd w:id="13"/>
       <w:proofErr w:type="spellEnd"/>
@@ -5717,6 +5600,81 @@
     </w:p>
     <w:p>
       <w:pPr>
+        <w:rPr>
+          <w:b/>
+        </w:rPr>
+      </w:pPr>
+      <w:r>
+        <w:rPr>
+          <w:b/>
+        </w:rPr>
+        <w:t xml:space="preserve"> Pozicionavimo sakinys</w:t>
+      </w:r>
+      <w:r>
+        <w:rPr>
+          <w:b/>
+        </w:rPr>
+        <w:t>:</w:t>
+      </w:r>
+    </w:p>
+    <w:p>
+      <w:proofErr w:type="spellStart"/>
+      <w:r>
+        <w:t>TimeIT</w:t>
+      </w:r>
+      <w:proofErr w:type="spellEnd"/>
+      <w:r>
+        <w:t xml:space="preserve"> </w:t>
+      </w:r>
+      <w:proofErr w:type="spellStart"/>
+      <w:r>
+        <w:t>freelancer’iams</w:t>
+      </w:r>
+      <w:proofErr w:type="spellEnd"/>
+      <w:r>
+        <w:t xml:space="preserve"> norintiems gerinti savo darbo našumą, yra SIEKIANTIEMS IR NORINTIEMS SUTAUPYTI LAIKO, tarp visų laiko planavimo ir sekimo priemonių, kadangi yra ergonomiškas, patikimas </w:t>
+      </w:r>
+      <w:proofErr w:type="spellStart"/>
+      <w:r>
+        <w:t>irinovatyvus</w:t>
+      </w:r>
+      <w:proofErr w:type="spellEnd"/>
+      <w:r>
+        <w:t>.</w:t>
+      </w:r>
+    </w:p>
+    <w:p>
+      <w:pPr>
+        <w:pStyle w:val="Antrat1"/>
+        <w:rPr>
+          <w:lang w:val="en-GB" w:eastAsia="en-GB"/>
+        </w:rPr>
+      </w:pPr>
+      <w:bookmarkStart w:id="14" w:name="_Toc479002601"/>
+      <w:r>
+        <w:rPr>
+          <w:lang w:val="en-GB" w:eastAsia="en-GB"/>
+        </w:rPr>
+        <w:t xml:space="preserve">SSGG </w:t>
+      </w:r>
+      <w:proofErr w:type="spellStart"/>
+      <w:r>
+        <w:rPr>
+          <w:lang w:val="en-GB" w:eastAsia="en-GB"/>
+        </w:rPr>
+        <w:t>analizė</w:t>
+      </w:r>
+      <w:bookmarkEnd w:id="14"/>
+      <w:proofErr w:type="spellEnd"/>
+      <w:r>
+        <w:rPr>
+          <w:lang w:val="en-GB" w:eastAsia="en-GB"/>
+        </w:rPr>
+        <w:t xml:space="preserve"> </w:t>
+      </w:r>
+    </w:p>
+    <w:p>
+      <w:pPr>
         <w:ind w:firstLine="360"/>
         <w:rPr>
           <w:lang w:val="en-GB" w:eastAsia="en-GB"/>
@@ -5943,7 +5901,6 @@
         <w:t xml:space="preserve"> </w:t>
       </w:r>
       <w:proofErr w:type="spellStart"/>
-      <w:proofErr w:type="gramStart"/>
       <w:r>
         <w:rPr>
           <w:lang w:val="en-GB" w:eastAsia="en-GB"/>
@@ -5964,7 +5921,6 @@
         <w:t xml:space="preserve"> </w:t>
       </w:r>
       <w:proofErr w:type="spellStart"/>
-      <w:proofErr w:type="gramEnd"/>
       <w:r>
         <w:rPr>
           <w:lang w:val="en-GB" w:eastAsia="en-GB"/>
@@ -6246,10 +6202,10 @@
     </w:p>
     <w:p>
       <w:pPr>
-        <w:pStyle w:val="Caption"/>
+        <w:pStyle w:val="Antrat"/>
         <w:keepNext/>
       </w:pPr>
-      <w:bookmarkStart w:id="14" w:name="_Toc479002655"/>
+      <w:bookmarkStart w:id="15" w:name="_Toc479002655"/>
       <w:r>
         <w:t xml:space="preserve">Lentelė </w:t>
       </w:r>
@@ -6274,11 +6230,11 @@
       <w:r>
         <w:t xml:space="preserve"> SSGG (stiprybių, silpnybių, galimybių ir grėsmių) analizė</w:t>
       </w:r>
-      <w:bookmarkEnd w:id="14"/>
+      <w:bookmarkEnd w:id="15"/>
     </w:p>
     <w:tbl>
       <w:tblPr>
-        <w:tblStyle w:val="TableGrid"/>
+        <w:tblStyle w:val="Lentelstinklelis"/>
         <w:tblW w:w="0" w:type="auto"/>
         <w:tblLook w:val="04A0" w:firstRow="1" w:lastRow="0" w:firstColumn="1" w:lastColumn="0" w:noHBand="0" w:noVBand="1"/>
       </w:tblPr>
@@ -6345,7 +6301,7 @@
           </w:tcPr>
           <w:p>
             <w:pPr>
-              <w:pStyle w:val="ListParagraph"/>
+              <w:pStyle w:val="Sraopastraipa"/>
               <w:numPr>
                 <w:ilvl w:val="0"/>
                 <w:numId w:val="17"/>
@@ -6380,7 +6336,7 @@
           </w:p>
           <w:p>
             <w:pPr>
-              <w:pStyle w:val="ListParagraph"/>
+              <w:pStyle w:val="Sraopastraipa"/>
               <w:numPr>
                 <w:ilvl w:val="0"/>
                 <w:numId w:val="17"/>
@@ -6430,7 +6386,7 @@
           </w:p>
           <w:p>
             <w:pPr>
-              <w:pStyle w:val="ListParagraph"/>
+              <w:pStyle w:val="Sraopastraipa"/>
               <w:numPr>
                 <w:ilvl w:val="0"/>
                 <w:numId w:val="17"/>
@@ -6465,7 +6421,7 @@
           </w:p>
           <w:p>
             <w:pPr>
-              <w:pStyle w:val="ListParagraph"/>
+              <w:pStyle w:val="Sraopastraipa"/>
               <w:numPr>
                 <w:ilvl w:val="0"/>
                 <w:numId w:val="17"/>
@@ -6528,7 +6484,7 @@
           </w:p>
           <w:p>
             <w:pPr>
-              <w:pStyle w:val="ListParagraph"/>
+              <w:pStyle w:val="Sraopastraipa"/>
               <w:numPr>
                 <w:ilvl w:val="0"/>
                 <w:numId w:val="17"/>
@@ -6633,7 +6589,7 @@
           </w:p>
           <w:p>
             <w:pPr>
-              <w:pStyle w:val="ListParagraph"/>
+              <w:pStyle w:val="Sraopastraipa"/>
               <w:numPr>
                 <w:ilvl w:val="0"/>
                 <w:numId w:val="17"/>
@@ -6729,7 +6685,7 @@
           </w:tcPr>
           <w:p>
             <w:pPr>
-              <w:pStyle w:val="ListParagraph"/>
+              <w:pStyle w:val="Sraopastraipa"/>
               <w:numPr>
                 <w:ilvl w:val="0"/>
                 <w:numId w:val="17"/>
@@ -6779,7 +6735,7 @@
           </w:p>
           <w:p>
             <w:pPr>
-              <w:pStyle w:val="ListParagraph"/>
+              <w:pStyle w:val="Sraopastraipa"/>
               <w:numPr>
                 <w:ilvl w:val="0"/>
                 <w:numId w:val="17"/>
@@ -6989,7 +6945,7 @@
           </w:p>
           <w:p>
             <w:pPr>
-              <w:pStyle w:val="ListParagraph"/>
+              <w:pStyle w:val="Sraopastraipa"/>
               <w:numPr>
                 <w:ilvl w:val="0"/>
                 <w:numId w:val="17"/>
@@ -7174,7 +7130,7 @@
           </w:tcPr>
           <w:p>
             <w:pPr>
-              <w:pStyle w:val="ListParagraph"/>
+              <w:pStyle w:val="Sraopastraipa"/>
               <w:numPr>
                 <w:ilvl w:val="0"/>
                 <w:numId w:val="19"/>
@@ -7223,7 +7179,7 @@
           </w:p>
           <w:p>
             <w:pPr>
-              <w:pStyle w:val="ListParagraph"/>
+              <w:pStyle w:val="Sraopastraipa"/>
               <w:numPr>
                 <w:ilvl w:val="0"/>
                 <w:numId w:val="19"/>
@@ -7272,7 +7228,7 @@
           </w:p>
           <w:p>
             <w:pPr>
-              <w:pStyle w:val="ListParagraph"/>
+              <w:pStyle w:val="Sraopastraipa"/>
               <w:numPr>
                 <w:ilvl w:val="0"/>
                 <w:numId w:val="19"/>
@@ -7321,7 +7277,7 @@
           </w:p>
           <w:p>
             <w:pPr>
-              <w:pStyle w:val="ListParagraph"/>
+              <w:pStyle w:val="Sraopastraipa"/>
               <w:numPr>
                 <w:ilvl w:val="0"/>
                 <w:numId w:val="19"/>
@@ -7398,7 +7354,7 @@
           </w:p>
           <w:p>
             <w:pPr>
-              <w:pStyle w:val="ListParagraph"/>
+              <w:pStyle w:val="Sraopastraipa"/>
               <w:numPr>
                 <w:ilvl w:val="0"/>
                 <w:numId w:val="19"/>
@@ -7489,7 +7445,7 @@
           </w:p>
           <w:p>
             <w:pPr>
-              <w:pStyle w:val="ListParagraph"/>
+              <w:pStyle w:val="Sraopastraipa"/>
               <w:numPr>
                 <w:ilvl w:val="0"/>
                 <w:numId w:val="19"/>
@@ -7557,7 +7513,7 @@
           </w:tcPr>
           <w:p>
             <w:pPr>
-              <w:pStyle w:val="ListParagraph"/>
+              <w:pStyle w:val="Sraopastraipa"/>
               <w:numPr>
                 <w:ilvl w:val="0"/>
                 <w:numId w:val="18"/>
@@ -7620,7 +7576,7 @@
           </w:p>
           <w:p>
             <w:pPr>
-              <w:pStyle w:val="ListParagraph"/>
+              <w:pStyle w:val="Sraopastraipa"/>
               <w:numPr>
                 <w:ilvl w:val="0"/>
                 <w:numId w:val="18"/>
@@ -7655,7 +7611,7 @@
           </w:p>
           <w:p>
             <w:pPr>
-              <w:pStyle w:val="ListParagraph"/>
+              <w:pStyle w:val="Sraopastraipa"/>
               <w:numPr>
                 <w:ilvl w:val="0"/>
                 <w:numId w:val="18"/>
@@ -7788,12 +7744,12 @@
     <w:p/>
     <w:p>
       <w:pPr>
-        <w:pStyle w:val="Heading1"/>
-        <w:rPr>
-          <w:lang w:val="en-GB" w:eastAsia="en-GB"/>
-        </w:rPr>
-      </w:pPr>
-      <w:bookmarkStart w:id="15" w:name="_Toc479002602"/>
+        <w:pStyle w:val="Antrat1"/>
+        <w:rPr>
+          <w:lang w:val="en-GB" w:eastAsia="en-GB"/>
+        </w:rPr>
+      </w:pPr>
+      <w:bookmarkStart w:id="16" w:name="_Toc479002602"/>
       <w:proofErr w:type="spellStart"/>
       <w:r>
         <w:rPr>
@@ -7815,7 +7771,7 @@
         </w:rPr>
         <w:t>sprendimai</w:t>
       </w:r>
-      <w:bookmarkEnd w:id="15"/>
+      <w:bookmarkEnd w:id="16"/>
       <w:proofErr w:type="spellEnd"/>
       <w:r>
         <w:rPr>
@@ -7833,7 +7789,7 @@
     </w:p>
     <w:p>
       <w:pPr>
-        <w:pStyle w:val="Heading2"/>
+        <w:pStyle w:val="Antrat2"/>
         <w:rPr>
           <w:lang w:val="en-GB" w:eastAsia="en-GB"/>
         </w:rPr>
@@ -7845,7 +7801,7 @@
         <w:lastRenderedPageBreak/>
         <w:t xml:space="preserve"> </w:t>
       </w:r>
-      <w:bookmarkStart w:id="16" w:name="_Toc479002603"/>
+      <w:bookmarkStart w:id="17" w:name="_Toc479002603"/>
       <w:proofErr w:type="spellStart"/>
       <w:r>
         <w:rPr>
@@ -7901,51 +7857,6 @@
           <w:lang w:val="en-GB" w:eastAsia="en-GB"/>
         </w:rPr>
         <w:t xml:space="preserve">) </w:t>
-      </w:r>
-      <w:proofErr w:type="spellStart"/>
-      <w:r>
-        <w:rPr>
-          <w:lang w:val="en-GB" w:eastAsia="en-GB"/>
-        </w:rPr>
-        <w:t>sprendimai</w:t>
-      </w:r>
-      <w:bookmarkEnd w:id="16"/>
-      <w:proofErr w:type="spellEnd"/>
-      <w:r>
-        <w:rPr>
-          <w:lang w:val="en-GB" w:eastAsia="en-GB"/>
-        </w:rPr>
-        <w:t xml:space="preserve"> </w:t>
-      </w:r>
-    </w:p>
-    <w:p/>
-    <w:p>
-      <w:pPr>
-        <w:pStyle w:val="Heading2"/>
-        <w:rPr>
-          <w:lang w:val="en-GB" w:eastAsia="en-GB"/>
-        </w:rPr>
-      </w:pPr>
-      <w:r>
-        <w:rPr>
-          <w:lang w:val="en-GB" w:eastAsia="en-GB"/>
-        </w:rPr>
-        <w:t xml:space="preserve"> </w:t>
-      </w:r>
-      <w:bookmarkStart w:id="17" w:name="_Toc479002604"/>
-      <w:proofErr w:type="spellStart"/>
-      <w:r>
-        <w:rPr>
-          <w:lang w:val="en-GB" w:eastAsia="en-GB"/>
-        </w:rPr>
-        <w:t>Kainodaros</w:t>
-      </w:r>
-      <w:proofErr w:type="spellEnd"/>
-      <w:r>
-        <w:rPr>
-          <w:lang w:val="en-GB" w:eastAsia="en-GB"/>
-        </w:rPr>
-        <w:t xml:space="preserve"> </w:t>
       </w:r>
       <w:proofErr w:type="spellStart"/>
       <w:r>
@@ -7966,7 +7877,7 @@
     <w:p/>
     <w:p>
       <w:pPr>
-        <w:pStyle w:val="Heading2"/>
+        <w:pStyle w:val="Antrat2"/>
         <w:rPr>
           <w:lang w:val="en-GB" w:eastAsia="en-GB"/>
         </w:rPr>
@@ -7977,55 +7888,13 @@
         </w:rPr>
         <w:t xml:space="preserve"> </w:t>
       </w:r>
-      <w:bookmarkStart w:id="18" w:name="_Toc479002605"/>
+      <w:bookmarkStart w:id="18" w:name="_Toc479002604"/>
       <w:proofErr w:type="spellStart"/>
       <w:r>
         <w:rPr>
           <w:lang w:val="en-GB" w:eastAsia="en-GB"/>
         </w:rPr>
-        <w:t>Paskirstymo</w:t>
-      </w:r>
-      <w:proofErr w:type="spellEnd"/>
-      <w:r>
-        <w:rPr>
-          <w:lang w:val="en-GB" w:eastAsia="en-GB"/>
-        </w:rPr>
-        <w:t xml:space="preserve"> </w:t>
-      </w:r>
-      <w:proofErr w:type="spellStart"/>
-      <w:r>
-        <w:rPr>
-          <w:lang w:val="en-GB" w:eastAsia="en-GB"/>
-        </w:rPr>
-        <w:t>ir</w:t>
-      </w:r>
-      <w:proofErr w:type="spellEnd"/>
-      <w:r>
-        <w:rPr>
-          <w:lang w:val="en-GB" w:eastAsia="en-GB"/>
-        </w:rPr>
-        <w:t>/</w:t>
-      </w:r>
-      <w:proofErr w:type="spellStart"/>
-      <w:r>
-        <w:rPr>
-          <w:lang w:val="en-GB" w:eastAsia="en-GB"/>
-        </w:rPr>
-        <w:t>ar</w:t>
-      </w:r>
-      <w:proofErr w:type="spellEnd"/>
-      <w:r>
-        <w:rPr>
-          <w:lang w:val="en-GB" w:eastAsia="en-GB"/>
-        </w:rPr>
-        <w:t xml:space="preserve"> </w:t>
-      </w:r>
-      <w:proofErr w:type="spellStart"/>
-      <w:r>
-        <w:rPr>
-          <w:lang w:val="en-GB" w:eastAsia="en-GB"/>
-        </w:rPr>
-        <w:t>pateikimo</w:t>
+        <w:t>Kainodaros</w:t>
       </w:r>
       <w:proofErr w:type="spellEnd"/>
       <w:r>
@@ -8053,7 +7922,7 @@
     <w:p/>
     <w:p>
       <w:pPr>
-        <w:pStyle w:val="Heading2"/>
+        <w:pStyle w:val="Antrat2"/>
         <w:rPr>
           <w:lang w:val="en-GB" w:eastAsia="en-GB"/>
         </w:rPr>
@@ -8064,13 +7933,55 @@
         </w:rPr>
         <w:t xml:space="preserve"> </w:t>
       </w:r>
-      <w:bookmarkStart w:id="19" w:name="_Toc479002606"/>
+      <w:bookmarkStart w:id="19" w:name="_Toc479002605"/>
       <w:proofErr w:type="spellStart"/>
       <w:r>
         <w:rPr>
           <w:lang w:val="en-GB" w:eastAsia="en-GB"/>
         </w:rPr>
-        <w:t>Rėmimo</w:t>
+        <w:t>Paskirstymo</w:t>
+      </w:r>
+      <w:proofErr w:type="spellEnd"/>
+      <w:r>
+        <w:rPr>
+          <w:lang w:val="en-GB" w:eastAsia="en-GB"/>
+        </w:rPr>
+        <w:t xml:space="preserve"> </w:t>
+      </w:r>
+      <w:proofErr w:type="spellStart"/>
+      <w:r>
+        <w:rPr>
+          <w:lang w:val="en-GB" w:eastAsia="en-GB"/>
+        </w:rPr>
+        <w:t>ir</w:t>
+      </w:r>
+      <w:proofErr w:type="spellEnd"/>
+      <w:r>
+        <w:rPr>
+          <w:lang w:val="en-GB" w:eastAsia="en-GB"/>
+        </w:rPr>
+        <w:t>/</w:t>
+      </w:r>
+      <w:proofErr w:type="spellStart"/>
+      <w:r>
+        <w:rPr>
+          <w:lang w:val="en-GB" w:eastAsia="en-GB"/>
+        </w:rPr>
+        <w:t>ar</w:t>
+      </w:r>
+      <w:proofErr w:type="spellEnd"/>
+      <w:r>
+        <w:rPr>
+          <w:lang w:val="en-GB" w:eastAsia="en-GB"/>
+        </w:rPr>
+        <w:t xml:space="preserve"> </w:t>
+      </w:r>
+      <w:proofErr w:type="spellStart"/>
+      <w:r>
+        <w:rPr>
+          <w:lang w:val="en-GB" w:eastAsia="en-GB"/>
+        </w:rPr>
+        <w:t>pateikimo</w:t>
       </w:r>
       <w:proofErr w:type="spellEnd"/>
       <w:r>
@@ -8098,7 +8009,52 @@
     <w:p/>
     <w:p>
       <w:pPr>
-        <w:pStyle w:val="Heading1"/>
+        <w:pStyle w:val="Antrat2"/>
+        <w:rPr>
+          <w:lang w:val="en-GB" w:eastAsia="en-GB"/>
+        </w:rPr>
+      </w:pPr>
+      <w:r>
+        <w:rPr>
+          <w:lang w:val="en-GB" w:eastAsia="en-GB"/>
+        </w:rPr>
+        <w:t xml:space="preserve"> </w:t>
+      </w:r>
+      <w:bookmarkStart w:id="20" w:name="_Toc479002606"/>
+      <w:proofErr w:type="spellStart"/>
+      <w:r>
+        <w:rPr>
+          <w:lang w:val="en-GB" w:eastAsia="en-GB"/>
+        </w:rPr>
+        <w:t>Rėmimo</w:t>
+      </w:r>
+      <w:proofErr w:type="spellEnd"/>
+      <w:r>
+        <w:rPr>
+          <w:lang w:val="en-GB" w:eastAsia="en-GB"/>
+        </w:rPr>
+        <w:t xml:space="preserve"> </w:t>
+      </w:r>
+      <w:proofErr w:type="spellStart"/>
+      <w:r>
+        <w:rPr>
+          <w:lang w:val="en-GB" w:eastAsia="en-GB"/>
+        </w:rPr>
+        <w:t>sprendimai</w:t>
+      </w:r>
+      <w:bookmarkEnd w:id="20"/>
+      <w:proofErr w:type="spellEnd"/>
+      <w:r>
+        <w:rPr>
+          <w:lang w:val="en-GB" w:eastAsia="en-GB"/>
+        </w:rPr>
+        <w:t xml:space="preserve"> </w:t>
+      </w:r>
+    </w:p>
+    <w:p/>
+    <w:p>
+      <w:pPr>
+        <w:pStyle w:val="Antrat1"/>
         <w:numPr>
           <w:ilvl w:val="0"/>
           <w:numId w:val="0"/>
@@ -8107,19 +8063,19 @@
           <w:lang w:val="en-GB" w:eastAsia="en-GB"/>
         </w:rPr>
       </w:pPr>
-      <w:bookmarkStart w:id="20" w:name="_Toc479002607"/>
+      <w:bookmarkStart w:id="21" w:name="_Toc479002607"/>
       <w:r>
         <w:rPr>
           <w:lang w:val="en-GB" w:eastAsia="en-GB"/>
         </w:rPr>
         <w:t>IŠVADOS</w:t>
       </w:r>
-      <w:bookmarkEnd w:id="20"/>
+      <w:bookmarkEnd w:id="21"/>
     </w:p>
     <w:p/>
     <w:p>
       <w:pPr>
-        <w:pStyle w:val="Heading1"/>
+        <w:pStyle w:val="Antrat1"/>
         <w:numPr>
           <w:ilvl w:val="0"/>
           <w:numId w:val="0"/>
@@ -8128,14 +8084,14 @@
           <w:lang w:val="en-GB" w:eastAsia="en-GB"/>
         </w:rPr>
       </w:pPr>
-      <w:bookmarkStart w:id="21" w:name="_Toc479002608"/>
+      <w:bookmarkStart w:id="22" w:name="_Toc479002608"/>
       <w:r>
         <w:rPr>
           <w:lang w:val="en-GB" w:eastAsia="en-GB"/>
         </w:rPr>
         <w:t>LITERATŪROS SĄRAŠAS</w:t>
       </w:r>
-      <w:bookmarkEnd w:id="21"/>
+      <w:bookmarkEnd w:id="22"/>
     </w:p>
     <w:p>
       <w:pPr>
@@ -8153,14 +8109,12 @@
       <w:hyperlink r:id="rId7" w:history="1">
         <w:r>
           <w:rPr>
-            <w:rStyle w:val="Hyperlink"/>
+            <w:rStyle w:val="Hipersaitas"/>
             <w:lang w:val="en-GB" w:eastAsia="en-GB"/>
           </w:rPr>
           <w:t>http://osp.stat.gov.lt/web/guest</w:t>
         </w:r>
       </w:hyperlink>
-      <w:bookmarkStart w:id="22" w:name="_GoBack"/>
-      <w:bookmarkEnd w:id="22"/>
     </w:p>
     <w:p>
       <w:pPr>
@@ -8173,7 +8127,7 @@
       <w:hyperlink r:id="rId8" w:history="1">
         <w:r>
           <w:rPr>
-            <w:rStyle w:val="Hyperlink"/>
+            <w:rStyle w:val="Hipersaitas"/>
           </w:rPr>
           <w:t>https://lt.wikipedia.org/wiki/Briaunainis</w:t>
         </w:r>
@@ -8185,13 +8139,13 @@
         <w:ind w:firstLine="357"/>
         <w:jc w:val="center"/>
         <w:rPr>
-          <w:rStyle w:val="Hyperlink"/>
+          <w:rStyle w:val="Hipersaitas"/>
         </w:rPr>
       </w:pPr>
       <w:hyperlink r:id="rId9" w:history="1">
         <w:r>
           <w:rPr>
-            <w:rStyle w:val="Hyperlink"/>
+            <w:rStyle w:val="Hipersaitas"/>
           </w:rPr>
           <w:t>http://4.bp.blogspot.com/-tg1YZM3sQ6w/UnvjfMbqzQI/AAAAAAAAAJs/6VDzv6OFo4U/s320/4Platono+kunai.jpg</w:t>
         </w:r>
@@ -8202,13 +8156,13 @@
         <w:ind w:firstLine="357"/>
         <w:jc w:val="center"/>
         <w:rPr>
-          <w:rStyle w:val="Hyperlink"/>
-        </w:rPr>
-      </w:pPr>
-    </w:p>
-    <w:p>
-      <w:pPr>
-        <w:pStyle w:val="Heading1"/>
+          <w:rStyle w:val="Hipersaitas"/>
+        </w:rPr>
+      </w:pPr>
+    </w:p>
+    <w:p>
+      <w:pPr>
+        <w:pStyle w:val="Antrat1"/>
         <w:numPr>
           <w:ilvl w:val="0"/>
           <w:numId w:val="0"/>
@@ -8235,7 +8189,7 @@
     </w:p>
     <w:p>
       <w:pPr>
-        <w:pStyle w:val="TableofFigures"/>
+        <w:pStyle w:val="Iliustracijsraas"/>
         <w:tabs>
           <w:tab w:val="right" w:leader="dot" w:pos="9010"/>
         </w:tabs>
@@ -8295,7 +8249,7 @@
     </w:p>
     <w:p>
       <w:pPr>
-        <w:pStyle w:val="TableofFigures"/>
+        <w:pStyle w:val="Iliustracijsraas"/>
         <w:tabs>
           <w:tab w:val="right" w:leader="dot" w:pos="9010"/>
         </w:tabs>
@@ -8355,7 +8309,7 @@
     </w:p>
     <w:p>
       <w:pPr>
-        <w:pStyle w:val="TableofFigures"/>
+        <w:pStyle w:val="Iliustracijsraas"/>
         <w:tabs>
           <w:tab w:val="right" w:leader="dot" w:pos="9010"/>
         </w:tabs>
@@ -8415,7 +8369,7 @@
     </w:p>
     <w:p>
       <w:pPr>
-        <w:pStyle w:val="TableofFigures"/>
+        <w:pStyle w:val="Iliustracijsraas"/>
         <w:tabs>
           <w:tab w:val="right" w:leader="dot" w:pos="9010"/>
         </w:tabs>
@@ -8475,7 +8429,7 @@
     </w:p>
     <w:p>
       <w:pPr>
-        <w:pStyle w:val="TableofFigures"/>
+        <w:pStyle w:val="Iliustracijsraas"/>
         <w:tabs>
           <w:tab w:val="right" w:leader="dot" w:pos="9010"/>
         </w:tabs>
@@ -8536,7 +8490,7 @@
     </w:p>
     <w:p>
       <w:pPr>
-        <w:pStyle w:val="TableofFigures"/>
+        <w:pStyle w:val="Iliustracijsraas"/>
         <w:tabs>
           <w:tab w:val="right" w:leader="dot" w:pos="9010"/>
         </w:tabs>
@@ -8596,7 +8550,7 @@
     </w:p>
     <w:p>
       <w:pPr>
-        <w:pStyle w:val="TableofFigures"/>
+        <w:pStyle w:val="Iliustracijsraas"/>
         <w:tabs>
           <w:tab w:val="right" w:leader="dot" w:pos="9010"/>
         </w:tabs>
@@ -8656,7 +8610,7 @@
     </w:p>
     <w:p>
       <w:pPr>
-        <w:pStyle w:val="TableofFigures"/>
+        <w:pStyle w:val="Iliustracijsraas"/>
         <w:tabs>
           <w:tab w:val="right" w:leader="dot" w:pos="9010"/>
         </w:tabs>
@@ -8716,7 +8670,7 @@
     </w:p>
     <w:p>
       <w:pPr>
-        <w:pStyle w:val="TableofFigures"/>
+        <w:pStyle w:val="Iliustracijsraas"/>
         <w:tabs>
           <w:tab w:val="right" w:leader="dot" w:pos="9010"/>
         </w:tabs>
@@ -8794,8 +8748,8 @@
 </file>
 
 <file path=word/numbering.xml><?xml version="1.0" encoding="utf-8"?>
-<w:numbering xmlns:wpc="http://schemas.microsoft.com/office/word/2010/wordprocessingCanvas" xmlns:mo="http://schemas.microsoft.com/office/mac/office/2008/main" xmlns:mc="http://schemas.openxmlformats.org/markup-compatibility/2006" xmlns:mv="urn:schemas-microsoft-com:mac:vml" xmlns:o="urn:schemas-microsoft-com:office:office" xmlns:r="http://schemas.openxmlformats.org/officeDocument/2006/relationships" xmlns:m="http://schemas.openxmlformats.org/officeDocument/2006/math" xmlns:v="urn:schemas-microsoft-com:vml" xmlns:wp14="http://schemas.microsoft.com/office/word/2010/wordprocessingDrawing" xmlns:wp="http://schemas.openxmlformats.org/drawingml/2006/wordprocessingDrawing" xmlns:w10="urn:schemas-microsoft-com:office:word" xmlns:w="http://schemas.openxmlformats.org/wordprocessingml/2006/main" xmlns:w14="http://schemas.microsoft.com/office/word/2010/wordml" xmlns:w15="http://schemas.microsoft.com/office/word/2012/wordml" xmlns:wpg="http://schemas.microsoft.com/office/word/2010/wordprocessingGroup" xmlns:wpi="http://schemas.microsoft.com/office/word/2010/wordprocessingInk" xmlns:wne="http://schemas.microsoft.com/office/word/2006/wordml" xmlns:wps="http://schemas.microsoft.com/office/word/2010/wordprocessingShape" mc:Ignorable="w14 w15 wp14">
-  <w:abstractNum w:abstractNumId="0">
+<w:numbering xmlns:wpc="http://schemas.microsoft.com/office/word/2010/wordprocessingCanvas" xmlns:cx="http://schemas.microsoft.com/office/drawing/2014/chartex" xmlns:cx1="http://schemas.microsoft.com/office/drawing/2015/9/8/chartex" xmlns:cx2="http://schemas.microsoft.com/office/drawing/2015/10/21/chartex" xmlns:cx3="http://schemas.microsoft.com/office/drawing/2016/5/9/chartex" xmlns:cx4="http://schemas.microsoft.com/office/drawing/2016/5/10/chartex" xmlns:cx5="http://schemas.microsoft.com/office/drawing/2016/5/11/chartex" xmlns:cx6="http://schemas.microsoft.com/office/drawing/2016/5/12/chartex" xmlns:cx7="http://schemas.microsoft.com/office/drawing/2016/5/13/chartex" xmlns:cx8="http://schemas.microsoft.com/office/drawing/2016/5/14/chartex" xmlns:mc="http://schemas.openxmlformats.org/markup-compatibility/2006" xmlns:o="urn:schemas-microsoft-com:office:office" xmlns:r="http://schemas.openxmlformats.org/officeDocument/2006/relationships" xmlns:m="http://schemas.openxmlformats.org/officeDocument/2006/math" xmlns:v="urn:schemas-microsoft-com:vml" xmlns:wp14="http://schemas.microsoft.com/office/word/2010/wordprocessingDrawing" xmlns:wp="http://schemas.openxmlformats.org/drawingml/2006/wordprocessingDrawing" xmlns:w10="urn:schemas-microsoft-com:office:word" xmlns:w="http://schemas.openxmlformats.org/wordprocessingml/2006/main" xmlns:w14="http://schemas.microsoft.com/office/word/2010/wordml" xmlns:w15="http://schemas.microsoft.com/office/word/2012/wordml" xmlns:w16se="http://schemas.microsoft.com/office/word/2015/wordml/symex" xmlns:wpg="http://schemas.microsoft.com/office/word/2010/wordprocessingGroup" xmlns:wpi="http://schemas.microsoft.com/office/word/2010/wordprocessingInk" xmlns:wne="http://schemas.microsoft.com/office/word/2006/wordml" xmlns:wps="http://schemas.microsoft.com/office/word/2010/wordprocessingShape" mc:Ignorable="w14 w15 w16se wp14">
+  <w:abstractNum w:abstractNumId="0" w15:restartNumberingAfterBreak="0">
     <w:nsid w:val="00000001"/>
     <w:multiLevelType w:val="multilevel"/>
     <w:tmpl w:val="C8641C14"/>
@@ -8838,7 +8792,7 @@
     <w:lvl w:ilvl="4">
       <w:start w:val="1"/>
       <w:numFmt w:val="decimal"/>
-      <w:pStyle w:val="Heading5"/>
+      <w:pStyle w:val="Antrat5"/>
       <w:lvlText w:val="%1.%2.%3.%4.%5."/>
       <w:lvlJc w:val="left"/>
       <w:pPr>
@@ -8848,7 +8802,7 @@
     <w:lvl w:ilvl="5">
       <w:start w:val="1"/>
       <w:numFmt w:val="decimal"/>
-      <w:pStyle w:val="Heading6"/>
+      <w:pStyle w:val="Antrat6"/>
       <w:lvlText w:val="%1.%2.%3.%4.%5.%6."/>
       <w:lvlJc w:val="left"/>
       <w:pPr>
@@ -8883,7 +8837,7 @@
       </w:pPr>
     </w:lvl>
   </w:abstractNum>
-  <w:abstractNum w:abstractNumId="1">
+  <w:abstractNum w:abstractNumId="1" w15:restartNumberingAfterBreak="0">
     <w:nsid w:val="05A82914"/>
     <w:multiLevelType w:val="hybridMultilevel"/>
     <w:tmpl w:val="41CECA8C"/>
@@ -8996,7 +8950,7 @@
       </w:rPr>
     </w:lvl>
   </w:abstractNum>
-  <w:abstractNum w:abstractNumId="2">
+  <w:abstractNum w:abstractNumId="2" w15:restartNumberingAfterBreak="0">
     <w:nsid w:val="119E0482"/>
     <w:multiLevelType w:val="hybridMultilevel"/>
     <w:tmpl w:val="049057F6"/>
@@ -9109,7 +9063,7 @@
       </w:rPr>
     </w:lvl>
   </w:abstractNum>
-  <w:abstractNum w:abstractNumId="3">
+  <w:abstractNum w:abstractNumId="3" w15:restartNumberingAfterBreak="0">
     <w:nsid w:val="126260CE"/>
     <w:multiLevelType w:val="hybridMultilevel"/>
     <w:tmpl w:val="1660D622"/>
@@ -9249,7 +9203,7 @@
       </w:rPr>
     </w:lvl>
   </w:abstractNum>
-  <w:abstractNum w:abstractNumId="4">
+  <w:abstractNum w:abstractNumId="4" w15:restartNumberingAfterBreak="0">
     <w:nsid w:val="15A17CAB"/>
     <w:multiLevelType w:val="hybridMultilevel"/>
     <w:tmpl w:val="0D20F9F6"/>
@@ -9389,7 +9343,7 @@
       </w:rPr>
     </w:lvl>
   </w:abstractNum>
-  <w:abstractNum w:abstractNumId="5">
+  <w:abstractNum w:abstractNumId="5" w15:restartNumberingAfterBreak="0">
     <w:nsid w:val="1B6515E0"/>
     <w:multiLevelType w:val="hybridMultilevel"/>
     <w:tmpl w:val="B1BAC05A"/>
@@ -9529,7 +9483,7 @@
       </w:rPr>
     </w:lvl>
   </w:abstractNum>
-  <w:abstractNum w:abstractNumId="6">
+  <w:abstractNum w:abstractNumId="6" w15:restartNumberingAfterBreak="0">
     <w:nsid w:val="1E6C4561"/>
     <w:multiLevelType w:val="hybridMultilevel"/>
     <w:tmpl w:val="D3ACFC3A"/>
@@ -9642,7 +9596,7 @@
       </w:rPr>
     </w:lvl>
   </w:abstractNum>
-  <w:abstractNum w:abstractNumId="7">
+  <w:abstractNum w:abstractNumId="7" w15:restartNumberingAfterBreak="0">
     <w:nsid w:val="2020210E"/>
     <w:multiLevelType w:val="multilevel"/>
     <w:tmpl w:val="D9286A04"/>
@@ -9728,7 +9682,7 @@
       </w:pPr>
     </w:lvl>
   </w:abstractNum>
-  <w:abstractNum w:abstractNumId="8">
+  <w:abstractNum w:abstractNumId="8" w15:restartNumberingAfterBreak="0">
     <w:nsid w:val="239E1053"/>
     <w:multiLevelType w:val="hybridMultilevel"/>
     <w:tmpl w:val="E8ACC4C4"/>
@@ -9841,7 +9795,7 @@
       </w:rPr>
     </w:lvl>
   </w:abstractNum>
-  <w:abstractNum w:abstractNumId="9">
+  <w:abstractNum w:abstractNumId="9" w15:restartNumberingAfterBreak="0">
     <w:nsid w:val="265071DA"/>
     <w:multiLevelType w:val="hybridMultilevel"/>
     <w:tmpl w:val="FBBE4416"/>
@@ -9981,7 +9935,7 @@
       </w:rPr>
     </w:lvl>
   </w:abstractNum>
-  <w:abstractNum w:abstractNumId="10">
+  <w:abstractNum w:abstractNumId="10" w15:restartNumberingAfterBreak="0">
     <w:nsid w:val="36FD51AF"/>
     <w:multiLevelType w:val="multilevel"/>
     <w:tmpl w:val="9E42D9A0"/>
@@ -10067,7 +10021,7 @@
       </w:pPr>
     </w:lvl>
   </w:abstractNum>
-  <w:abstractNum w:abstractNumId="11">
+  <w:abstractNum w:abstractNumId="11" w15:restartNumberingAfterBreak="0">
     <w:nsid w:val="3910629F"/>
     <w:multiLevelType w:val="hybridMultilevel"/>
     <w:tmpl w:val="147065C8"/>
@@ -10180,14 +10134,14 @@
       </w:rPr>
     </w:lvl>
   </w:abstractNum>
-  <w:abstractNum w:abstractNumId="12">
+  <w:abstractNum w:abstractNumId="12" w15:restartNumberingAfterBreak="0">
     <w:nsid w:val="3F67051C"/>
     <w:multiLevelType w:val="multilevel"/>
     <w:tmpl w:val="D9286A04"/>
     <w:lvl w:ilvl="0">
       <w:start w:val="1"/>
       <w:numFmt w:val="decimal"/>
-      <w:pStyle w:val="Heading1"/>
+      <w:pStyle w:val="Antrat1"/>
       <w:lvlText w:val="%1."/>
       <w:lvlJc w:val="left"/>
       <w:pPr>
@@ -10197,7 +10151,7 @@
     <w:lvl w:ilvl="1">
       <w:start w:val="1"/>
       <w:numFmt w:val="decimal"/>
-      <w:pStyle w:val="Heading2"/>
+      <w:pStyle w:val="Antrat2"/>
       <w:lvlText w:val="%1.%2."/>
       <w:lvlJc w:val="left"/>
       <w:pPr>
@@ -10268,7 +10222,7 @@
       </w:pPr>
     </w:lvl>
   </w:abstractNum>
-  <w:abstractNum w:abstractNumId="13">
+  <w:abstractNum w:abstractNumId="13" w15:restartNumberingAfterBreak="0">
     <w:nsid w:val="488D0DD5"/>
     <w:multiLevelType w:val="multilevel"/>
     <w:tmpl w:val="00000001"/>
@@ -10390,7 +10344,7 @@
       </w:pPr>
     </w:lvl>
   </w:abstractNum>
-  <w:abstractNum w:abstractNumId="14">
+  <w:abstractNum w:abstractNumId="14" w15:restartNumberingAfterBreak="0">
     <w:nsid w:val="4DEC1B48"/>
     <w:multiLevelType w:val="hybridMultilevel"/>
     <w:tmpl w:val="947278EC"/>
@@ -10530,7 +10484,7 @@
       </w:rPr>
     </w:lvl>
   </w:abstractNum>
-  <w:abstractNum w:abstractNumId="15">
+  <w:abstractNum w:abstractNumId="15" w15:restartNumberingAfterBreak="0">
     <w:nsid w:val="57E2493E"/>
     <w:multiLevelType w:val="multilevel"/>
     <w:tmpl w:val="9E42D9A0"/>
@@ -10616,7 +10570,7 @@
       </w:pPr>
     </w:lvl>
   </w:abstractNum>
-  <w:abstractNum w:abstractNumId="16">
+  <w:abstractNum w:abstractNumId="16" w15:restartNumberingAfterBreak="0">
     <w:nsid w:val="65CA498F"/>
     <w:multiLevelType w:val="hybridMultilevel"/>
     <w:tmpl w:val="85069F1C"/>
@@ -10729,7 +10683,7 @@
       </w:rPr>
     </w:lvl>
   </w:abstractNum>
-  <w:abstractNum w:abstractNumId="17">
+  <w:abstractNum w:abstractNumId="17" w15:restartNumberingAfterBreak="0">
     <w:nsid w:val="664C3149"/>
     <w:multiLevelType w:val="multilevel"/>
     <w:tmpl w:val="9E42D9A0"/>
@@ -10815,7 +10769,7 @@
       </w:pPr>
     </w:lvl>
   </w:abstractNum>
-  <w:abstractNum w:abstractNumId="18">
+  <w:abstractNum w:abstractNumId="18" w15:restartNumberingAfterBreak="0">
     <w:nsid w:val="76351EE5"/>
     <w:multiLevelType w:val="multilevel"/>
     <w:tmpl w:val="A53A3E8A"/>
@@ -10968,7 +10922,7 @@
 </file>
 
 <file path=word/styles.xml><?xml version="1.0" encoding="utf-8"?>
-<w:styles xmlns:mc="http://schemas.openxmlformats.org/markup-compatibility/2006" xmlns:r="http://schemas.openxmlformats.org/officeDocument/2006/relationships" xmlns:w="http://schemas.openxmlformats.org/wordprocessingml/2006/main" xmlns:w14="http://schemas.microsoft.com/office/word/2010/wordml" xmlns:w15="http://schemas.microsoft.com/office/word/2012/wordml" mc:Ignorable="w14 w15">
+<w:styles xmlns:mc="http://schemas.openxmlformats.org/markup-compatibility/2006" xmlns:r="http://schemas.openxmlformats.org/officeDocument/2006/relationships" xmlns:w="http://schemas.openxmlformats.org/wordprocessingml/2006/main" xmlns:w14="http://schemas.microsoft.com/office/word/2010/wordml" xmlns:w15="http://schemas.microsoft.com/office/word/2012/wordml" xmlns:w16se="http://schemas.microsoft.com/office/word/2015/wordml/symex" mc:Ignorable="w14 w15 w16se">
   <w:docDefaults>
     <w:rPrDefault>
       <w:rPr>
@@ -10980,7 +10934,7 @@
     </w:rPrDefault>
     <w:pPrDefault/>
   </w:docDefaults>
-  <w:latentStyles w:defLockedState="0" w:defUIPriority="99" w:defSemiHidden="0" w:defUnhideWhenUsed="0" w:defQFormat="0" w:count="382">
+  <w:latentStyles w:defLockedState="0" w:defUIPriority="99" w:defSemiHidden="0" w:defUnhideWhenUsed="0" w:defQFormat="0" w:count="374">
     <w:lsdException w:name="Normal" w:uiPriority="0" w:qFormat="1"/>
     <w:lsdException w:name="heading 1" w:uiPriority="0" w:qFormat="1"/>
     <w:lsdException w:name="heading 2" w:semiHidden="1" w:uiPriority="9" w:unhideWhenUsed="1" w:qFormat="1"/>
@@ -11355,7 +11309,7 @@
     <w:lsdException w:name="Mention" w:semiHidden="1" w:unhideWhenUsed="1"/>
     <w:lsdException w:name="Smart Hyperlink" w:semiHidden="1" w:unhideWhenUsed="1"/>
   </w:latentStyles>
-  <w:style w:type="paragraph" w:default="1" w:styleId="Normal">
+  <w:style w:type="paragraph" w:default="1" w:styleId="prastasis">
     <w:name w:val="Normal"/>
     <w:qFormat/>
     <w:rsid w:val="00740035"/>
@@ -11369,11 +11323,11 @@
       <w:lang w:val="lt-LT" w:eastAsia="ar-SA"/>
     </w:rPr>
   </w:style>
-  <w:style w:type="paragraph" w:styleId="Heading1">
+  <w:style w:type="paragraph" w:styleId="Antrat1">
     <w:name w:val="heading 1"/>
-    <w:basedOn w:val="Normal"/>
-    <w:next w:val="Normal"/>
-    <w:link w:val="Heading1Char"/>
+    <w:basedOn w:val="prastasis"/>
+    <w:next w:val="prastasis"/>
+    <w:link w:val="Antrat1Diagrama"/>
     <w:qFormat/>
     <w:rsid w:val="006D4C6A"/>
     <w:pPr>
@@ -11391,11 +11345,11 @@
       <w:sz w:val="32"/>
     </w:rPr>
   </w:style>
-  <w:style w:type="paragraph" w:styleId="Heading2">
+  <w:style w:type="paragraph" w:styleId="Antrat2">
     <w:name w:val="heading 2"/>
-    <w:basedOn w:val="Normal"/>
-    <w:next w:val="Normal"/>
-    <w:link w:val="Heading2Char"/>
+    <w:basedOn w:val="prastasis"/>
+    <w:next w:val="prastasis"/>
+    <w:link w:val="Antrat2Diagrama"/>
     <w:uiPriority w:val="9"/>
     <w:unhideWhenUsed/>
     <w:qFormat/>
@@ -11418,11 +11372,11 @@
       <w:szCs w:val="26"/>
     </w:rPr>
   </w:style>
-  <w:style w:type="paragraph" w:styleId="Heading3">
+  <w:style w:type="paragraph" w:styleId="Antrat3">
     <w:name w:val="heading 3"/>
-    <w:basedOn w:val="Normal"/>
-    <w:next w:val="Normal"/>
-    <w:link w:val="Heading3Char"/>
+    <w:basedOn w:val="prastasis"/>
+    <w:next w:val="prastasis"/>
+    <w:link w:val="Antrat3Diagrama"/>
     <w:uiPriority w:val="9"/>
     <w:unhideWhenUsed/>
     <w:qFormat/>
@@ -11440,11 +11394,11 @@
       <w:sz w:val="28"/>
     </w:rPr>
   </w:style>
-  <w:style w:type="paragraph" w:styleId="Heading5">
+  <w:style w:type="paragraph" w:styleId="Antrat5">
     <w:name w:val="heading 5"/>
-    <w:basedOn w:val="Normal"/>
-    <w:next w:val="Normal"/>
-    <w:link w:val="Heading5Char"/>
+    <w:basedOn w:val="prastasis"/>
+    <w:next w:val="prastasis"/>
+    <w:link w:val="Antrat5Diagrama"/>
     <w:qFormat/>
     <w:rsid w:val="00545FC3"/>
     <w:pPr>
@@ -11461,11 +11415,11 @@
       <w:bCs/>
     </w:rPr>
   </w:style>
-  <w:style w:type="paragraph" w:styleId="Heading6">
+  <w:style w:type="paragraph" w:styleId="Antrat6">
     <w:name w:val="heading 6"/>
-    <w:basedOn w:val="Normal"/>
-    <w:next w:val="Normal"/>
-    <w:link w:val="Heading6Char"/>
+    <w:basedOn w:val="prastasis"/>
+    <w:next w:val="prastasis"/>
+    <w:link w:val="Antrat6Diagrama"/>
     <w:qFormat/>
     <w:rsid w:val="00545FC3"/>
     <w:pPr>
@@ -11483,13 +11437,13 @@
       <w:szCs w:val="28"/>
     </w:rPr>
   </w:style>
-  <w:style w:type="character" w:default="1" w:styleId="DefaultParagraphFont">
+  <w:style w:type="character" w:default="1" w:styleId="Numatytasispastraiposriftas">
     <w:name w:val="Default Paragraph Font"/>
     <w:uiPriority w:val="1"/>
     <w:semiHidden/>
     <w:unhideWhenUsed/>
   </w:style>
-  <w:style w:type="table" w:default="1" w:styleId="TableNormal">
+  <w:style w:type="table" w:default="1" w:styleId="prastojilentel">
     <w:name w:val="Normal Table"/>
     <w:uiPriority w:val="99"/>
     <w:semiHidden/>
@@ -11504,16 +11458,16 @@
       </w:tblCellMar>
     </w:tblPr>
   </w:style>
-  <w:style w:type="numbering" w:default="1" w:styleId="NoList">
+  <w:style w:type="numbering" w:default="1" w:styleId="Sraonra">
     <w:name w:val="No List"/>
     <w:uiPriority w:val="99"/>
     <w:semiHidden/>
     <w:unhideWhenUsed/>
   </w:style>
-  <w:style w:type="character" w:customStyle="1" w:styleId="Heading1Char">
-    <w:name w:val="Heading 1 Char"/>
-    <w:basedOn w:val="DefaultParagraphFont"/>
-    <w:link w:val="Heading1"/>
+  <w:style w:type="character" w:customStyle="1" w:styleId="Antrat1Diagrama">
+    <w:name w:val="Antraštė 1 Diagrama"/>
+    <w:basedOn w:val="Numatytasispastraiposriftas"/>
+    <w:link w:val="Antrat1"/>
     <w:rsid w:val="006D4C6A"/>
     <w:rPr>
       <w:rFonts w:ascii="Times New Roman" w:eastAsia="Times New Roman" w:hAnsi="Times New Roman" w:cs="Times New Roman"/>
@@ -11523,10 +11477,10 @@
       <w:lang w:val="lt-LT" w:eastAsia="ar-SA"/>
     </w:rPr>
   </w:style>
-  <w:style w:type="character" w:customStyle="1" w:styleId="Heading5Char">
-    <w:name w:val="Heading 5 Char"/>
-    <w:basedOn w:val="DefaultParagraphFont"/>
-    <w:link w:val="Heading5"/>
+  <w:style w:type="character" w:customStyle="1" w:styleId="Antrat5Diagrama">
+    <w:name w:val="Antraštė 5 Diagrama"/>
+    <w:basedOn w:val="Numatytasispastraiposriftas"/>
+    <w:link w:val="Antrat5"/>
     <w:rsid w:val="00545FC3"/>
     <w:rPr>
       <w:rFonts w:ascii="Times New Roman" w:eastAsia="Times New Roman" w:hAnsi="Times New Roman" w:cs="Times New Roman"/>
@@ -11535,10 +11489,10 @@
       <w:lang w:val="lt-LT" w:eastAsia="ar-SA"/>
     </w:rPr>
   </w:style>
-  <w:style w:type="character" w:customStyle="1" w:styleId="Heading6Char">
-    <w:name w:val="Heading 6 Char"/>
-    <w:basedOn w:val="DefaultParagraphFont"/>
-    <w:link w:val="Heading6"/>
+  <w:style w:type="character" w:customStyle="1" w:styleId="Antrat6Diagrama">
+    <w:name w:val="Antraštė 6 Diagrama"/>
+    <w:basedOn w:val="Numatytasispastraiposriftas"/>
+    <w:link w:val="Antrat6"/>
     <w:rsid w:val="00545FC3"/>
     <w:rPr>
       <w:rFonts w:ascii="Times New Roman" w:eastAsia="Times New Roman" w:hAnsi="Times New Roman" w:cs="Times New Roman"/>
@@ -11547,10 +11501,10 @@
       <w:lang w:val="lt-LT" w:eastAsia="ar-SA"/>
     </w:rPr>
   </w:style>
-  <w:style w:type="character" w:customStyle="1" w:styleId="Heading2Char">
-    <w:name w:val="Heading 2 Char"/>
-    <w:basedOn w:val="DefaultParagraphFont"/>
-    <w:link w:val="Heading2"/>
+  <w:style w:type="character" w:customStyle="1" w:styleId="Antrat2Diagrama">
+    <w:name w:val="Antraštė 2 Diagrama"/>
+    <w:basedOn w:val="Numatytasispastraiposriftas"/>
+    <w:link w:val="Antrat2"/>
     <w:uiPriority w:val="9"/>
     <w:rsid w:val="006D4C6A"/>
     <w:rPr>
@@ -11561,10 +11515,10 @@
       <w:lang w:val="lt-LT" w:eastAsia="ar-SA"/>
     </w:rPr>
   </w:style>
-  <w:style w:type="paragraph" w:styleId="TOCHeading">
+  <w:style w:type="paragraph" w:styleId="Turinioantrat">
     <w:name w:val="TOC Heading"/>
-    <w:basedOn w:val="Heading1"/>
-    <w:next w:val="Normal"/>
+    <w:basedOn w:val="Antrat1"/>
+    <w:next w:val="prastasis"/>
     <w:uiPriority w:val="39"/>
     <w:unhideWhenUsed/>
     <w:qFormat/>
@@ -11587,10 +11541,10 @@
       <w:lang w:val="en-US" w:eastAsia="en-US"/>
     </w:rPr>
   </w:style>
-  <w:style w:type="paragraph" w:styleId="TOC1">
+  <w:style w:type="paragraph" w:styleId="Turinys1">
     <w:name w:val="toc 1"/>
-    <w:basedOn w:val="Normal"/>
-    <w:next w:val="Normal"/>
+    <w:basedOn w:val="prastasis"/>
+    <w:next w:val="prastasis"/>
     <w:autoRedefine/>
     <w:uiPriority w:val="39"/>
     <w:unhideWhenUsed/>
@@ -11608,10 +11562,10 @@
       <w:szCs w:val="22"/>
     </w:rPr>
   </w:style>
-  <w:style w:type="paragraph" w:styleId="TOC2">
+  <w:style w:type="paragraph" w:styleId="Turinys2">
     <w:name w:val="toc 2"/>
-    <w:basedOn w:val="Normal"/>
-    <w:next w:val="Normal"/>
+    <w:basedOn w:val="prastasis"/>
+    <w:next w:val="prastasis"/>
     <w:autoRedefine/>
     <w:uiPriority w:val="39"/>
     <w:unhideWhenUsed/>
@@ -11627,9 +11581,9 @@
       <w:szCs w:val="22"/>
     </w:rPr>
   </w:style>
-  <w:style w:type="character" w:styleId="Hyperlink">
+  <w:style w:type="character" w:styleId="Hipersaitas">
     <w:name w:val="Hyperlink"/>
-    <w:basedOn w:val="DefaultParagraphFont"/>
+    <w:basedOn w:val="Numatytasispastraiposriftas"/>
     <w:uiPriority w:val="99"/>
     <w:unhideWhenUsed/>
     <w:rsid w:val="00EB06C6"/>
@@ -11638,10 +11592,10 @@
       <w:u w:val="single"/>
     </w:rPr>
   </w:style>
-  <w:style w:type="paragraph" w:styleId="TOC3">
+  <w:style w:type="paragraph" w:styleId="Turinys3">
     <w:name w:val="toc 3"/>
-    <w:basedOn w:val="Normal"/>
-    <w:next w:val="Normal"/>
+    <w:basedOn w:val="prastasis"/>
+    <w:next w:val="prastasis"/>
     <w:autoRedefine/>
     <w:uiPriority w:val="39"/>
     <w:unhideWhenUsed/>
@@ -11658,10 +11612,10 @@
       <w:szCs w:val="22"/>
     </w:rPr>
   </w:style>
-  <w:style w:type="paragraph" w:styleId="TOC4">
+  <w:style w:type="paragraph" w:styleId="Turinys4">
     <w:name w:val="toc 4"/>
-    <w:basedOn w:val="Normal"/>
-    <w:next w:val="Normal"/>
+    <w:basedOn w:val="prastasis"/>
+    <w:next w:val="prastasis"/>
     <w:autoRedefine/>
     <w:uiPriority w:val="39"/>
     <w:unhideWhenUsed/>
@@ -11676,10 +11630,10 @@
       <w:szCs w:val="18"/>
     </w:rPr>
   </w:style>
-  <w:style w:type="paragraph" w:styleId="TOC5">
+  <w:style w:type="paragraph" w:styleId="Turinys5">
     <w:name w:val="toc 5"/>
-    <w:basedOn w:val="Normal"/>
-    <w:next w:val="Normal"/>
+    <w:basedOn w:val="prastasis"/>
+    <w:next w:val="prastasis"/>
     <w:autoRedefine/>
     <w:uiPriority w:val="39"/>
     <w:unhideWhenUsed/>
@@ -11694,10 +11648,10 @@
       <w:szCs w:val="18"/>
     </w:rPr>
   </w:style>
-  <w:style w:type="paragraph" w:styleId="TOC6">
+  <w:style w:type="paragraph" w:styleId="Turinys6">
     <w:name w:val="toc 6"/>
-    <w:basedOn w:val="Normal"/>
-    <w:next w:val="Normal"/>
+    <w:basedOn w:val="prastasis"/>
+    <w:next w:val="prastasis"/>
     <w:autoRedefine/>
     <w:uiPriority w:val="39"/>
     <w:unhideWhenUsed/>
@@ -11712,10 +11666,10 @@
       <w:szCs w:val="18"/>
     </w:rPr>
   </w:style>
-  <w:style w:type="paragraph" w:styleId="TOC7">
+  <w:style w:type="paragraph" w:styleId="Turinys7">
     <w:name w:val="toc 7"/>
-    <w:basedOn w:val="Normal"/>
-    <w:next w:val="Normal"/>
+    <w:basedOn w:val="prastasis"/>
+    <w:next w:val="prastasis"/>
     <w:autoRedefine/>
     <w:uiPriority w:val="39"/>
     <w:unhideWhenUsed/>
@@ -11730,10 +11684,10 @@
       <w:szCs w:val="18"/>
     </w:rPr>
   </w:style>
-  <w:style w:type="paragraph" w:styleId="TOC8">
+  <w:style w:type="paragraph" w:styleId="Turinys8">
     <w:name w:val="toc 8"/>
-    <w:basedOn w:val="Normal"/>
-    <w:next w:val="Normal"/>
+    <w:basedOn w:val="prastasis"/>
+    <w:next w:val="prastasis"/>
     <w:autoRedefine/>
     <w:uiPriority w:val="39"/>
     <w:unhideWhenUsed/>
@@ -11748,10 +11702,10 @@
       <w:szCs w:val="18"/>
     </w:rPr>
   </w:style>
-  <w:style w:type="paragraph" w:styleId="TOC9">
+  <w:style w:type="paragraph" w:styleId="Turinys9">
     <w:name w:val="toc 9"/>
-    <w:basedOn w:val="Normal"/>
-    <w:next w:val="Normal"/>
+    <w:basedOn w:val="prastasis"/>
+    <w:next w:val="prastasis"/>
     <w:autoRedefine/>
     <w:uiPriority w:val="39"/>
     <w:unhideWhenUsed/>
@@ -11766,9 +11720,9 @@
       <w:szCs w:val="18"/>
     </w:rPr>
   </w:style>
-  <w:style w:type="character" w:styleId="FollowedHyperlink">
+  <w:style w:type="character" w:styleId="Perirtashipersaitas">
     <w:name w:val="FollowedHyperlink"/>
-    <w:basedOn w:val="DefaultParagraphFont"/>
+    <w:basedOn w:val="Numatytasispastraiposriftas"/>
     <w:uiPriority w:val="99"/>
     <w:semiHidden/>
     <w:unhideWhenUsed/>
@@ -11778,10 +11732,10 @@
       <w:u w:val="single"/>
     </w:rPr>
   </w:style>
-  <w:style w:type="character" w:customStyle="1" w:styleId="Heading3Char">
-    <w:name w:val="Heading 3 Char"/>
-    <w:basedOn w:val="DefaultParagraphFont"/>
-    <w:link w:val="Heading3"/>
+  <w:style w:type="character" w:customStyle="1" w:styleId="Antrat3Diagrama">
+    <w:name w:val="Antraštė 3 Diagrama"/>
+    <w:basedOn w:val="Numatytasispastraiposriftas"/>
+    <w:link w:val="Antrat3"/>
     <w:uiPriority w:val="9"/>
     <w:rsid w:val="001D1E4B"/>
     <w:rPr>
@@ -11791,9 +11745,9 @@
       <w:lang w:val="lt-LT" w:eastAsia="ar-SA"/>
     </w:rPr>
   </w:style>
-  <w:style w:type="paragraph" w:styleId="ListParagraph">
+  <w:style w:type="paragraph" w:styleId="Sraopastraipa">
     <w:name w:val="List Paragraph"/>
-    <w:basedOn w:val="Normal"/>
+    <w:basedOn w:val="prastasis"/>
     <w:uiPriority w:val="34"/>
     <w:qFormat/>
     <w:rsid w:val="008078A0"/>
@@ -11802,9 +11756,9 @@
       <w:contextualSpacing/>
     </w:pPr>
   </w:style>
-  <w:style w:type="table" w:styleId="TableGrid">
+  <w:style w:type="table" w:styleId="Lentelstinklelis">
     <w:name w:val="Table Grid"/>
-    <w:basedOn w:val="TableNormal"/>
+    <w:basedOn w:val="prastojilentel"/>
     <w:uiPriority w:val="39"/>
     <w:rsid w:val="00E92A4B"/>
     <w:rPr>
@@ -11813,7 +11767,6 @@
       <w:lang w:val="en-US"/>
     </w:rPr>
     <w:tblPr>
-      <w:tblInd w:w="0" w:type="dxa"/>
       <w:tblBorders>
         <w:top w:val="single" w:sz="4" w:space="0" w:color="auto"/>
         <w:left w:val="single" w:sz="4" w:space="0" w:color="auto"/>
@@ -11822,18 +11775,12 @@
         <w:insideH w:val="single" w:sz="4" w:space="0" w:color="auto"/>
         <w:insideV w:val="single" w:sz="4" w:space="0" w:color="auto"/>
       </w:tblBorders>
-      <w:tblCellMar>
-        <w:top w:w="0" w:type="dxa"/>
-        <w:left w:w="108" w:type="dxa"/>
-        <w:bottom w:w="0" w:type="dxa"/>
-        <w:right w:w="108" w:type="dxa"/>
-      </w:tblCellMar>
     </w:tblPr>
   </w:style>
-  <w:style w:type="paragraph" w:styleId="Caption">
+  <w:style w:type="paragraph" w:styleId="Antrat">
     <w:name w:val="caption"/>
-    <w:basedOn w:val="Normal"/>
-    <w:next w:val="Normal"/>
+    <w:basedOn w:val="prastasis"/>
+    <w:next w:val="prastasis"/>
     <w:uiPriority w:val="35"/>
     <w:unhideWhenUsed/>
     <w:qFormat/>
@@ -11849,10 +11796,10 @@
       <w:szCs w:val="18"/>
     </w:rPr>
   </w:style>
-  <w:style w:type="paragraph" w:styleId="TableofFigures">
+  <w:style w:type="paragraph" w:styleId="Iliustracijsraas">
     <w:name w:val="table of figures"/>
-    <w:basedOn w:val="Normal"/>
-    <w:next w:val="Normal"/>
+    <w:basedOn w:val="prastasis"/>
+    <w:next w:val="prastasis"/>
     <w:uiPriority w:val="99"/>
     <w:unhideWhenUsed/>
     <w:rsid w:val="007C4E40"/>
@@ -12129,7 +12076,7 @@
 </file>
 
 <file path=customXml/itemProps1.xml><?xml version="1.0" encoding="utf-8"?>
-<ds:datastoreItem xmlns:ds="http://schemas.openxmlformats.org/officeDocument/2006/customXml" ds:itemID="{C8361236-03E3-F248-856C-18126C3EDD97}">
+<ds:datastoreItem xmlns:ds="http://schemas.openxmlformats.org/officeDocument/2006/customXml" ds:itemID="{429C94F6-488D-4B3A-8A39-0AFC23E467CC}">
   <ds:schemaRefs>
     <ds:schemaRef ds:uri="http://schemas.openxmlformats.org/officeDocument/2006/bibliography"/>
   </ds:schemaRefs>

</xml_diff>

<commit_message>
Paskirstymo ir/ar pateikimo sprendimai
</commit_message>
<xml_diff>
--- a/baigiamasis.docx
+++ b/baigiamasis.docx
@@ -1,6 +1,6 @@
 
 <file path=word/document.xml><?xml version="1.0" encoding="utf-8"?>
-<w:document xmlns:wpc="http://schemas.microsoft.com/office/word/2010/wordprocessingCanvas" xmlns:cx="http://schemas.microsoft.com/office/drawing/2014/chartex" xmlns:cx1="http://schemas.microsoft.com/office/drawing/2015/9/8/chartex" xmlns:cx2="http://schemas.microsoft.com/office/drawing/2015/10/21/chartex" xmlns:cx3="http://schemas.microsoft.com/office/drawing/2016/5/9/chartex" xmlns:cx4="http://schemas.microsoft.com/office/drawing/2016/5/10/chartex" xmlns:cx5="http://schemas.microsoft.com/office/drawing/2016/5/11/chartex" xmlns:cx6="http://schemas.microsoft.com/office/drawing/2016/5/12/chartex" xmlns:cx7="http://schemas.microsoft.com/office/drawing/2016/5/13/chartex" xmlns:cx8="http://schemas.microsoft.com/office/drawing/2016/5/14/chartex" xmlns:mc="http://schemas.openxmlformats.org/markup-compatibility/2006" xmlns:o="urn:schemas-microsoft-com:office:office" xmlns:r="http://schemas.openxmlformats.org/officeDocument/2006/relationships" xmlns:m="http://schemas.openxmlformats.org/officeDocument/2006/math" xmlns:v="urn:schemas-microsoft-com:vml" xmlns:wp14="http://schemas.microsoft.com/office/word/2010/wordprocessingDrawing" xmlns:wp="http://schemas.openxmlformats.org/drawingml/2006/wordprocessingDrawing" xmlns:w10="urn:schemas-microsoft-com:office:word" xmlns:w="http://schemas.openxmlformats.org/wordprocessingml/2006/main" xmlns:w14="http://schemas.microsoft.com/office/word/2010/wordml" xmlns:w15="http://schemas.microsoft.com/office/word/2012/wordml" xmlns:w16se="http://schemas.microsoft.com/office/word/2015/wordml/symex" xmlns:wpg="http://schemas.microsoft.com/office/word/2010/wordprocessingGroup" xmlns:wpi="http://schemas.microsoft.com/office/word/2010/wordprocessingInk" xmlns:wne="http://schemas.microsoft.com/office/word/2006/wordml" xmlns:wps="http://schemas.microsoft.com/office/word/2010/wordprocessingShape" mc:Ignorable="w14 w15 w16se wp14">
+<w:document xmlns:wpc="http://schemas.microsoft.com/office/word/2010/wordprocessingCanvas" xmlns:mo="http://schemas.microsoft.com/office/mac/office/2008/main" xmlns:mc="http://schemas.openxmlformats.org/markup-compatibility/2006" xmlns:mv="urn:schemas-microsoft-com:mac:vml" xmlns:o="urn:schemas-microsoft-com:office:office" xmlns:r="http://schemas.openxmlformats.org/officeDocument/2006/relationships" xmlns:m="http://schemas.openxmlformats.org/officeDocument/2006/math" xmlns:v="urn:schemas-microsoft-com:vml" xmlns:wp14="http://schemas.microsoft.com/office/word/2010/wordprocessingDrawing" xmlns:wp="http://schemas.openxmlformats.org/drawingml/2006/wordprocessingDrawing" xmlns:w10="urn:schemas-microsoft-com:office:word" xmlns:w="http://schemas.openxmlformats.org/wordprocessingml/2006/main" xmlns:w14="http://schemas.microsoft.com/office/word/2010/wordml" xmlns:w15="http://schemas.microsoft.com/office/word/2012/wordml" xmlns:wpg="http://schemas.microsoft.com/office/word/2010/wordprocessingGroup" xmlns:wpi="http://schemas.microsoft.com/office/word/2010/wordprocessingInk" xmlns:wne="http://schemas.microsoft.com/office/word/2006/wordml" xmlns:wps="http://schemas.microsoft.com/office/word/2010/wordprocessingShape" mc:Ignorable="w14 w15 wp14">
   <w:body>
     <w:p>
       <w:pPr>
@@ -323,7 +323,7 @@
     </w:p>
     <w:p>
       <w:pPr>
-        <w:pStyle w:val="Antrat5"/>
+        <w:pStyle w:val="Heading5"/>
         <w:numPr>
           <w:ilvl w:val="0"/>
           <w:numId w:val="0"/>
@@ -375,7 +375,7 @@
       <w:sdtContent>
         <w:p>
           <w:pPr>
-            <w:pStyle w:val="Turinioantrat"/>
+            <w:pStyle w:val="TOCHeading"/>
             <w:rPr>
               <w:rFonts w:ascii="Times New Roman" w:hAnsi="Times New Roman" w:cs="Times New Roman"/>
               <w:color w:val="auto"/>
@@ -393,7 +393,7 @@
         </w:p>
         <w:p>
           <w:pPr>
-            <w:pStyle w:val="Turinys1"/>
+            <w:pStyle w:val="TOC1"/>
             <w:tabs>
               <w:tab w:val="right" w:leader="dot" w:pos="9010"/>
             </w:tabs>
@@ -476,7 +476,7 @@
         </w:p>
         <w:p>
           <w:pPr>
-            <w:pStyle w:val="Turinys1"/>
+            <w:pStyle w:val="TOC1"/>
             <w:tabs>
               <w:tab w:val="left" w:pos="480"/>
               <w:tab w:val="right" w:leader="dot" w:pos="9010"/>
@@ -563,7 +563,7 @@
         </w:p>
         <w:p>
           <w:pPr>
-            <w:pStyle w:val="Turinys1"/>
+            <w:pStyle w:val="TOC1"/>
             <w:tabs>
               <w:tab w:val="left" w:pos="480"/>
               <w:tab w:val="right" w:leader="dot" w:pos="9010"/>
@@ -650,7 +650,7 @@
         </w:p>
         <w:p>
           <w:pPr>
-            <w:pStyle w:val="Turinys1"/>
+            <w:pStyle w:val="TOC1"/>
             <w:tabs>
               <w:tab w:val="left" w:pos="480"/>
               <w:tab w:val="right" w:leader="dot" w:pos="9010"/>
@@ -737,7 +737,7 @@
         </w:p>
         <w:p>
           <w:pPr>
-            <w:pStyle w:val="Turinys1"/>
+            <w:pStyle w:val="TOC1"/>
             <w:tabs>
               <w:tab w:val="left" w:pos="480"/>
               <w:tab w:val="right" w:leader="dot" w:pos="9010"/>
@@ -824,7 +824,7 @@
         </w:p>
         <w:p>
           <w:pPr>
-            <w:pStyle w:val="Turinys1"/>
+            <w:pStyle w:val="TOC1"/>
             <w:tabs>
               <w:tab w:val="left" w:pos="480"/>
               <w:tab w:val="right" w:leader="dot" w:pos="9010"/>
@@ -911,7 +911,7 @@
         </w:p>
         <w:p>
           <w:pPr>
-            <w:pStyle w:val="Turinys1"/>
+            <w:pStyle w:val="TOC1"/>
             <w:tabs>
               <w:tab w:val="left" w:pos="480"/>
               <w:tab w:val="right" w:leader="dot" w:pos="9010"/>
@@ -998,7 +998,7 @@
         </w:p>
         <w:p>
           <w:pPr>
-            <w:pStyle w:val="Turinys2"/>
+            <w:pStyle w:val="TOC2"/>
             <w:tabs>
               <w:tab w:val="left" w:pos="960"/>
               <w:tab w:val="right" w:leader="dot" w:pos="9010"/>
@@ -1081,7 +1081,7 @@
         </w:p>
         <w:p>
           <w:pPr>
-            <w:pStyle w:val="Turinys2"/>
+            <w:pStyle w:val="TOC2"/>
             <w:tabs>
               <w:tab w:val="left" w:pos="960"/>
               <w:tab w:val="right" w:leader="dot" w:pos="9010"/>
@@ -1164,7 +1164,7 @@
         </w:p>
         <w:p>
           <w:pPr>
-            <w:pStyle w:val="Turinys2"/>
+            <w:pStyle w:val="TOC2"/>
             <w:tabs>
               <w:tab w:val="left" w:pos="960"/>
               <w:tab w:val="right" w:leader="dot" w:pos="9010"/>
@@ -1247,7 +1247,7 @@
         </w:p>
         <w:p>
           <w:pPr>
-            <w:pStyle w:val="Turinys2"/>
+            <w:pStyle w:val="TOC2"/>
             <w:tabs>
               <w:tab w:val="left" w:pos="960"/>
               <w:tab w:val="right" w:leader="dot" w:pos="9010"/>
@@ -1330,7 +1330,7 @@
         </w:p>
         <w:p>
           <w:pPr>
-            <w:pStyle w:val="Turinys1"/>
+            <w:pStyle w:val="TOC1"/>
             <w:tabs>
               <w:tab w:val="right" w:leader="dot" w:pos="9010"/>
             </w:tabs>
@@ -1396,7 +1396,7 @@
         </w:p>
         <w:p>
           <w:pPr>
-            <w:pStyle w:val="Turinys1"/>
+            <w:pStyle w:val="TOC1"/>
             <w:tabs>
               <w:tab w:val="right" w:leader="dot" w:pos="9010"/>
             </w:tabs>
@@ -1488,7 +1488,7 @@
     </w:p>
     <w:p>
       <w:pPr>
-        <w:pStyle w:val="Antrat1"/>
+        <w:pStyle w:val="Heading1"/>
         <w:numPr>
           <w:ilvl w:val="0"/>
           <w:numId w:val="0"/>
@@ -1566,7 +1566,7 @@
     </w:p>
     <w:p>
       <w:pPr>
-        <w:pStyle w:val="Antrat1"/>
+        <w:pStyle w:val="Heading1"/>
         <w:rPr>
           <w:lang w:eastAsia="en-GB"/>
         </w:rPr>
@@ -1614,7 +1614,7 @@
       <w:r>
         <w:rPr>
           <w:noProof/>
-          <w:lang w:eastAsia="lt-LT"/>
+          <w:lang w:val="en-US" w:eastAsia="en-US"/>
         </w:rPr>
         <w:drawing>
           <wp:inline distT="0" distB="0" distL="0" distR="0" wp14:anchorId="3EFC5AA4" wp14:editId="722E093C">
@@ -1661,7 +1661,43 @@
     </w:p>
     <w:p>
       <w:pPr>
+        <w:pStyle w:val="Caption"/>
+        <w:jc w:val="center"/>
+      </w:pPr>
+      <w:r>
+        <w:t xml:space="preserve">Pav.  </w:t>
+      </w:r>
+      <w:r>
+        <w:fldChar w:fldCharType="begin"/>
+      </w:r>
+      <w:r>
+        <w:instrText xml:space="preserve"> SEQ Pav._ \* ARABIC </w:instrText>
+      </w:r>
+      <w:r>
+        <w:fldChar w:fldCharType="separate"/>
+      </w:r>
+      <w:r>
+        <w:rPr>
+          <w:noProof/>
+        </w:rPr>
+        <w:t>1</w:t>
+      </w:r>
+      <w:r>
+        <w:fldChar w:fldCharType="end"/>
+      </w:r>
+      <w:r>
+        <w:t xml:space="preserve"> Galimos gaminio formos</w:t>
+      </w:r>
+    </w:p>
+    <w:p>
+      <w:pPr>
         <w:ind w:firstLine="357"/>
+        <w:jc w:val="center"/>
+      </w:pPr>
+    </w:p>
+    <w:p>
+      <w:pPr>
+        <w:ind w:firstLine="357"/>
       </w:pPr>
       <w:r>
         <w:t>Šios prekės privalumas, kad ne taip kaip kiti laiko matavimo metodai, neužima daug laiko, ir yra daiktas ant jūsų stalo, o ne aplikacija kompiuteryje.</w:t>
@@ -1699,7 +1735,7 @@
     </w:p>
     <w:p>
       <w:pPr>
-        <w:pStyle w:val="Antrat1"/>
+        <w:pStyle w:val="Heading1"/>
         <w:rPr>
           <w:lang w:eastAsia="en-GB"/>
         </w:rPr>
@@ -1721,7 +1757,7 @@
     </w:p>
     <w:p>
       <w:pPr>
-        <w:pStyle w:val="Antrat3"/>
+        <w:pStyle w:val="Heading3"/>
         <w:rPr>
           <w:lang w:eastAsia="en-GB"/>
         </w:rPr>
@@ -1735,7 +1771,7 @@
     </w:p>
     <w:p>
       <w:pPr>
-        <w:pStyle w:val="Antrat3"/>
+        <w:pStyle w:val="Heading3"/>
         <w:jc w:val="left"/>
         <w:rPr>
           <w:sz w:val="24"/>
@@ -1751,7 +1787,7 @@
     <w:p/>
     <w:p>
       <w:pPr>
-        <w:pStyle w:val="Antrat"/>
+        <w:pStyle w:val="Caption"/>
         <w:keepNext/>
       </w:pPr>
       <w:bookmarkStart w:id="3" w:name="_Toc479002647"/>
@@ -1783,7 +1819,7 @@
     </w:p>
     <w:tbl>
       <w:tblPr>
-        <w:tblStyle w:val="Lentelstinklelis"/>
+        <w:tblStyle w:val="TableGrid"/>
         <w:tblW w:w="0" w:type="auto"/>
         <w:jc w:val="center"/>
         <w:tblLook w:val="04A0" w:firstRow="1" w:lastRow="0" w:firstColumn="1" w:lastColumn="0" w:noHBand="0" w:noVBand="1"/>
@@ -1839,6 +1875,7 @@
               <w:jc w:val="center"/>
             </w:pPr>
             <w:r>
+              <w:lastRenderedPageBreak/>
               <w:t>Mažėjantis nedarbo lygis</w:t>
             </w:r>
           </w:p>
@@ -1872,7 +1909,6 @@
               <w:jc w:val="center"/>
             </w:pPr>
             <w:r>
-              <w:lastRenderedPageBreak/>
               <w:t>Didėja Freelancer’ių skaičius</w:t>
             </w:r>
           </w:p>
@@ -1989,7 +2025,7 @@
     </w:p>
     <w:p>
       <w:pPr>
-        <w:pStyle w:val="Antrat3"/>
+        <w:pStyle w:val="Heading3"/>
         <w:jc w:val="left"/>
         <w:rPr>
           <w:sz w:val="24"/>
@@ -2029,7 +2065,7 @@
     <w:p/>
     <w:p>
       <w:pPr>
-        <w:pStyle w:val="Antrat"/>
+        <w:pStyle w:val="Caption"/>
         <w:keepNext/>
       </w:pPr>
       <w:bookmarkStart w:id="4" w:name="_Toc479002648"/>
@@ -2061,7 +2097,7 @@
     </w:p>
     <w:tbl>
       <w:tblPr>
-        <w:tblStyle w:val="Lentelstinklelis"/>
+        <w:tblStyle w:val="TableGrid"/>
         <w:tblW w:w="0" w:type="auto"/>
         <w:jc w:val="center"/>
         <w:tblLook w:val="04A0" w:firstRow="1" w:lastRow="0" w:firstColumn="1" w:lastColumn="0" w:noHBand="0" w:noVBand="1"/>
@@ -2143,7 +2179,7 @@
     </w:tbl>
     <w:p>
       <w:pPr>
-        <w:pStyle w:val="Antrat3"/>
+        <w:pStyle w:val="Heading3"/>
         <w:jc w:val="left"/>
         <w:rPr>
           <w:sz w:val="24"/>
@@ -2152,7 +2188,7 @@
     </w:p>
     <w:p>
       <w:pPr>
-        <w:pStyle w:val="Antrat3"/>
+        <w:pStyle w:val="Heading3"/>
         <w:jc w:val="left"/>
         <w:rPr>
           <w:sz w:val="24"/>
@@ -2192,7 +2228,7 @@
     <w:p/>
     <w:p>
       <w:pPr>
-        <w:pStyle w:val="Antrat"/>
+        <w:pStyle w:val="Caption"/>
         <w:keepNext/>
       </w:pPr>
       <w:bookmarkStart w:id="5" w:name="_Toc479002649"/>
@@ -2224,7 +2260,7 @@
     </w:p>
     <w:tbl>
       <w:tblPr>
-        <w:tblStyle w:val="Lentelstinklelis"/>
+        <w:tblStyle w:val="TableGrid"/>
         <w:tblW w:w="0" w:type="auto"/>
         <w:jc w:val="center"/>
         <w:tblLook w:val="04A0" w:firstRow="1" w:lastRow="0" w:firstColumn="1" w:lastColumn="0" w:noHBand="0" w:noVBand="1"/>
@@ -2313,6 +2349,7 @@
               <w:jc w:val="center"/>
             </w:pPr>
             <w:r>
+              <w:lastRenderedPageBreak/>
               <w:t>Technologijų pažanga</w:t>
             </w:r>
           </w:p>
@@ -2336,7 +2373,7 @@
     <w:p/>
     <w:p>
       <w:pPr>
-        <w:pStyle w:val="Antrat3"/>
+        <w:pStyle w:val="Heading3"/>
         <w:jc w:val="left"/>
         <w:rPr>
           <w:sz w:val="24"/>
@@ -2346,14 +2383,13 @@
         <w:rPr>
           <w:sz w:val="24"/>
         </w:rPr>
-        <w:lastRenderedPageBreak/>
         <w:t>Gamtos aplinka</w:t>
       </w:r>
     </w:p>
     <w:p/>
     <w:p>
       <w:pPr>
-        <w:pStyle w:val="Antrat"/>
+        <w:pStyle w:val="Caption"/>
         <w:keepNext/>
       </w:pPr>
       <w:bookmarkStart w:id="6" w:name="_Toc479002650"/>
@@ -2385,7 +2421,7 @@
     </w:p>
     <w:tbl>
       <w:tblPr>
-        <w:tblStyle w:val="Lentelstinklelis"/>
+        <w:tblStyle w:val="TableGrid"/>
         <w:tblW w:w="0" w:type="auto"/>
         <w:jc w:val="center"/>
         <w:tblLook w:val="04A0" w:firstRow="1" w:lastRow="0" w:firstColumn="1" w:lastColumn="0" w:noHBand="0" w:noVBand="1"/>
@@ -2464,7 +2500,7 @@
     <w:p/>
     <w:p>
       <w:pPr>
-        <w:pStyle w:val="Antrat3"/>
+        <w:pStyle w:val="Heading3"/>
         <w:rPr>
           <w:lang w:eastAsia="en-GB"/>
         </w:rPr>
@@ -2478,7 +2514,7 @@
     </w:p>
     <w:p>
       <w:pPr>
-        <w:pStyle w:val="Antrat3"/>
+        <w:pStyle w:val="Heading3"/>
         <w:jc w:val="left"/>
         <w:rPr>
           <w:sz w:val="24"/>
@@ -2506,7 +2542,7 @@
     </w:p>
     <w:p>
       <w:pPr>
-        <w:pStyle w:val="Antrat"/>
+        <w:pStyle w:val="Caption"/>
         <w:keepNext/>
       </w:pPr>
       <w:bookmarkStart w:id="7" w:name="_Toc479002651"/>
@@ -2933,7 +2969,7 @@
     <w:p/>
     <w:p>
       <w:pPr>
-        <w:pStyle w:val="Antrat3"/>
+        <w:pStyle w:val="Heading3"/>
         <w:jc w:val="left"/>
         <w:rPr>
           <w:sz w:val="24"/>
@@ -2943,18 +2979,18 @@
         <w:rPr>
           <w:sz w:val="24"/>
         </w:rPr>
+        <w:lastRenderedPageBreak/>
         <w:t>„Toggl“ Sistema</w:t>
       </w:r>
     </w:p>
     <w:p/>
     <w:p>
       <w:pPr>
-        <w:pStyle w:val="Antrat"/>
+        <w:pStyle w:val="Caption"/>
         <w:keepNext/>
       </w:pPr>
       <w:bookmarkStart w:id="8" w:name="_Toc479002652"/>
       <w:r>
-        <w:lastRenderedPageBreak/>
         <w:t xml:space="preserve">Lentelė </w:t>
       </w:r>
       <w:r>
@@ -3359,7 +3395,7 @@
     <w:p/>
     <w:p>
       <w:pPr>
-        <w:pStyle w:val="Antrat3"/>
+        <w:pStyle w:val="Heading3"/>
         <w:jc w:val="left"/>
         <w:rPr>
           <w:sz w:val="24"/>
@@ -3375,7 +3411,7 @@
     <w:p/>
     <w:p>
       <w:pPr>
-        <w:pStyle w:val="Antrat"/>
+        <w:pStyle w:val="Caption"/>
         <w:keepNext/>
       </w:pPr>
       <w:bookmarkStart w:id="9" w:name="_Toc479002653"/>
@@ -3690,6 +3726,7 @@
               <w:jc w:val="left"/>
             </w:pPr>
             <w:r>
+              <w:lastRenderedPageBreak/>
               <w:t>Mokamoje versijoje - galimybė dirbti prie komandinių projektų.</w:t>
             </w:r>
           </w:p>
@@ -3723,6 +3760,7 @@
               <w:jc w:val="left"/>
             </w:pPr>
             <w:r>
+              <w:lastRenderedPageBreak/>
               <w:t>Neturi fizinio įrenginio, kurio būtų galima paleisti ar stabdyti laikmatį, pakeisti įvykį, kurį seki.</w:t>
             </w:r>
           </w:p>
@@ -3773,7 +3811,7 @@
     </w:tbl>
     <w:p>
       <w:pPr>
-        <w:pStyle w:val="Antrat3"/>
+        <w:pStyle w:val="Heading3"/>
         <w:rPr>
           <w:rFonts w:eastAsia="Times New Roman"/>
         </w:rPr>
@@ -3781,7 +3819,7 @@
     </w:p>
     <w:p>
       <w:pPr>
-        <w:pStyle w:val="Antrat3"/>
+        <w:pStyle w:val="Heading3"/>
         <w:jc w:val="left"/>
         <w:rPr>
           <w:sz w:val="24"/>
@@ -3803,7 +3841,7 @@
     <w:p/>
     <w:p>
       <w:pPr>
-        <w:pStyle w:val="Antrat"/>
+        <w:pStyle w:val="Caption"/>
         <w:keepNext/>
       </w:pPr>
       <w:bookmarkStart w:id="10" w:name="_Toc479002654"/>
@@ -4183,7 +4221,7 @@
     <w:p/>
     <w:p>
       <w:pPr>
-        <w:pStyle w:val="Antrat3"/>
+        <w:pStyle w:val="Heading3"/>
         <w:jc w:val="left"/>
         <w:rPr>
           <w:sz w:val="24"/>
@@ -4232,7 +4270,7 @@
     <w:p/>
     <w:p>
       <w:pPr>
-        <w:pStyle w:val="Antrat1"/>
+        <w:pStyle w:val="Heading1"/>
         <w:rPr>
           <w:lang w:eastAsia="en-GB"/>
         </w:rPr>
@@ -4254,7 +4292,7 @@
     </w:p>
     <w:p>
       <w:pPr>
-        <w:pStyle w:val="Antrat3"/>
+        <w:pStyle w:val="Heading3"/>
         <w:jc w:val="left"/>
         <w:rPr>
           <w:sz w:val="24"/>
@@ -4269,7 +4307,7 @@
     </w:p>
     <w:p>
       <w:pPr>
-        <w:pStyle w:val="Sraopastraipa"/>
+        <w:pStyle w:val="ListParagraph"/>
         <w:numPr>
           <w:ilvl w:val="0"/>
           <w:numId w:val="8"/>
@@ -4293,7 +4331,7 @@
     </w:p>
     <w:p>
       <w:pPr>
-        <w:pStyle w:val="Sraopastraipa"/>
+        <w:pStyle w:val="ListParagraph"/>
         <w:numPr>
           <w:ilvl w:val="0"/>
           <w:numId w:val="8"/>
@@ -4314,7 +4352,7 @@
     </w:p>
     <w:p>
       <w:pPr>
-        <w:pStyle w:val="Sraopastraipa"/>
+        <w:pStyle w:val="ListParagraph"/>
         <w:numPr>
           <w:ilvl w:val="0"/>
           <w:numId w:val="8"/>
@@ -4324,6 +4362,7 @@
         <w:rPr>
           <w:b/>
         </w:rPr>
+        <w:lastRenderedPageBreak/>
         <w:t>Vidutines/Aukštas pajamas gaunantys asmenys.</w:t>
       </w:r>
       <w:r>
@@ -4335,7 +4374,7 @@
     </w:p>
     <w:p>
       <w:pPr>
-        <w:pStyle w:val="Antrat3"/>
+        <w:pStyle w:val="Heading3"/>
         <w:jc w:val="left"/>
         <w:rPr>
           <w:sz w:val="24"/>
@@ -4345,13 +4384,12 @@
         <w:rPr>
           <w:sz w:val="24"/>
         </w:rPr>
-        <w:lastRenderedPageBreak/>
         <w:t>Psichografinis kriterijus</w:t>
       </w:r>
     </w:p>
     <w:p>
       <w:pPr>
-        <w:pStyle w:val="Sraopastraipa"/>
+        <w:pStyle w:val="ListParagraph"/>
         <w:numPr>
           <w:ilvl w:val="0"/>
           <w:numId w:val="14"/>
@@ -4385,7 +4423,7 @@
     </w:p>
     <w:p>
       <w:pPr>
-        <w:pStyle w:val="Antrat3"/>
+        <w:pStyle w:val="Heading3"/>
         <w:jc w:val="left"/>
         <w:rPr>
           <w:sz w:val="24"/>
@@ -4400,7 +4438,7 @@
     </w:p>
     <w:p>
       <w:pPr>
-        <w:pStyle w:val="Sraopastraipa"/>
+        <w:pStyle w:val="ListParagraph"/>
         <w:numPr>
           <w:ilvl w:val="0"/>
           <w:numId w:val="14"/>
@@ -4427,7 +4465,7 @@
     </w:p>
     <w:p>
       <w:pPr>
-        <w:pStyle w:val="Sraopastraipa"/>
+        <w:pStyle w:val="ListParagraph"/>
         <w:numPr>
           <w:ilvl w:val="0"/>
           <w:numId w:val="14"/>
@@ -4454,7 +4492,7 @@
     </w:p>
     <w:p>
       <w:pPr>
-        <w:pStyle w:val="Sraopastraipa"/>
+        <w:pStyle w:val="ListParagraph"/>
         <w:numPr>
           <w:ilvl w:val="0"/>
           <w:numId w:val="14"/>
@@ -4491,7 +4529,7 @@
     </w:p>
     <w:p>
       <w:pPr>
-        <w:pStyle w:val="Antrat3"/>
+        <w:pStyle w:val="Heading3"/>
         <w:jc w:val="left"/>
         <w:rPr>
           <w:sz w:val="24"/>
@@ -4529,7 +4567,7 @@
     </w:p>
     <w:p>
       <w:pPr>
-        <w:pStyle w:val="Antrat1"/>
+        <w:pStyle w:val="Heading1"/>
         <w:rPr>
           <w:lang w:eastAsia="en-GB"/>
         </w:rPr>
@@ -4581,7 +4619,7 @@
     </w:p>
     <w:p>
       <w:pPr>
-        <w:pStyle w:val="Antrat1"/>
+        <w:pStyle w:val="Heading1"/>
         <w:rPr>
           <w:lang w:eastAsia="en-GB"/>
         </w:rPr>
@@ -4678,11 +4716,12 @@
     </w:p>
     <w:p>
       <w:pPr>
-        <w:pStyle w:val="Antrat"/>
+        <w:pStyle w:val="Caption"/>
         <w:keepNext/>
       </w:pPr>
       <w:bookmarkStart w:id="14" w:name="_Toc479002655"/>
       <w:r>
+        <w:lastRenderedPageBreak/>
         <w:t xml:space="preserve">Lentelė </w:t>
       </w:r>
       <w:r>
@@ -4710,7 +4749,7 @@
     </w:p>
     <w:tbl>
       <w:tblPr>
-        <w:tblStyle w:val="Lentelstinklelis"/>
+        <w:tblStyle w:val="TableGrid"/>
         <w:tblW w:w="0" w:type="auto"/>
         <w:tblLook w:val="04A0" w:firstRow="1" w:lastRow="0" w:firstColumn="1" w:lastColumn="0" w:noHBand="0" w:noVBand="1"/>
       </w:tblPr>
@@ -4777,7 +4816,7 @@
           </w:tcPr>
           <w:p>
             <w:pPr>
-              <w:pStyle w:val="Sraopastraipa"/>
+              <w:pStyle w:val="ListParagraph"/>
               <w:numPr>
                 <w:ilvl w:val="0"/>
                 <w:numId w:val="17"/>
@@ -4796,7 +4835,7 @@
           </w:p>
           <w:p>
             <w:pPr>
-              <w:pStyle w:val="Sraopastraipa"/>
+              <w:pStyle w:val="ListParagraph"/>
               <w:numPr>
                 <w:ilvl w:val="0"/>
                 <w:numId w:val="17"/>
@@ -4810,13 +4849,12 @@
               <w:rPr>
                 <w:lang w:eastAsia="en-GB"/>
               </w:rPr>
-              <w:lastRenderedPageBreak/>
               <w:t>Naujausios technilogijos gamyboje</w:t>
             </w:r>
           </w:p>
           <w:p>
             <w:pPr>
-              <w:pStyle w:val="Sraopastraipa"/>
+              <w:pStyle w:val="ListParagraph"/>
               <w:numPr>
                 <w:ilvl w:val="0"/>
                 <w:numId w:val="17"/>
@@ -4835,7 +4873,7 @@
           </w:p>
           <w:p>
             <w:pPr>
-              <w:pStyle w:val="Sraopastraipa"/>
+              <w:pStyle w:val="ListParagraph"/>
               <w:numPr>
                 <w:ilvl w:val="0"/>
                 <w:numId w:val="17"/>
@@ -4854,7 +4892,7 @@
           </w:p>
           <w:p>
             <w:pPr>
-              <w:pStyle w:val="Sraopastraipa"/>
+              <w:pStyle w:val="ListParagraph"/>
               <w:numPr>
                 <w:ilvl w:val="0"/>
                 <w:numId w:val="17"/>
@@ -4873,7 +4911,7 @@
           </w:p>
           <w:p>
             <w:pPr>
-              <w:pStyle w:val="Sraopastraipa"/>
+              <w:pStyle w:val="ListParagraph"/>
               <w:numPr>
                 <w:ilvl w:val="0"/>
                 <w:numId w:val="17"/>
@@ -4897,7 +4935,7 @@
           </w:tcPr>
           <w:p>
             <w:pPr>
-              <w:pStyle w:val="Sraopastraipa"/>
+              <w:pStyle w:val="ListParagraph"/>
               <w:numPr>
                 <w:ilvl w:val="0"/>
                 <w:numId w:val="17"/>
@@ -4911,13 +4949,12 @@
               <w:rPr>
                 <w:lang w:eastAsia="en-GB"/>
               </w:rPr>
-              <w:lastRenderedPageBreak/>
               <w:t>Nežinomas prekės ženklas</w:t>
             </w:r>
           </w:p>
           <w:p>
             <w:pPr>
-              <w:pStyle w:val="Sraopastraipa"/>
+              <w:pStyle w:val="ListParagraph"/>
               <w:numPr>
                 <w:ilvl w:val="0"/>
                 <w:numId w:val="17"/>
@@ -4931,13 +4968,12 @@
               <w:rPr>
                 <w:lang w:eastAsia="en-GB"/>
               </w:rPr>
-              <w:lastRenderedPageBreak/>
               <w:t>Ne visiems vartotojams aktualus produktas, nes laiko matavimo funkciją galima atlikti ir su kitais įrankiais</w:t>
             </w:r>
           </w:p>
           <w:p>
             <w:pPr>
-              <w:pStyle w:val="Sraopastraipa"/>
+              <w:pStyle w:val="ListParagraph"/>
               <w:numPr>
                 <w:ilvl w:val="0"/>
                 <w:numId w:val="17"/>
@@ -4974,7 +5010,6 @@
                 <w:b/>
                 <w:lang w:eastAsia="en-GB"/>
               </w:rPr>
-              <w:lastRenderedPageBreak/>
               <w:t>GALIMYBĖS</w:t>
             </w:r>
           </w:p>
@@ -5008,7 +5043,7 @@
           </w:tcPr>
           <w:p>
             <w:pPr>
-              <w:pStyle w:val="Sraopastraipa"/>
+              <w:pStyle w:val="ListParagraph"/>
               <w:numPr>
                 <w:ilvl w:val="0"/>
                 <w:numId w:val="19"/>
@@ -5027,7 +5062,7 @@
           </w:p>
           <w:p>
             <w:pPr>
-              <w:pStyle w:val="Sraopastraipa"/>
+              <w:pStyle w:val="ListParagraph"/>
               <w:numPr>
                 <w:ilvl w:val="0"/>
                 <w:numId w:val="19"/>
@@ -5046,7 +5081,7 @@
           </w:p>
           <w:p>
             <w:pPr>
-              <w:pStyle w:val="Sraopastraipa"/>
+              <w:pStyle w:val="ListParagraph"/>
               <w:numPr>
                 <w:ilvl w:val="0"/>
                 <w:numId w:val="19"/>
@@ -5065,7 +5100,7 @@
           </w:p>
           <w:p>
             <w:pPr>
-              <w:pStyle w:val="Sraopastraipa"/>
+              <w:pStyle w:val="ListParagraph"/>
               <w:numPr>
                 <w:ilvl w:val="0"/>
                 <w:numId w:val="19"/>
@@ -5084,7 +5119,7 @@
           </w:p>
           <w:p>
             <w:pPr>
-              <w:pStyle w:val="Sraopastraipa"/>
+              <w:pStyle w:val="ListParagraph"/>
               <w:numPr>
                 <w:ilvl w:val="0"/>
                 <w:numId w:val="19"/>
@@ -5103,7 +5138,7 @@
           </w:p>
           <w:p>
             <w:pPr>
-              <w:pStyle w:val="Sraopastraipa"/>
+              <w:pStyle w:val="ListParagraph"/>
               <w:numPr>
                 <w:ilvl w:val="0"/>
                 <w:numId w:val="19"/>
@@ -5127,7 +5162,7 @@
           </w:tcPr>
           <w:p>
             <w:pPr>
-              <w:pStyle w:val="Sraopastraipa"/>
+              <w:pStyle w:val="ListParagraph"/>
               <w:numPr>
                 <w:ilvl w:val="0"/>
                 <w:numId w:val="18"/>
@@ -5146,7 +5181,7 @@
           </w:p>
           <w:p>
             <w:pPr>
-              <w:pStyle w:val="Sraopastraipa"/>
+              <w:pStyle w:val="ListParagraph"/>
               <w:numPr>
                 <w:ilvl w:val="0"/>
                 <w:numId w:val="18"/>
@@ -5165,7 +5200,7 @@
           </w:p>
           <w:p>
             <w:pPr>
-              <w:pStyle w:val="Sraopastraipa"/>
+              <w:pStyle w:val="ListParagraph"/>
               <w:numPr>
                 <w:ilvl w:val="0"/>
                 <w:numId w:val="18"/>
@@ -5254,7 +5289,7 @@
     <w:p/>
     <w:p>
       <w:pPr>
-        <w:pStyle w:val="Antrat1"/>
+        <w:pStyle w:val="Heading1"/>
         <w:rPr>
           <w:lang w:eastAsia="en-GB"/>
         </w:rPr>
@@ -5264,6 +5299,7 @@
         <w:rPr>
           <w:lang w:eastAsia="en-GB"/>
         </w:rPr>
+        <w:lastRenderedPageBreak/>
         <w:t>Marketingo sprendimai</w:t>
       </w:r>
       <w:bookmarkEnd w:id="15"/>
@@ -5283,7 +5319,7 @@
     </w:p>
     <w:p>
       <w:pPr>
-        <w:pStyle w:val="Antrat2"/>
+        <w:pStyle w:val="Heading2"/>
         <w:rPr>
           <w:lang w:eastAsia="en-GB"/>
         </w:rPr>
@@ -5292,104 +5328,553 @@
         <w:rPr>
           <w:lang w:eastAsia="en-GB"/>
         </w:rPr>
+        <w:t xml:space="preserve"> </w:t>
+      </w:r>
+      <w:bookmarkStart w:id="16" w:name="_Toc479002603"/>
+      <w:r>
+        <w:rPr>
+          <w:lang w:eastAsia="en-GB"/>
+        </w:rPr>
+        <w:t>Prekės (paslaugos ar produkto) sprendimai</w:t>
+      </w:r>
+      <w:bookmarkEnd w:id="16"/>
+      <w:r>
+        <w:rPr>
+          <w:lang w:eastAsia="en-GB"/>
+        </w:rPr>
+        <w:t xml:space="preserve"> </w:t>
+      </w:r>
+    </w:p>
+    <w:p/>
+    <w:p>
+      <w:pPr>
+        <w:pStyle w:val="Heading2"/>
+        <w:rPr>
+          <w:lang w:eastAsia="en-GB"/>
+        </w:rPr>
+      </w:pPr>
+      <w:r>
+        <w:rPr>
+          <w:lang w:eastAsia="en-GB"/>
+        </w:rPr>
+        <w:t xml:space="preserve"> </w:t>
+      </w:r>
+      <w:bookmarkStart w:id="17" w:name="_Toc479002604"/>
+      <w:r>
+        <w:rPr>
+          <w:lang w:eastAsia="en-GB"/>
+        </w:rPr>
+        <w:t>Kainodaros sprendimai</w:t>
+      </w:r>
+      <w:bookmarkEnd w:id="17"/>
+      <w:r>
+        <w:rPr>
+          <w:lang w:eastAsia="en-GB"/>
+        </w:rPr>
+        <w:t xml:space="preserve"> </w:t>
+      </w:r>
+    </w:p>
+    <w:p/>
+    <w:p>
+      <w:pPr>
+        <w:pStyle w:val="Heading2"/>
+        <w:rPr>
+          <w:lang w:eastAsia="en-GB"/>
+        </w:rPr>
+      </w:pPr>
+      <w:r>
+        <w:rPr>
+          <w:lang w:eastAsia="en-GB"/>
+        </w:rPr>
+        <w:t xml:space="preserve"> </w:t>
+      </w:r>
+      <w:bookmarkStart w:id="18" w:name="_Toc479002605"/>
+      <w:r>
+        <w:rPr>
+          <w:lang w:eastAsia="en-GB"/>
+        </w:rPr>
+        <w:t>Paskirstymo ir/ar pateikimo sprendimai</w:t>
+      </w:r>
+      <w:bookmarkEnd w:id="18"/>
+      <w:r>
+        <w:rPr>
+          <w:lang w:eastAsia="en-GB"/>
+        </w:rPr>
+        <w:t xml:space="preserve"> </w:t>
+      </w:r>
+    </w:p>
+    <w:p>
+      <w:pPr>
+        <w:ind w:firstLine="360"/>
+        <w:rPr>
+          <w:lang w:eastAsia="en-GB"/>
+        </w:rPr>
+      </w:pPr>
+      <w:r>
+        <w:rPr>
+          <w:lang w:eastAsia="en-GB"/>
+        </w:rPr>
+        <w:t>Atsižvelgiant į tai, kad prekių paskirstymo kanalo struktūrą lemia vartotojų poreikiai, gamintojo galimybės ir, žinoma, prekės savybės p</w:t>
+      </w:r>
+      <w:r>
+        <w:rPr>
+          <w:lang w:eastAsia="en-GB"/>
+        </w:rPr>
+        <w:t>roduktui pasirinkome tiesioginę paskirstymo kanalų struktūrą. Toks sprendimas buvo priimtas atsižvelgiant į prekės pliusus ir minusus. “TIMEIT” pagrindinis konkurencingai maža kaina, todėl siekiant išlaikyti kainos pranašumą, buvo pasirinktas tiesioginis paskirstymas.</w:t>
+      </w:r>
+    </w:p>
+    <w:p>
+      <w:pPr>
+        <w:ind w:firstLine="360"/>
+        <w:rPr>
+          <w:lang w:eastAsia="en-GB"/>
+        </w:rPr>
+      </w:pPr>
+      <w:r>
+        <w:rPr>
+          <w:lang w:eastAsia="en-GB"/>
+        </w:rPr>
+        <w:t>Tiesioginis paskirstymas, kuris vyksta be jokių tarpininkų, o tai reiškia, kad gamintojas tiesiogiai pasiekia vartotoją, lemia geresnes komunikavimo galimybes su vartotoju. Tiesioginis paskirstymo būdas apsunkina</w:t>
+      </w:r>
+      <w:r>
+        <w:rPr>
+          <w:lang w:eastAsia="en-GB"/>
+        </w:rPr>
+        <w:t xml:space="preserve"> gamintojus dėl sudėtingo masinės gamybos prekių pardavimo, tačiau “TIMEIT” produktas yra pritaikomas kiekvienam vartotojui, turi atitikti individualius vartotojo poreikius, todėl nėra gaminamas masiškai.</w:t>
+      </w:r>
+    </w:p>
+    <w:p>
+      <w:pPr>
+        <w:ind w:firstLine="360"/>
+        <w:rPr>
+          <w:lang w:eastAsia="en-GB"/>
+        </w:rPr>
+      </w:pPr>
+      <w:r>
+        <w:rPr>
+          <w:noProof/>
+          <w:lang w:val="en-US" w:eastAsia="en-US"/>
+        </w:rPr>
+        <mc:AlternateContent>
+          <mc:Choice Requires="wpg">
+            <w:drawing>
+              <wp:anchor distT="0" distB="0" distL="114300" distR="114300" simplePos="0" relativeHeight="251666432" behindDoc="0" locked="0" layoutInCell="1" allowOverlap="1" wp14:anchorId="00A7FDB1" wp14:editId="3C4B7BE2">
+                <wp:simplePos x="0" y="0"/>
+                <wp:positionH relativeFrom="column">
+                  <wp:posOffset>393700</wp:posOffset>
+                </wp:positionH>
+                <wp:positionV relativeFrom="paragraph">
+                  <wp:posOffset>149225</wp:posOffset>
+                </wp:positionV>
+                <wp:extent cx="5257800" cy="812800"/>
+                <wp:effectExtent l="0" t="0" r="25400" b="25400"/>
+                <wp:wrapSquare wrapText="bothSides"/>
+                <wp:docPr id="9" name="Group 9"/>
+                <wp:cNvGraphicFramePr/>
+                <a:graphic xmlns:a="http://schemas.openxmlformats.org/drawingml/2006/main">
+                  <a:graphicData uri="http://schemas.microsoft.com/office/word/2010/wordprocessingGroup">
+                    <wpg:wgp>
+                      <wpg:cNvGrpSpPr/>
+                      <wpg:grpSpPr>
+                        <a:xfrm>
+                          <a:off x="0" y="0"/>
+                          <a:ext cx="5257800" cy="812800"/>
+                          <a:chOff x="0" y="0"/>
+                          <a:chExt cx="5257800" cy="812800"/>
+                        </a:xfrm>
+                      </wpg:grpSpPr>
+                      <wps:wsp>
+                        <wps:cNvPr id="2" name="Rectangle 2"/>
+                        <wps:cNvSpPr/>
+                        <wps:spPr>
+                          <a:xfrm>
+                            <a:off x="0" y="0"/>
+                            <a:ext cx="1028700" cy="800100"/>
+                          </a:xfrm>
+                          <a:prstGeom prst="rect">
+                            <a:avLst/>
+                          </a:prstGeom>
+                        </wps:spPr>
+                        <wps:style>
+                          <a:lnRef idx="2">
+                            <a:schemeClr val="accent1">
+                              <a:shade val="50000"/>
+                            </a:schemeClr>
+                          </a:lnRef>
+                          <a:fillRef idx="1">
+                            <a:schemeClr val="accent1"/>
+                          </a:fillRef>
+                          <a:effectRef idx="0">
+                            <a:schemeClr val="accent1"/>
+                          </a:effectRef>
+                          <a:fontRef idx="minor">
+                            <a:schemeClr val="lt1"/>
+                          </a:fontRef>
+                        </wps:style>
+                        <wps:txbx>
+                          <w:txbxContent>
+                            <w:p>
+                              <w:pPr>
+                                <w:jc w:val="center"/>
+                              </w:pPr>
+                              <w:r>
+                                <w:t>Gamintojas</w:t>
+                              </w:r>
+                            </w:p>
+                          </w:txbxContent>
+                        </wps:txbx>
+                        <wps:bodyPr rot="0" spcFirstLastPara="0" vertOverflow="overflow" horzOverflow="overflow" vert="horz" wrap="square" lIns="91440" tIns="45720" rIns="91440" bIns="45720" numCol="1" spcCol="0" rtlCol="0" fromWordArt="0" anchor="ctr" anchorCtr="0" forceAA="0" compatLnSpc="1">
+                          <a:prstTxWarp prst="textNoShape">
+                            <a:avLst/>
+                          </a:prstTxWarp>
+                          <a:noAutofit/>
+                        </wps:bodyPr>
+                      </wps:wsp>
+                      <wps:wsp>
+                        <wps:cNvPr id="4" name="Rectangle 4"/>
+                        <wps:cNvSpPr/>
+                        <wps:spPr>
+                          <a:xfrm>
+                            <a:off x="2057400" y="12700"/>
+                            <a:ext cx="1028700" cy="800100"/>
+                          </a:xfrm>
+                          <a:prstGeom prst="rect">
+                            <a:avLst/>
+                          </a:prstGeom>
+                        </wps:spPr>
+                        <wps:style>
+                          <a:lnRef idx="2">
+                            <a:schemeClr val="accent1">
+                              <a:shade val="50000"/>
+                            </a:schemeClr>
+                          </a:lnRef>
+                          <a:fillRef idx="1">
+                            <a:schemeClr val="accent1"/>
+                          </a:fillRef>
+                          <a:effectRef idx="0">
+                            <a:schemeClr val="accent1"/>
+                          </a:effectRef>
+                          <a:fontRef idx="minor">
+                            <a:schemeClr val="lt1"/>
+                          </a:fontRef>
+                        </wps:style>
+                        <wps:txbx>
+                          <w:txbxContent>
+                            <w:p>
+                              <w:pPr>
+                                <w:jc w:val="center"/>
+                              </w:pPr>
+                              <w:r>
+                                <w:t>Pardavėjas</w:t>
+                              </w:r>
+                            </w:p>
+                          </w:txbxContent>
+                        </wps:txbx>
+                        <wps:bodyPr rot="0" spcFirstLastPara="0" vertOverflow="overflow" horzOverflow="overflow" vert="horz" wrap="square" lIns="91440" tIns="45720" rIns="91440" bIns="45720" numCol="1" spcCol="0" rtlCol="0" fromWordArt="0" anchor="ctr" anchorCtr="0" forceAA="0" compatLnSpc="1">
+                          <a:prstTxWarp prst="textNoShape">
+                            <a:avLst/>
+                          </a:prstTxWarp>
+                          <a:noAutofit/>
+                        </wps:bodyPr>
+                      </wps:wsp>
+                      <wps:wsp>
+                        <wps:cNvPr id="5" name="Rectangle 5"/>
+                        <wps:cNvSpPr/>
+                        <wps:spPr>
+                          <a:xfrm>
+                            <a:off x="4229100" y="12700"/>
+                            <a:ext cx="1028700" cy="800100"/>
+                          </a:xfrm>
+                          <a:prstGeom prst="rect">
+                            <a:avLst/>
+                          </a:prstGeom>
+                        </wps:spPr>
+                        <wps:style>
+                          <a:lnRef idx="2">
+                            <a:schemeClr val="accent1">
+                              <a:shade val="50000"/>
+                            </a:schemeClr>
+                          </a:lnRef>
+                          <a:fillRef idx="1">
+                            <a:schemeClr val="accent1"/>
+                          </a:fillRef>
+                          <a:effectRef idx="0">
+                            <a:schemeClr val="accent1"/>
+                          </a:effectRef>
+                          <a:fontRef idx="minor">
+                            <a:schemeClr val="lt1"/>
+                          </a:fontRef>
+                        </wps:style>
+                        <wps:txbx>
+                          <w:txbxContent>
+                            <w:p>
+                              <w:pPr>
+                                <w:jc w:val="center"/>
+                              </w:pPr>
+                              <w:r>
+                                <w:t>Vartotojas</w:t>
+                              </w:r>
+                            </w:p>
+                          </w:txbxContent>
+                        </wps:txbx>
+                        <wps:bodyPr rot="0" spcFirstLastPara="0" vertOverflow="overflow" horzOverflow="overflow" vert="horz" wrap="square" lIns="91440" tIns="45720" rIns="91440" bIns="45720" numCol="1" spcCol="0" rtlCol="0" fromWordArt="0" anchor="ctr" anchorCtr="0" forceAA="0" compatLnSpc="1">
+                          <a:prstTxWarp prst="textNoShape">
+                            <a:avLst/>
+                          </a:prstTxWarp>
+                          <a:noAutofit/>
+                        </wps:bodyPr>
+                      </wps:wsp>
+                      <wps:wsp>
+                        <wps:cNvPr id="7" name="Right Arrow 7"/>
+                        <wps:cNvSpPr/>
+                        <wps:spPr>
+                          <a:xfrm>
+                            <a:off x="1257300" y="228600"/>
+                            <a:ext cx="685800" cy="342900"/>
+                          </a:xfrm>
+                          <a:prstGeom prst="rightArrow">
+                            <a:avLst/>
+                          </a:prstGeom>
+                        </wps:spPr>
+                        <wps:style>
+                          <a:lnRef idx="2">
+                            <a:schemeClr val="accent1">
+                              <a:shade val="50000"/>
+                            </a:schemeClr>
+                          </a:lnRef>
+                          <a:fillRef idx="1">
+                            <a:schemeClr val="accent1"/>
+                          </a:fillRef>
+                          <a:effectRef idx="0">
+                            <a:schemeClr val="accent1"/>
+                          </a:effectRef>
+                          <a:fontRef idx="minor">
+                            <a:schemeClr val="lt1"/>
+                          </a:fontRef>
+                        </wps:style>
+                        <wps:bodyPr rot="0" spcFirstLastPara="0" vertOverflow="overflow" horzOverflow="overflow" vert="horz" wrap="square" lIns="91440" tIns="45720" rIns="91440" bIns="45720" numCol="1" spcCol="0" rtlCol="0" fromWordArt="0" anchor="ctr" anchorCtr="0" forceAA="0" compatLnSpc="1">
+                          <a:prstTxWarp prst="textNoShape">
+                            <a:avLst/>
+                          </a:prstTxWarp>
+                          <a:noAutofit/>
+                        </wps:bodyPr>
+                      </wps:wsp>
+                      <wps:wsp>
+                        <wps:cNvPr id="8" name="Right Arrow 8"/>
+                        <wps:cNvSpPr/>
+                        <wps:spPr>
+                          <a:xfrm>
+                            <a:off x="3314700" y="241300"/>
+                            <a:ext cx="685800" cy="342900"/>
+                          </a:xfrm>
+                          <a:prstGeom prst="rightArrow">
+                            <a:avLst/>
+                          </a:prstGeom>
+                        </wps:spPr>
+                        <wps:style>
+                          <a:lnRef idx="2">
+                            <a:schemeClr val="accent1">
+                              <a:shade val="50000"/>
+                            </a:schemeClr>
+                          </a:lnRef>
+                          <a:fillRef idx="1">
+                            <a:schemeClr val="accent1"/>
+                          </a:fillRef>
+                          <a:effectRef idx="0">
+                            <a:schemeClr val="accent1"/>
+                          </a:effectRef>
+                          <a:fontRef idx="minor">
+                            <a:schemeClr val="lt1"/>
+                          </a:fontRef>
+                        </wps:style>
+                        <wps:bodyPr rot="0" spcFirstLastPara="0" vertOverflow="overflow" horzOverflow="overflow" vert="horz" wrap="square" lIns="91440" tIns="45720" rIns="91440" bIns="45720" numCol="1" spcCol="0" rtlCol="0" fromWordArt="0" anchor="ctr" anchorCtr="0" forceAA="0" compatLnSpc="1">
+                          <a:prstTxWarp prst="textNoShape">
+                            <a:avLst/>
+                          </a:prstTxWarp>
+                          <a:noAutofit/>
+                        </wps:bodyPr>
+                      </wps:wsp>
+                    </wpg:wgp>
+                  </a:graphicData>
+                </a:graphic>
+              </wp:anchor>
+            </w:drawing>
+          </mc:Choice>
+          <mc:Fallback>
+            <w:pict>
+              <v:group w14:anchorId="00A7FDB1" id="Group 9" o:spid="_x0000_s1026" style="position:absolute;left:0;text-align:left;margin-left:31pt;margin-top:11.75pt;width:414pt;height:64pt;z-index:251666432" coordsize="5257800,812800" o:gfxdata="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">
+                <v:rect id="Rectangle 2" o:spid="_x0000_s1027" style="position:absolute;width:1028700;height:800100;visibility:visible;mso-wrap-style:square;v-text-anchor:middle" o:gfxdata="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" fillcolor="#5b9bd5 [3204]" strokecolor="#1f4d78 [1604]" strokeweight="1pt">
+                  <v:textbox>
+                    <w:txbxContent>
+                      <w:p>
+                        <w:pPr>
+                          <w:jc w:val="center"/>
+                        </w:pPr>
+                        <w:r>
+                          <w:t>Gamintojas</w:t>
+                        </w:r>
+                      </w:p>
+                    </w:txbxContent>
+                  </v:textbox>
+                </v:rect>
+                <v:rect id="Rectangle 4" o:spid="_x0000_s1028" style="position:absolute;left:2057400;top:12700;width:1028700;height:800100;visibility:visible;mso-wrap-style:square;v-text-anchor:middle" o:gfxdata="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" fillcolor="#5b9bd5 [3204]" strokecolor="#1f4d78 [1604]" strokeweight="1pt">
+                  <v:textbox>
+                    <w:txbxContent>
+                      <w:p>
+                        <w:pPr>
+                          <w:jc w:val="center"/>
+                        </w:pPr>
+                        <w:r>
+                          <w:t>Pardavėjas</w:t>
+                        </w:r>
+                      </w:p>
+                    </w:txbxContent>
+                  </v:textbox>
+                </v:rect>
+                <v:rect id="Rectangle 5" o:spid="_x0000_s1029" style="position:absolute;left:4229100;top:12700;width:1028700;height:800100;visibility:visible;mso-wrap-style:square;v-text-anchor:middle" o:gfxdata="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" fillcolor="#5b9bd5 [3204]" strokecolor="#1f4d78 [1604]" strokeweight="1pt">
+                  <v:textbox>
+                    <w:txbxContent>
+                      <w:p>
+                        <w:pPr>
+                          <w:jc w:val="center"/>
+                        </w:pPr>
+                        <w:r>
+                          <w:t>Vartotojas</w:t>
+                        </w:r>
+                      </w:p>
+                    </w:txbxContent>
+                  </v:textbox>
+                </v:rect>
+                <v:shapetype id="_x0000_t13" coordsize="21600,21600" o:spt="13" adj="16200,5400" path="m@0,0l@0@1,0@1,0@2@0@2@0,21600,21600,10800xe">
+                  <v:stroke joinstyle="miter"/>
+                  <v:formulas>
+                    <v:f eqn="val #0"/>
+                    <v:f eqn="val #1"/>
+                    <v:f eqn="sum height 0 #1"/>
+                    <v:f eqn="sum 10800 0 #1"/>
+                    <v:f eqn="sum width 0 #0"/>
+                    <v:f eqn="prod @4 @3 10800"/>
+                    <v:f eqn="sum width 0 @5"/>
+                  </v:formulas>
+                  <v:path o:connecttype="custom" o:connectlocs="@0,0;0,10800;@0,21600;21600,10800" o:connectangles="270,180,90,0" textboxrect="0,@1,@6,@2"/>
+                  <v:handles>
+                    <v:h position="#0,#1" xrange="0,21600" yrange="0,10800"/>
+                  </v:handles>
+                </v:shapetype>
+                <v:shape id="Right Arrow 7" o:spid="_x0000_s1030" type="#_x0000_t13" style="position:absolute;left:1257300;top:228600;width:685800;height:342900;visibility:visible;mso-wrap-style:square;v-text-anchor:middle" o:gfxdata="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" fillcolor="#5b9bd5 [3204]" strokecolor="#1f4d78 [1604]" strokeweight="1pt"/>
+                <v:shape id="Right Arrow 8" o:spid="_x0000_s1031" type="#_x0000_t13" style="position:absolute;left:3314700;top:241300;width:685800;height:342900;visibility:visible;mso-wrap-style:square;v-text-anchor:middle" o:gfxdata="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" fillcolor="#5b9bd5 [3204]" strokecolor="#1f4d78 [1604]" strokeweight="1pt"/>
+                <w10:wrap type="square"/>
+              </v:group>
+            </w:pict>
+          </mc:Fallback>
+        </mc:AlternateContent>
+      </w:r>
+      <w:r>
+        <w:rPr>
+          <w:lang w:eastAsia="en-GB"/>
+        </w:rPr>
+        <w:br/>
+      </w:r>
+    </w:p>
+    <w:p/>
+    <w:p>
+      <w:pPr>
+        <w:pStyle w:val="Caption"/>
+      </w:pPr>
+    </w:p>
+    <w:p>
+      <w:pPr>
+        <w:pStyle w:val="Caption"/>
+        <w:jc w:val="center"/>
+      </w:pPr>
+      <w:r>
+        <w:t xml:space="preserve">Pav.  </w:t>
+      </w:r>
+      <w:r>
+        <w:fldChar w:fldCharType="begin"/>
+      </w:r>
+      <w:r>
+        <w:instrText xml:space="preserve"> SEQ Pav._ \* ARABIC </w:instrText>
+      </w:r>
+      <w:r>
+        <w:fldChar w:fldCharType="separate"/>
+      </w:r>
+      <w:r>
+        <w:rPr>
+          <w:noProof/>
+        </w:rPr>
+        <w:t>2</w:t>
+      </w:r>
+      <w:r>
+        <w:fldChar w:fldCharType="end"/>
+      </w:r>
+      <w:r>
+        <w:t xml:space="preserve"> Paskirstymo kanalų struktūra</w:t>
+      </w:r>
+    </w:p>
+    <w:p>
+      <w:r>
+        <w:tab/>
+        <w:t>Paskirstymo būdas, kuris užtikrintų tinkamą prekių kiekį, tinkamu laiku ir tinkamoje vietoje</w:t>
+      </w:r>
+      <w:r>
+        <w:t xml:space="preserve"> buvo pasirinktas kurjeriai pristatantys prekes. Priimant tokį sprendimą, buvo atsižvelgta į tai, kad mūsų vartotojų pasiskirstymas nepriklauso nuo miesto ir kaimo vietovių, nes pagrindiniai vartotojai yra freelancer’iai, kurių darbo pobūdis neapsprendžia darbo vietos ir/ar laiko. Toks vartotojų pobūdis lemia labai platų vartotojų pasiskirstymą.</w:t>
+      </w:r>
+    </w:p>
+    <w:p>
+      <w:pPr>
+        <w:rPr>
+          <w:lang w:val="en-US"/>
+        </w:rPr>
+      </w:pPr>
+      <w:r>
         <w:lastRenderedPageBreak/>
-        <w:t xml:space="preserve"> </w:t>
-      </w:r>
-      <w:bookmarkStart w:id="16" w:name="_Toc479002603"/>
-      <w:r>
+        <w:tab/>
+        <w:t xml:space="preserve">Vertinant vartotojų įpročius ir tendencijas, kurios lemia, kad pirkimas internete vis populiarėja, o mūsų vartotojai domisi naujomis technologijomis ir tendencijomis nusprendėme, kad mūsų prekė bus parduodama internetinėse parduotuvėse. Prekybą pradėsime savo produkto internetinėje svetainėje </w:t>
+      </w:r>
+      <w:hyperlink r:id="rId7" w:history="1">
+        <w:r>
+          <w:rPr>
+            <w:rStyle w:val="Hyperlink"/>
+          </w:rPr>
+          <w:t>www.shop.timeit.com</w:t>
+        </w:r>
+      </w:hyperlink>
+      <w:r>
+        <w:t>, ir plėsimės į pasaulinės rinkos internetines parduotuves, tokias kaip Amazon ir Ebay. Prekę norime pardavinėti visame pasaulyje, todėl naudosimės keliais prekybos svetainių domenais tokiais kaip: .co.uk ( Didžiosios Britanijos rinkai), .de ( Vokietijos ir pietų europos rinkai) ir .com (Jungtinių Amerikos Val</w:t>
+      </w:r>
+      <w:r>
+        <w:t>stijų rinkai). Minėtose internetinėse parduotuvėse, mūsų prekė turės būti talpinama kategorijose, kurios susijusios su elektronika, technologijomis ir IoT ( Internet of Things – daiktų internetas).</w:t>
+      </w:r>
+    </w:p>
+    <w:p>
+      <w:r>
+        <w:rPr>
+          <w:lang w:val="en-US"/>
+        </w:rPr>
+        <w:tab/>
+      </w:r>
+      <w:r>
+        <w:t>Prekės logistikos sistema gana paprasta. Užsakymai gaunami partnerių, internetinių parduotuvių, sistemose, per kurias gauname užsakymus. Sandėliavimas vyksta įmonės patalpose. Prekių pristatymui ir pervežimui naudojamasi siuntų tarnybomis, tokiomis kaip DPD ar SST.</w:t>
+      </w:r>
+      <w:bookmarkStart w:id="19" w:name="_GoBack"/>
+      <w:bookmarkEnd w:id="19"/>
+    </w:p>
+    <w:p>
+      <w:pPr>
+        <w:pStyle w:val="Heading2"/>
         <w:rPr>
           <w:lang w:eastAsia="en-GB"/>
         </w:rPr>
-        <w:t>Prekės (paslaugos ar produkto) sprendimai</w:t>
-      </w:r>
-      <w:bookmarkEnd w:id="16"/>
+      </w:pPr>
+      <w:bookmarkStart w:id="20" w:name="_Toc479002606"/>
       <w:r>
         <w:rPr>
           <w:lang w:eastAsia="en-GB"/>
         </w:rPr>
-        <w:t xml:space="preserve"> </w:t>
-      </w:r>
-    </w:p>
-    <w:p/>
-    <w:p>
-      <w:pPr>
-        <w:pStyle w:val="Antrat2"/>
-        <w:rPr>
-          <w:lang w:eastAsia="en-GB"/>
-        </w:rPr>
-      </w:pPr>
-      <w:r>
-        <w:rPr>
-          <w:lang w:eastAsia="en-GB"/>
-        </w:rPr>
-        <w:t xml:space="preserve"> </w:t>
-      </w:r>
-      <w:bookmarkStart w:id="17" w:name="_Toc479002604"/>
-      <w:r>
-        <w:rPr>
-          <w:lang w:eastAsia="en-GB"/>
-        </w:rPr>
-        <w:t>Kainodaros sprendimai</w:t>
-      </w:r>
-      <w:bookmarkEnd w:id="17"/>
-      <w:r>
-        <w:rPr>
-          <w:lang w:eastAsia="en-GB"/>
-        </w:rPr>
-        <w:t xml:space="preserve"> </w:t>
-      </w:r>
-    </w:p>
-    <w:p/>
-    <w:p>
-      <w:pPr>
-        <w:pStyle w:val="Antrat2"/>
-        <w:rPr>
-          <w:lang w:eastAsia="en-GB"/>
-        </w:rPr>
-      </w:pPr>
-      <w:r>
-        <w:rPr>
-          <w:lang w:eastAsia="en-GB"/>
-        </w:rPr>
-        <w:t xml:space="preserve"> </w:t>
-      </w:r>
-      <w:bookmarkStart w:id="18" w:name="_Toc479002605"/>
-      <w:r>
-        <w:rPr>
-          <w:lang w:eastAsia="en-GB"/>
-        </w:rPr>
-        <w:t>Paskirstymo ir/ar pateikimo sprendimai</w:t>
-      </w:r>
-      <w:bookmarkEnd w:id="18"/>
-      <w:r>
-        <w:rPr>
-          <w:lang w:eastAsia="en-GB"/>
-        </w:rPr>
-        <w:t xml:space="preserve"> </w:t>
-      </w:r>
-    </w:p>
-    <w:p/>
-    <w:p>
-      <w:pPr>
-        <w:pStyle w:val="Antrat2"/>
-        <w:rPr>
-          <w:lang w:eastAsia="en-GB"/>
-        </w:rPr>
-      </w:pPr>
-      <w:r>
-        <w:rPr>
-          <w:lang w:eastAsia="en-GB"/>
-        </w:rPr>
-        <w:t xml:space="preserve"> </w:t>
-      </w:r>
-      <w:bookmarkStart w:id="19" w:name="_Toc479002606"/>
-      <w:r>
-        <w:rPr>
-          <w:lang w:eastAsia="en-GB"/>
-        </w:rPr>
         <w:t>Rėmimo sprendimai</w:t>
       </w:r>
-      <w:bookmarkEnd w:id="19"/>
+      <w:bookmarkEnd w:id="20"/>
       <w:r>
         <w:rPr>
           <w:lang w:eastAsia="en-GB"/>
@@ -5526,13 +6011,11 @@
           <w:lang w:eastAsia="en-GB"/>
         </w:rPr>
       </w:pPr>
-      <w:bookmarkStart w:id="20" w:name="_GoBack"/>
-      <w:bookmarkEnd w:id="20"/>
     </w:p>
     <w:p/>
     <w:p>
       <w:pPr>
-        <w:pStyle w:val="Antrat1"/>
+        <w:pStyle w:val="Heading1"/>
         <w:numPr>
           <w:ilvl w:val="0"/>
           <w:numId w:val="0"/>
@@ -5553,7 +6036,7 @@
     <w:p/>
     <w:p>
       <w:pPr>
-        <w:pStyle w:val="Antrat1"/>
+        <w:pStyle w:val="Heading1"/>
         <w:numPr>
           <w:ilvl w:val="0"/>
           <w:numId w:val="0"/>
@@ -5584,10 +6067,10 @@
           <w:lang w:eastAsia="en-GB"/>
         </w:rPr>
       </w:pPr>
-      <w:hyperlink r:id="rId7" w:history="1">
+      <w:hyperlink r:id="rId8" w:history="1">
         <w:r>
           <w:rPr>
-            <w:rStyle w:val="Hipersaitas"/>
+            <w:rStyle w:val="Hyperlink"/>
             <w:lang w:eastAsia="en-GB"/>
           </w:rPr>
           <w:t>http://osp.stat.gov.lt/web/guest</w:t>
@@ -5602,10 +6085,10 @@
       </w:pPr>
     </w:p>
     <w:p>
-      <w:hyperlink r:id="rId8" w:history="1">
+      <w:hyperlink r:id="rId9" w:history="1">
         <w:r>
           <w:rPr>
-            <w:rStyle w:val="Hipersaitas"/>
+            <w:rStyle w:val="Hyperlink"/>
           </w:rPr>
           <w:t>https://lt.wikipedia.org/wiki/Briaunainis</w:t>
         </w:r>
@@ -5617,13 +6100,13 @@
         <w:ind w:firstLine="357"/>
         <w:jc w:val="center"/>
         <w:rPr>
-          <w:rStyle w:val="Hipersaitas"/>
-        </w:rPr>
-      </w:pPr>
-      <w:hyperlink r:id="rId9" w:history="1">
+          <w:rStyle w:val="Hyperlink"/>
+        </w:rPr>
+      </w:pPr>
+      <w:hyperlink r:id="rId10" w:history="1">
         <w:r>
           <w:rPr>
-            <w:rStyle w:val="Hipersaitas"/>
+            <w:rStyle w:val="Hyperlink"/>
           </w:rPr>
           <w:t>http://4.bp.blogspot.com/-tg1YZM3sQ6w/UnvjfMbqzQI/AAAAAAAAAJs/6VDzv6OFo4U/s320/4Platono+kunai.jpg</w:t>
         </w:r>
@@ -5634,13 +6117,13 @@
         <w:ind w:firstLine="357"/>
         <w:jc w:val="center"/>
         <w:rPr>
-          <w:rStyle w:val="Hipersaitas"/>
-        </w:rPr>
-      </w:pPr>
-    </w:p>
-    <w:p>
-      <w:pPr>
-        <w:pStyle w:val="Antrat1"/>
+          <w:rStyle w:val="Hyperlink"/>
+        </w:rPr>
+      </w:pPr>
+    </w:p>
+    <w:p>
+      <w:pPr>
+        <w:pStyle w:val="Heading1"/>
         <w:numPr>
           <w:ilvl w:val="0"/>
           <w:numId w:val="0"/>
@@ -5667,7 +6150,7 @@
     </w:p>
     <w:p>
       <w:pPr>
-        <w:pStyle w:val="Iliustracijsraas"/>
+        <w:pStyle w:val="TableofFigures"/>
         <w:tabs>
           <w:tab w:val="right" w:leader="dot" w:pos="9010"/>
         </w:tabs>
@@ -5727,7 +6210,7 @@
     </w:p>
     <w:p>
       <w:pPr>
-        <w:pStyle w:val="Iliustracijsraas"/>
+        <w:pStyle w:val="TableofFigures"/>
         <w:tabs>
           <w:tab w:val="right" w:leader="dot" w:pos="9010"/>
         </w:tabs>
@@ -5787,7 +6270,7 @@
     </w:p>
     <w:p>
       <w:pPr>
-        <w:pStyle w:val="Iliustracijsraas"/>
+        <w:pStyle w:val="TableofFigures"/>
         <w:tabs>
           <w:tab w:val="right" w:leader="dot" w:pos="9010"/>
         </w:tabs>
@@ -5847,7 +6330,7 @@
     </w:p>
     <w:p>
       <w:pPr>
-        <w:pStyle w:val="Iliustracijsraas"/>
+        <w:pStyle w:val="TableofFigures"/>
         <w:tabs>
           <w:tab w:val="right" w:leader="dot" w:pos="9010"/>
         </w:tabs>
@@ -5907,7 +6390,7 @@
     </w:p>
     <w:p>
       <w:pPr>
-        <w:pStyle w:val="Iliustracijsraas"/>
+        <w:pStyle w:val="TableofFigures"/>
         <w:tabs>
           <w:tab w:val="right" w:leader="dot" w:pos="9010"/>
         </w:tabs>
@@ -5967,7 +6450,7 @@
     </w:p>
     <w:p>
       <w:pPr>
-        <w:pStyle w:val="Iliustracijsraas"/>
+        <w:pStyle w:val="TableofFigures"/>
         <w:tabs>
           <w:tab w:val="right" w:leader="dot" w:pos="9010"/>
         </w:tabs>
@@ -6027,7 +6510,7 @@
     </w:p>
     <w:p>
       <w:pPr>
-        <w:pStyle w:val="Iliustracijsraas"/>
+        <w:pStyle w:val="TableofFigures"/>
         <w:tabs>
           <w:tab w:val="right" w:leader="dot" w:pos="9010"/>
         </w:tabs>
@@ -6087,7 +6570,7 @@
     </w:p>
     <w:p>
       <w:pPr>
-        <w:pStyle w:val="Iliustracijsraas"/>
+        <w:pStyle w:val="TableofFigures"/>
         <w:tabs>
           <w:tab w:val="right" w:leader="dot" w:pos="9010"/>
         </w:tabs>
@@ -6147,7 +6630,7 @@
     </w:p>
     <w:p>
       <w:pPr>
-        <w:pStyle w:val="Iliustracijsraas"/>
+        <w:pStyle w:val="TableofFigures"/>
         <w:tabs>
           <w:tab w:val="right" w:leader="dot" w:pos="9010"/>
         </w:tabs>
@@ -6225,8 +6708,8 @@
 </file>
 
 <file path=word/numbering.xml><?xml version="1.0" encoding="utf-8"?>
-<w:numbering xmlns:wpc="http://schemas.microsoft.com/office/word/2010/wordprocessingCanvas" xmlns:cx="http://schemas.microsoft.com/office/drawing/2014/chartex" xmlns:cx1="http://schemas.microsoft.com/office/drawing/2015/9/8/chartex" xmlns:cx2="http://schemas.microsoft.com/office/drawing/2015/10/21/chartex" xmlns:cx3="http://schemas.microsoft.com/office/drawing/2016/5/9/chartex" xmlns:cx4="http://schemas.microsoft.com/office/drawing/2016/5/10/chartex" xmlns:cx5="http://schemas.microsoft.com/office/drawing/2016/5/11/chartex" xmlns:cx6="http://schemas.microsoft.com/office/drawing/2016/5/12/chartex" xmlns:cx7="http://schemas.microsoft.com/office/drawing/2016/5/13/chartex" xmlns:cx8="http://schemas.microsoft.com/office/drawing/2016/5/14/chartex" xmlns:mc="http://schemas.openxmlformats.org/markup-compatibility/2006" xmlns:o="urn:schemas-microsoft-com:office:office" xmlns:r="http://schemas.openxmlformats.org/officeDocument/2006/relationships" xmlns:m="http://schemas.openxmlformats.org/officeDocument/2006/math" xmlns:v="urn:schemas-microsoft-com:vml" xmlns:wp14="http://schemas.microsoft.com/office/word/2010/wordprocessingDrawing" xmlns:wp="http://schemas.openxmlformats.org/drawingml/2006/wordprocessingDrawing" xmlns:w10="urn:schemas-microsoft-com:office:word" xmlns:w="http://schemas.openxmlformats.org/wordprocessingml/2006/main" xmlns:w14="http://schemas.microsoft.com/office/word/2010/wordml" xmlns:w15="http://schemas.microsoft.com/office/word/2012/wordml" xmlns:w16se="http://schemas.microsoft.com/office/word/2015/wordml/symex" xmlns:wpg="http://schemas.microsoft.com/office/word/2010/wordprocessingGroup" xmlns:wpi="http://schemas.microsoft.com/office/word/2010/wordprocessingInk" xmlns:wne="http://schemas.microsoft.com/office/word/2006/wordml" xmlns:wps="http://schemas.microsoft.com/office/word/2010/wordprocessingShape" mc:Ignorable="w14 w15 w16se wp14">
-  <w:abstractNum w:abstractNumId="0" w15:restartNumberingAfterBreak="0">
+<w:numbering xmlns:wpc="http://schemas.microsoft.com/office/word/2010/wordprocessingCanvas" xmlns:mo="http://schemas.microsoft.com/office/mac/office/2008/main" xmlns:mc="http://schemas.openxmlformats.org/markup-compatibility/2006" xmlns:mv="urn:schemas-microsoft-com:mac:vml" xmlns:o="urn:schemas-microsoft-com:office:office" xmlns:r="http://schemas.openxmlformats.org/officeDocument/2006/relationships" xmlns:m="http://schemas.openxmlformats.org/officeDocument/2006/math" xmlns:v="urn:schemas-microsoft-com:vml" xmlns:wp14="http://schemas.microsoft.com/office/word/2010/wordprocessingDrawing" xmlns:wp="http://schemas.openxmlformats.org/drawingml/2006/wordprocessingDrawing" xmlns:w10="urn:schemas-microsoft-com:office:word" xmlns:w="http://schemas.openxmlformats.org/wordprocessingml/2006/main" xmlns:w14="http://schemas.microsoft.com/office/word/2010/wordml" xmlns:w15="http://schemas.microsoft.com/office/word/2012/wordml" xmlns:wpg="http://schemas.microsoft.com/office/word/2010/wordprocessingGroup" xmlns:wpi="http://schemas.microsoft.com/office/word/2010/wordprocessingInk" xmlns:wne="http://schemas.microsoft.com/office/word/2006/wordml" xmlns:wps="http://schemas.microsoft.com/office/word/2010/wordprocessingShape" mc:Ignorable="w14 w15 wp14">
+  <w:abstractNum w:abstractNumId="0">
     <w:nsid w:val="00000001"/>
     <w:multiLevelType w:val="multilevel"/>
     <w:tmpl w:val="C8641C14"/>
@@ -6269,7 +6752,7 @@
     <w:lvl w:ilvl="4">
       <w:start w:val="1"/>
       <w:numFmt w:val="decimal"/>
-      <w:pStyle w:val="Antrat5"/>
+      <w:pStyle w:val="Heading5"/>
       <w:lvlText w:val="%1.%2.%3.%4.%5."/>
       <w:lvlJc w:val="left"/>
       <w:pPr>
@@ -6279,7 +6762,7 @@
     <w:lvl w:ilvl="5">
       <w:start w:val="1"/>
       <w:numFmt w:val="decimal"/>
-      <w:pStyle w:val="Antrat6"/>
+      <w:pStyle w:val="Heading6"/>
       <w:lvlText w:val="%1.%2.%3.%4.%5.%6."/>
       <w:lvlJc w:val="left"/>
       <w:pPr>
@@ -6314,7 +6797,7 @@
       </w:pPr>
     </w:lvl>
   </w:abstractNum>
-  <w:abstractNum w:abstractNumId="1" w15:restartNumberingAfterBreak="0">
+  <w:abstractNum w:abstractNumId="1">
     <w:nsid w:val="05A82914"/>
     <w:multiLevelType w:val="hybridMultilevel"/>
     <w:tmpl w:val="41CECA8C"/>
@@ -6427,7 +6910,7 @@
       </w:rPr>
     </w:lvl>
   </w:abstractNum>
-  <w:abstractNum w:abstractNumId="2" w15:restartNumberingAfterBreak="0">
+  <w:abstractNum w:abstractNumId="2">
     <w:nsid w:val="119E0482"/>
     <w:multiLevelType w:val="hybridMultilevel"/>
     <w:tmpl w:val="049057F6"/>
@@ -6540,7 +7023,7 @@
       </w:rPr>
     </w:lvl>
   </w:abstractNum>
-  <w:abstractNum w:abstractNumId="3" w15:restartNumberingAfterBreak="0">
+  <w:abstractNum w:abstractNumId="3">
     <w:nsid w:val="126260CE"/>
     <w:multiLevelType w:val="hybridMultilevel"/>
     <w:tmpl w:val="1660D622"/>
@@ -6680,7 +7163,7 @@
       </w:rPr>
     </w:lvl>
   </w:abstractNum>
-  <w:abstractNum w:abstractNumId="4" w15:restartNumberingAfterBreak="0">
+  <w:abstractNum w:abstractNumId="4">
     <w:nsid w:val="15A17CAB"/>
     <w:multiLevelType w:val="hybridMultilevel"/>
     <w:tmpl w:val="0D20F9F6"/>
@@ -6820,7 +7303,7 @@
       </w:rPr>
     </w:lvl>
   </w:abstractNum>
-  <w:abstractNum w:abstractNumId="5" w15:restartNumberingAfterBreak="0">
+  <w:abstractNum w:abstractNumId="5">
     <w:nsid w:val="1B6515E0"/>
     <w:multiLevelType w:val="hybridMultilevel"/>
     <w:tmpl w:val="B1BAC05A"/>
@@ -6960,7 +7443,7 @@
       </w:rPr>
     </w:lvl>
   </w:abstractNum>
-  <w:abstractNum w:abstractNumId="6" w15:restartNumberingAfterBreak="0">
+  <w:abstractNum w:abstractNumId="6">
     <w:nsid w:val="1E6C4561"/>
     <w:multiLevelType w:val="hybridMultilevel"/>
     <w:tmpl w:val="D3ACFC3A"/>
@@ -7073,7 +7556,7 @@
       </w:rPr>
     </w:lvl>
   </w:abstractNum>
-  <w:abstractNum w:abstractNumId="7" w15:restartNumberingAfterBreak="0">
+  <w:abstractNum w:abstractNumId="7">
     <w:nsid w:val="2020210E"/>
     <w:multiLevelType w:val="multilevel"/>
     <w:tmpl w:val="D9286A04"/>
@@ -7159,7 +7642,7 @@
       </w:pPr>
     </w:lvl>
   </w:abstractNum>
-  <w:abstractNum w:abstractNumId="8" w15:restartNumberingAfterBreak="0">
+  <w:abstractNum w:abstractNumId="8">
     <w:nsid w:val="239E1053"/>
     <w:multiLevelType w:val="hybridMultilevel"/>
     <w:tmpl w:val="E8ACC4C4"/>
@@ -7272,7 +7755,7 @@
       </w:rPr>
     </w:lvl>
   </w:abstractNum>
-  <w:abstractNum w:abstractNumId="9" w15:restartNumberingAfterBreak="0">
+  <w:abstractNum w:abstractNumId="9">
     <w:nsid w:val="265071DA"/>
     <w:multiLevelType w:val="hybridMultilevel"/>
     <w:tmpl w:val="FBBE4416"/>
@@ -7412,7 +7895,7 @@
       </w:rPr>
     </w:lvl>
   </w:abstractNum>
-  <w:abstractNum w:abstractNumId="10" w15:restartNumberingAfterBreak="0">
+  <w:abstractNum w:abstractNumId="10">
     <w:nsid w:val="30E037D9"/>
     <w:multiLevelType w:val="hybridMultilevel"/>
     <w:tmpl w:val="609216CE"/>
@@ -7552,7 +8035,7 @@
       </w:rPr>
     </w:lvl>
   </w:abstractNum>
-  <w:abstractNum w:abstractNumId="11" w15:restartNumberingAfterBreak="0">
+  <w:abstractNum w:abstractNumId="11">
     <w:nsid w:val="36FD51AF"/>
     <w:multiLevelType w:val="multilevel"/>
     <w:tmpl w:val="9E42D9A0"/>
@@ -7638,7 +8121,7 @@
       </w:pPr>
     </w:lvl>
   </w:abstractNum>
-  <w:abstractNum w:abstractNumId="12" w15:restartNumberingAfterBreak="0">
+  <w:abstractNum w:abstractNumId="12">
     <w:nsid w:val="3910629F"/>
     <w:multiLevelType w:val="hybridMultilevel"/>
     <w:tmpl w:val="147065C8"/>
@@ -7751,7 +8234,7 @@
       </w:rPr>
     </w:lvl>
   </w:abstractNum>
-  <w:abstractNum w:abstractNumId="13" w15:restartNumberingAfterBreak="0">
+  <w:abstractNum w:abstractNumId="13">
     <w:nsid w:val="3CB822FE"/>
     <w:multiLevelType w:val="hybridMultilevel"/>
     <w:tmpl w:val="2C843F6C"/>
@@ -7891,14 +8374,14 @@
       </w:rPr>
     </w:lvl>
   </w:abstractNum>
-  <w:abstractNum w:abstractNumId="14" w15:restartNumberingAfterBreak="0">
+  <w:abstractNum w:abstractNumId="14">
     <w:nsid w:val="3F67051C"/>
     <w:multiLevelType w:val="multilevel"/>
     <w:tmpl w:val="D9286A04"/>
     <w:lvl w:ilvl="0">
       <w:start w:val="1"/>
       <w:numFmt w:val="decimal"/>
-      <w:pStyle w:val="Antrat1"/>
+      <w:pStyle w:val="Heading1"/>
       <w:lvlText w:val="%1."/>
       <w:lvlJc w:val="left"/>
       <w:pPr>
@@ -7908,7 +8391,7 @@
     <w:lvl w:ilvl="1">
       <w:start w:val="1"/>
       <w:numFmt w:val="decimal"/>
-      <w:pStyle w:val="Antrat2"/>
+      <w:pStyle w:val="Heading2"/>
       <w:lvlText w:val="%1.%2."/>
       <w:lvlJc w:val="left"/>
       <w:pPr>
@@ -7979,7 +8462,7 @@
       </w:pPr>
     </w:lvl>
   </w:abstractNum>
-  <w:abstractNum w:abstractNumId="15" w15:restartNumberingAfterBreak="0">
+  <w:abstractNum w:abstractNumId="15">
     <w:nsid w:val="488D0DD5"/>
     <w:multiLevelType w:val="multilevel"/>
     <w:tmpl w:val="00000001"/>
@@ -8101,7 +8584,7 @@
       </w:pPr>
     </w:lvl>
   </w:abstractNum>
-  <w:abstractNum w:abstractNumId="16" w15:restartNumberingAfterBreak="0">
+  <w:abstractNum w:abstractNumId="16">
     <w:nsid w:val="4DEC1B48"/>
     <w:multiLevelType w:val="hybridMultilevel"/>
     <w:tmpl w:val="947278EC"/>
@@ -8241,7 +8724,7 @@
       </w:rPr>
     </w:lvl>
   </w:abstractNum>
-  <w:abstractNum w:abstractNumId="17" w15:restartNumberingAfterBreak="0">
+  <w:abstractNum w:abstractNumId="17">
     <w:nsid w:val="57E2493E"/>
     <w:multiLevelType w:val="multilevel"/>
     <w:tmpl w:val="9E42D9A0"/>
@@ -8327,7 +8810,7 @@
       </w:pPr>
     </w:lvl>
   </w:abstractNum>
-  <w:abstractNum w:abstractNumId="18" w15:restartNumberingAfterBreak="0">
+  <w:abstractNum w:abstractNumId="18">
     <w:nsid w:val="65CA498F"/>
     <w:multiLevelType w:val="hybridMultilevel"/>
     <w:tmpl w:val="85069F1C"/>
@@ -8440,7 +8923,7 @@
       </w:rPr>
     </w:lvl>
   </w:abstractNum>
-  <w:abstractNum w:abstractNumId="19" w15:restartNumberingAfterBreak="0">
+  <w:abstractNum w:abstractNumId="19">
     <w:nsid w:val="664C3149"/>
     <w:multiLevelType w:val="multilevel"/>
     <w:tmpl w:val="9E42D9A0"/>
@@ -8526,7 +9009,7 @@
       </w:pPr>
     </w:lvl>
   </w:abstractNum>
-  <w:abstractNum w:abstractNumId="20" w15:restartNumberingAfterBreak="0">
+  <w:abstractNum w:abstractNumId="20">
     <w:nsid w:val="76351EE5"/>
     <w:multiLevelType w:val="multilevel"/>
     <w:tmpl w:val="A53A3E8A"/>
@@ -8685,7 +9168,7 @@
 </file>
 
 <file path=word/styles.xml><?xml version="1.0" encoding="utf-8"?>
-<w:styles xmlns:mc="http://schemas.openxmlformats.org/markup-compatibility/2006" xmlns:r="http://schemas.openxmlformats.org/officeDocument/2006/relationships" xmlns:w="http://schemas.openxmlformats.org/wordprocessingml/2006/main" xmlns:w14="http://schemas.microsoft.com/office/word/2010/wordml" xmlns:w15="http://schemas.microsoft.com/office/word/2012/wordml" xmlns:w16se="http://schemas.microsoft.com/office/word/2015/wordml/symex" mc:Ignorable="w14 w15 w16se">
+<w:styles xmlns:mc="http://schemas.openxmlformats.org/markup-compatibility/2006" xmlns:r="http://schemas.openxmlformats.org/officeDocument/2006/relationships" xmlns:w="http://schemas.openxmlformats.org/wordprocessingml/2006/main" xmlns:w14="http://schemas.microsoft.com/office/word/2010/wordml" xmlns:w15="http://schemas.microsoft.com/office/word/2012/wordml" mc:Ignorable="w14 w15">
   <w:docDefaults>
     <w:rPrDefault>
       <w:rPr>
@@ -8697,7 +9180,7 @@
     </w:rPrDefault>
     <w:pPrDefault/>
   </w:docDefaults>
-  <w:latentStyles w:defLockedState="0" w:defUIPriority="99" w:defSemiHidden="0" w:defUnhideWhenUsed="0" w:defQFormat="0" w:count="374">
+  <w:latentStyles w:defLockedState="0" w:defUIPriority="99" w:defSemiHidden="0" w:defUnhideWhenUsed="0" w:defQFormat="0" w:count="382">
     <w:lsdException w:name="Normal" w:uiPriority="0" w:qFormat="1"/>
     <w:lsdException w:name="heading 1" w:uiPriority="0" w:qFormat="1"/>
     <w:lsdException w:name="heading 2" w:semiHidden="1" w:uiPriority="9" w:unhideWhenUsed="1" w:qFormat="1"/>
@@ -9072,7 +9555,7 @@
     <w:lsdException w:name="Mention" w:semiHidden="1" w:unhideWhenUsed="1"/>
     <w:lsdException w:name="Smart Hyperlink" w:semiHidden="1" w:unhideWhenUsed="1"/>
   </w:latentStyles>
-  <w:style w:type="paragraph" w:default="1" w:styleId="prastasis">
+  <w:style w:type="paragraph" w:default="1" w:styleId="Normal">
     <w:name w:val="Normal"/>
     <w:qFormat/>
     <w:rsid w:val="00740035"/>
@@ -9086,11 +9569,11 @@
       <w:lang w:val="lt-LT" w:eastAsia="ar-SA"/>
     </w:rPr>
   </w:style>
-  <w:style w:type="paragraph" w:styleId="Antrat1">
+  <w:style w:type="paragraph" w:styleId="Heading1">
     <w:name w:val="heading 1"/>
-    <w:basedOn w:val="prastasis"/>
-    <w:next w:val="prastasis"/>
-    <w:link w:val="Antrat1Diagrama"/>
+    <w:basedOn w:val="Normal"/>
+    <w:next w:val="Normal"/>
+    <w:link w:val="Heading1Char"/>
     <w:qFormat/>
     <w:rsid w:val="006D4C6A"/>
     <w:pPr>
@@ -9108,11 +9591,11 @@
       <w:sz w:val="32"/>
     </w:rPr>
   </w:style>
-  <w:style w:type="paragraph" w:styleId="Antrat2">
+  <w:style w:type="paragraph" w:styleId="Heading2">
     <w:name w:val="heading 2"/>
-    <w:basedOn w:val="prastasis"/>
-    <w:next w:val="prastasis"/>
-    <w:link w:val="Antrat2Diagrama"/>
+    <w:basedOn w:val="Normal"/>
+    <w:next w:val="Normal"/>
+    <w:link w:val="Heading2Char"/>
     <w:uiPriority w:val="9"/>
     <w:unhideWhenUsed/>
     <w:qFormat/>
@@ -9135,11 +9618,11 @@
       <w:szCs w:val="26"/>
     </w:rPr>
   </w:style>
-  <w:style w:type="paragraph" w:styleId="Antrat3">
+  <w:style w:type="paragraph" w:styleId="Heading3">
     <w:name w:val="heading 3"/>
-    <w:basedOn w:val="prastasis"/>
-    <w:next w:val="prastasis"/>
-    <w:link w:val="Antrat3Diagrama"/>
+    <w:basedOn w:val="Normal"/>
+    <w:next w:val="Normal"/>
+    <w:link w:val="Heading3Char"/>
     <w:uiPriority w:val="9"/>
     <w:unhideWhenUsed/>
     <w:qFormat/>
@@ -9157,11 +9640,11 @@
       <w:sz w:val="28"/>
     </w:rPr>
   </w:style>
-  <w:style w:type="paragraph" w:styleId="Antrat5">
+  <w:style w:type="paragraph" w:styleId="Heading5">
     <w:name w:val="heading 5"/>
-    <w:basedOn w:val="prastasis"/>
-    <w:next w:val="prastasis"/>
-    <w:link w:val="Antrat5Diagrama"/>
+    <w:basedOn w:val="Normal"/>
+    <w:next w:val="Normal"/>
+    <w:link w:val="Heading5Char"/>
     <w:qFormat/>
     <w:rsid w:val="00545FC3"/>
     <w:pPr>
@@ -9178,11 +9661,11 @@
       <w:bCs/>
     </w:rPr>
   </w:style>
-  <w:style w:type="paragraph" w:styleId="Antrat6">
+  <w:style w:type="paragraph" w:styleId="Heading6">
     <w:name w:val="heading 6"/>
-    <w:basedOn w:val="prastasis"/>
-    <w:next w:val="prastasis"/>
-    <w:link w:val="Antrat6Diagrama"/>
+    <w:basedOn w:val="Normal"/>
+    <w:next w:val="Normal"/>
+    <w:link w:val="Heading6Char"/>
     <w:qFormat/>
     <w:rsid w:val="00545FC3"/>
     <w:pPr>
@@ -9200,12 +9683,13 @@
       <w:szCs w:val="28"/>
     </w:rPr>
   </w:style>
-  <w:style w:type="character" w:default="1" w:styleId="Numatytasispastraiposriftas">
+  <w:style w:type="character" w:default="1" w:styleId="DefaultParagraphFont">
     <w:name w:val="Default Paragraph Font"/>
     <w:uiPriority w:val="1"/>
+    <w:semiHidden/>
     <w:unhideWhenUsed/>
   </w:style>
-  <w:style w:type="table" w:default="1" w:styleId="prastojilentel">
+  <w:style w:type="table" w:default="1" w:styleId="TableNormal">
     <w:name w:val="Normal Table"/>
     <w:uiPriority w:val="99"/>
     <w:semiHidden/>
@@ -9220,16 +9704,16 @@
       </w:tblCellMar>
     </w:tblPr>
   </w:style>
-  <w:style w:type="numbering" w:default="1" w:styleId="Sraonra">
+  <w:style w:type="numbering" w:default="1" w:styleId="NoList">
     <w:name w:val="No List"/>
     <w:uiPriority w:val="99"/>
     <w:semiHidden/>
     <w:unhideWhenUsed/>
   </w:style>
-  <w:style w:type="character" w:customStyle="1" w:styleId="Antrat1Diagrama">
-    <w:name w:val="Antraštė 1 Diagrama"/>
-    <w:basedOn w:val="Numatytasispastraiposriftas"/>
-    <w:link w:val="Antrat1"/>
+  <w:style w:type="character" w:customStyle="1" w:styleId="Heading1Char">
+    <w:name w:val="Heading 1 Char"/>
+    <w:basedOn w:val="DefaultParagraphFont"/>
+    <w:link w:val="Heading1"/>
     <w:rsid w:val="006D4C6A"/>
     <w:rPr>
       <w:rFonts w:ascii="Times New Roman" w:eastAsia="Times New Roman" w:hAnsi="Times New Roman" w:cs="Times New Roman"/>
@@ -9239,10 +9723,10 @@
       <w:lang w:val="lt-LT" w:eastAsia="ar-SA"/>
     </w:rPr>
   </w:style>
-  <w:style w:type="character" w:customStyle="1" w:styleId="Antrat5Diagrama">
-    <w:name w:val="Antraštė 5 Diagrama"/>
-    <w:basedOn w:val="Numatytasispastraiposriftas"/>
-    <w:link w:val="Antrat5"/>
+  <w:style w:type="character" w:customStyle="1" w:styleId="Heading5Char">
+    <w:name w:val="Heading 5 Char"/>
+    <w:basedOn w:val="DefaultParagraphFont"/>
+    <w:link w:val="Heading5"/>
     <w:rsid w:val="00545FC3"/>
     <w:rPr>
       <w:rFonts w:ascii="Times New Roman" w:eastAsia="Times New Roman" w:hAnsi="Times New Roman" w:cs="Times New Roman"/>
@@ -9251,10 +9735,10 @@
       <w:lang w:val="lt-LT" w:eastAsia="ar-SA"/>
     </w:rPr>
   </w:style>
-  <w:style w:type="character" w:customStyle="1" w:styleId="Antrat6Diagrama">
-    <w:name w:val="Antraštė 6 Diagrama"/>
-    <w:basedOn w:val="Numatytasispastraiposriftas"/>
-    <w:link w:val="Antrat6"/>
+  <w:style w:type="character" w:customStyle="1" w:styleId="Heading6Char">
+    <w:name w:val="Heading 6 Char"/>
+    <w:basedOn w:val="DefaultParagraphFont"/>
+    <w:link w:val="Heading6"/>
     <w:rsid w:val="00545FC3"/>
     <w:rPr>
       <w:rFonts w:ascii="Times New Roman" w:eastAsia="Times New Roman" w:hAnsi="Times New Roman" w:cs="Times New Roman"/>
@@ -9263,10 +9747,10 @@
       <w:lang w:val="lt-LT" w:eastAsia="ar-SA"/>
     </w:rPr>
   </w:style>
-  <w:style w:type="character" w:customStyle="1" w:styleId="Antrat2Diagrama">
-    <w:name w:val="Antraštė 2 Diagrama"/>
-    <w:basedOn w:val="Numatytasispastraiposriftas"/>
-    <w:link w:val="Antrat2"/>
+  <w:style w:type="character" w:customStyle="1" w:styleId="Heading2Char">
+    <w:name w:val="Heading 2 Char"/>
+    <w:basedOn w:val="DefaultParagraphFont"/>
+    <w:link w:val="Heading2"/>
     <w:uiPriority w:val="9"/>
     <w:rsid w:val="006D4C6A"/>
     <w:rPr>
@@ -9277,10 +9761,10 @@
       <w:lang w:val="lt-LT" w:eastAsia="ar-SA"/>
     </w:rPr>
   </w:style>
-  <w:style w:type="paragraph" w:styleId="Turinioantrat">
+  <w:style w:type="paragraph" w:styleId="TOCHeading">
     <w:name w:val="TOC Heading"/>
-    <w:basedOn w:val="Antrat1"/>
-    <w:next w:val="prastasis"/>
+    <w:basedOn w:val="Heading1"/>
+    <w:next w:val="Normal"/>
     <w:uiPriority w:val="39"/>
     <w:unhideWhenUsed/>
     <w:qFormat/>
@@ -9303,10 +9787,10 @@
       <w:lang w:val="en-US" w:eastAsia="en-US"/>
     </w:rPr>
   </w:style>
-  <w:style w:type="paragraph" w:styleId="Turinys1">
+  <w:style w:type="paragraph" w:styleId="TOC1">
     <w:name w:val="toc 1"/>
-    <w:basedOn w:val="prastasis"/>
-    <w:next w:val="prastasis"/>
+    <w:basedOn w:val="Normal"/>
+    <w:next w:val="Normal"/>
     <w:autoRedefine/>
     <w:uiPriority w:val="39"/>
     <w:unhideWhenUsed/>
@@ -9324,10 +9808,10 @@
       <w:szCs w:val="22"/>
     </w:rPr>
   </w:style>
-  <w:style w:type="paragraph" w:styleId="Turinys2">
+  <w:style w:type="paragraph" w:styleId="TOC2">
     <w:name w:val="toc 2"/>
-    <w:basedOn w:val="prastasis"/>
-    <w:next w:val="prastasis"/>
+    <w:basedOn w:val="Normal"/>
+    <w:next w:val="Normal"/>
     <w:autoRedefine/>
     <w:uiPriority w:val="39"/>
     <w:unhideWhenUsed/>
@@ -9343,9 +9827,9 @@
       <w:szCs w:val="22"/>
     </w:rPr>
   </w:style>
-  <w:style w:type="character" w:styleId="Hipersaitas">
+  <w:style w:type="character" w:styleId="Hyperlink">
     <w:name w:val="Hyperlink"/>
-    <w:basedOn w:val="Numatytasispastraiposriftas"/>
+    <w:basedOn w:val="DefaultParagraphFont"/>
     <w:uiPriority w:val="99"/>
     <w:unhideWhenUsed/>
     <w:rsid w:val="00EB06C6"/>
@@ -9354,10 +9838,10 @@
       <w:u w:val="single"/>
     </w:rPr>
   </w:style>
-  <w:style w:type="paragraph" w:styleId="Turinys3">
+  <w:style w:type="paragraph" w:styleId="TOC3">
     <w:name w:val="toc 3"/>
-    <w:basedOn w:val="prastasis"/>
-    <w:next w:val="prastasis"/>
+    <w:basedOn w:val="Normal"/>
+    <w:next w:val="Normal"/>
     <w:autoRedefine/>
     <w:uiPriority w:val="39"/>
     <w:unhideWhenUsed/>
@@ -9374,10 +9858,10 @@
       <w:szCs w:val="22"/>
     </w:rPr>
   </w:style>
-  <w:style w:type="paragraph" w:styleId="Turinys4">
+  <w:style w:type="paragraph" w:styleId="TOC4">
     <w:name w:val="toc 4"/>
-    <w:basedOn w:val="prastasis"/>
-    <w:next w:val="prastasis"/>
+    <w:basedOn w:val="Normal"/>
+    <w:next w:val="Normal"/>
     <w:autoRedefine/>
     <w:uiPriority w:val="39"/>
     <w:unhideWhenUsed/>
@@ -9392,10 +9876,10 @@
       <w:szCs w:val="18"/>
     </w:rPr>
   </w:style>
-  <w:style w:type="paragraph" w:styleId="Turinys5">
+  <w:style w:type="paragraph" w:styleId="TOC5">
     <w:name w:val="toc 5"/>
-    <w:basedOn w:val="prastasis"/>
-    <w:next w:val="prastasis"/>
+    <w:basedOn w:val="Normal"/>
+    <w:next w:val="Normal"/>
     <w:autoRedefine/>
     <w:uiPriority w:val="39"/>
     <w:unhideWhenUsed/>
@@ -9410,10 +9894,10 @@
       <w:szCs w:val="18"/>
     </w:rPr>
   </w:style>
-  <w:style w:type="paragraph" w:styleId="Turinys6">
+  <w:style w:type="paragraph" w:styleId="TOC6">
     <w:name w:val="toc 6"/>
-    <w:basedOn w:val="prastasis"/>
-    <w:next w:val="prastasis"/>
+    <w:basedOn w:val="Normal"/>
+    <w:next w:val="Normal"/>
     <w:autoRedefine/>
     <w:uiPriority w:val="39"/>
     <w:unhideWhenUsed/>
@@ -9428,10 +9912,10 @@
       <w:szCs w:val="18"/>
     </w:rPr>
   </w:style>
-  <w:style w:type="paragraph" w:styleId="Turinys7">
+  <w:style w:type="paragraph" w:styleId="TOC7">
     <w:name w:val="toc 7"/>
-    <w:basedOn w:val="prastasis"/>
-    <w:next w:val="prastasis"/>
+    <w:basedOn w:val="Normal"/>
+    <w:next w:val="Normal"/>
     <w:autoRedefine/>
     <w:uiPriority w:val="39"/>
     <w:unhideWhenUsed/>
@@ -9446,10 +9930,10 @@
       <w:szCs w:val="18"/>
     </w:rPr>
   </w:style>
-  <w:style w:type="paragraph" w:styleId="Turinys8">
+  <w:style w:type="paragraph" w:styleId="TOC8">
     <w:name w:val="toc 8"/>
-    <w:basedOn w:val="prastasis"/>
-    <w:next w:val="prastasis"/>
+    <w:basedOn w:val="Normal"/>
+    <w:next w:val="Normal"/>
     <w:autoRedefine/>
     <w:uiPriority w:val="39"/>
     <w:unhideWhenUsed/>
@@ -9464,10 +9948,10 @@
       <w:szCs w:val="18"/>
     </w:rPr>
   </w:style>
-  <w:style w:type="paragraph" w:styleId="Turinys9">
+  <w:style w:type="paragraph" w:styleId="TOC9">
     <w:name w:val="toc 9"/>
-    <w:basedOn w:val="prastasis"/>
-    <w:next w:val="prastasis"/>
+    <w:basedOn w:val="Normal"/>
+    <w:next w:val="Normal"/>
     <w:autoRedefine/>
     <w:uiPriority w:val="39"/>
     <w:unhideWhenUsed/>
@@ -9482,9 +9966,9 @@
       <w:szCs w:val="18"/>
     </w:rPr>
   </w:style>
-  <w:style w:type="character" w:styleId="Perirtashipersaitas">
+  <w:style w:type="character" w:styleId="FollowedHyperlink">
     <w:name w:val="FollowedHyperlink"/>
-    <w:basedOn w:val="Numatytasispastraiposriftas"/>
+    <w:basedOn w:val="DefaultParagraphFont"/>
     <w:uiPriority w:val="99"/>
     <w:semiHidden/>
     <w:unhideWhenUsed/>
@@ -9494,10 +9978,10 @@
       <w:u w:val="single"/>
     </w:rPr>
   </w:style>
-  <w:style w:type="character" w:customStyle="1" w:styleId="Antrat3Diagrama">
-    <w:name w:val="Antraštė 3 Diagrama"/>
-    <w:basedOn w:val="Numatytasispastraiposriftas"/>
-    <w:link w:val="Antrat3"/>
+  <w:style w:type="character" w:customStyle="1" w:styleId="Heading3Char">
+    <w:name w:val="Heading 3 Char"/>
+    <w:basedOn w:val="DefaultParagraphFont"/>
+    <w:link w:val="Heading3"/>
     <w:uiPriority w:val="9"/>
     <w:rsid w:val="001D1E4B"/>
     <w:rPr>
@@ -9507,9 +9991,9 @@
       <w:lang w:val="lt-LT" w:eastAsia="ar-SA"/>
     </w:rPr>
   </w:style>
-  <w:style w:type="paragraph" w:styleId="Sraopastraipa">
+  <w:style w:type="paragraph" w:styleId="ListParagraph">
     <w:name w:val="List Paragraph"/>
-    <w:basedOn w:val="prastasis"/>
+    <w:basedOn w:val="Normal"/>
     <w:uiPriority w:val="34"/>
     <w:qFormat/>
     <w:rsid w:val="008078A0"/>
@@ -9518,9 +10002,9 @@
       <w:contextualSpacing/>
     </w:pPr>
   </w:style>
-  <w:style w:type="table" w:styleId="Lentelstinklelis">
+  <w:style w:type="table" w:styleId="TableGrid">
     <w:name w:val="Table Grid"/>
-    <w:basedOn w:val="prastojilentel"/>
+    <w:basedOn w:val="TableNormal"/>
     <w:uiPriority w:val="39"/>
     <w:rsid w:val="00E92A4B"/>
     <w:rPr>
@@ -9529,6 +10013,7 @@
       <w:lang w:val="en-US"/>
     </w:rPr>
     <w:tblPr>
+      <w:tblInd w:w="0" w:type="dxa"/>
       <w:tblBorders>
         <w:top w:val="single" w:sz="4" w:space="0" w:color="auto"/>
         <w:left w:val="single" w:sz="4" w:space="0" w:color="auto"/>
@@ -9537,12 +10022,18 @@
         <w:insideH w:val="single" w:sz="4" w:space="0" w:color="auto"/>
         <w:insideV w:val="single" w:sz="4" w:space="0" w:color="auto"/>
       </w:tblBorders>
+      <w:tblCellMar>
+        <w:top w:w="0" w:type="dxa"/>
+        <w:left w:w="108" w:type="dxa"/>
+        <w:bottom w:w="0" w:type="dxa"/>
+        <w:right w:w="108" w:type="dxa"/>
+      </w:tblCellMar>
     </w:tblPr>
   </w:style>
-  <w:style w:type="paragraph" w:styleId="Antrat">
+  <w:style w:type="paragraph" w:styleId="Caption">
     <w:name w:val="caption"/>
-    <w:basedOn w:val="prastasis"/>
-    <w:next w:val="prastasis"/>
+    <w:basedOn w:val="Normal"/>
+    <w:next w:val="Normal"/>
     <w:uiPriority w:val="35"/>
     <w:unhideWhenUsed/>
     <w:qFormat/>
@@ -9558,16 +10049,49 @@
       <w:szCs w:val="18"/>
     </w:rPr>
   </w:style>
-  <w:style w:type="paragraph" w:styleId="Iliustracijsraas">
+  <w:style w:type="paragraph" w:styleId="TableofFigures">
     <w:name w:val="table of figures"/>
-    <w:basedOn w:val="prastasis"/>
-    <w:next w:val="prastasis"/>
+    <w:basedOn w:val="Normal"/>
+    <w:next w:val="Normal"/>
     <w:uiPriority w:val="99"/>
     <w:unhideWhenUsed/>
     <w:rsid w:val="007C4E40"/>
     <w:pPr>
       <w:ind w:left="480" w:hanging="480"/>
     </w:pPr>
+  </w:style>
+  <w:style w:type="paragraph" w:styleId="NormalWeb">
+    <w:name w:val="Normal (Web)"/>
+    <w:basedOn w:val="Normal"/>
+    <w:uiPriority w:val="99"/>
+    <w:semiHidden/>
+    <w:unhideWhenUsed/>
+    <w:rsid w:val="00A932F7"/>
+    <w:pPr>
+      <w:suppressAutoHyphens w:val="0"/>
+      <w:spacing w:before="100" w:beforeAutospacing="1" w:after="100" w:afterAutospacing="1" w:line="240" w:lineRule="auto"/>
+      <w:jc w:val="left"/>
+    </w:pPr>
+    <w:rPr>
+      <w:rFonts w:eastAsiaTheme="minorHAnsi"/>
+      <w:lang w:val="en-US" w:eastAsia="en-US"/>
+    </w:rPr>
+  </w:style>
+  <w:style w:type="character" w:styleId="Strong">
+    <w:name w:val="Strong"/>
+    <w:basedOn w:val="DefaultParagraphFont"/>
+    <w:uiPriority w:val="22"/>
+    <w:qFormat/>
+    <w:rsid w:val="00A932F7"/>
+    <w:rPr>
+      <w:b/>
+      <w:bCs/>
+    </w:rPr>
+  </w:style>
+  <w:style w:type="character" w:customStyle="1" w:styleId="apple-converted-space">
+    <w:name w:val="apple-converted-space"/>
+    <w:basedOn w:val="DefaultParagraphFont"/>
+    <w:rsid w:val="00A932F7"/>
   </w:style>
 </w:styles>
 </file>
@@ -9838,7 +10362,7 @@
 </file>
 
 <file path=customXml/itemProps1.xml><?xml version="1.0" encoding="utf-8"?>
-<ds:datastoreItem xmlns:ds="http://schemas.openxmlformats.org/officeDocument/2006/customXml" ds:itemID="{4F87311E-4EF3-434A-A5B9-83DB9916A591}">
+<ds:datastoreItem xmlns:ds="http://schemas.openxmlformats.org/officeDocument/2006/customXml" ds:itemID="{642F56E9-6139-994D-80A9-AE339FB0F9A0}">
   <ds:schemaRefs>
     <ds:schemaRef ds:uri="http://schemas.openxmlformats.org/officeDocument/2006/bibliography"/>
   </ds:schemaRefs>

</xml_diff>

<commit_message>
po savo lentelėm parašiau biški
</commit_message>
<xml_diff>
--- a/baigiamasis.docx
+++ b/baigiamasis.docx
@@ -1,6 +1,6 @@
 
 <file path=word/document.xml><?xml version="1.0" encoding="utf-8"?>
-<w:document xmlns:wpc="http://schemas.microsoft.com/office/word/2010/wordprocessingCanvas" xmlns:cx="http://schemas.microsoft.com/office/drawing/2014/chartex" xmlns:cx1="http://schemas.microsoft.com/office/drawing/2015/9/8/chartex" xmlns:cx2="http://schemas.microsoft.com/office/drawing/2015/10/21/chartex" xmlns:cx3="http://schemas.microsoft.com/office/drawing/2016/5/9/chartex" xmlns:cx4="http://schemas.microsoft.com/office/drawing/2016/5/10/chartex" xmlns:cx5="http://schemas.microsoft.com/office/drawing/2016/5/11/chartex" xmlns:cx6="http://schemas.microsoft.com/office/drawing/2016/5/12/chartex" xmlns:cx7="http://schemas.microsoft.com/office/drawing/2016/5/13/chartex" xmlns:cx8="http://schemas.microsoft.com/office/drawing/2016/5/14/chartex" xmlns:mc="http://schemas.openxmlformats.org/markup-compatibility/2006" xmlns:o="urn:schemas-microsoft-com:office:office" xmlns:r="http://schemas.openxmlformats.org/officeDocument/2006/relationships" xmlns:m="http://schemas.openxmlformats.org/officeDocument/2006/math" xmlns:v="urn:schemas-microsoft-com:vml" xmlns:wp14="http://schemas.microsoft.com/office/word/2010/wordprocessingDrawing" xmlns:wp="http://schemas.openxmlformats.org/drawingml/2006/wordprocessingDrawing" xmlns:w10="urn:schemas-microsoft-com:office:word" xmlns:w="http://schemas.openxmlformats.org/wordprocessingml/2006/main" xmlns:w14="http://schemas.microsoft.com/office/word/2010/wordml" xmlns:w15="http://schemas.microsoft.com/office/word/2012/wordml" xmlns:w16se="http://schemas.microsoft.com/office/word/2015/wordml/symex" xmlns:wpg="http://schemas.microsoft.com/office/word/2010/wordprocessingGroup" xmlns:wpi="http://schemas.microsoft.com/office/word/2010/wordprocessingInk" xmlns:wne="http://schemas.microsoft.com/office/word/2006/wordml" xmlns:wps="http://schemas.microsoft.com/office/word/2010/wordprocessingShape" mc:Ignorable="w14 w15 w16se wp14">
+<w:document xmlns:wpc="http://schemas.microsoft.com/office/word/2010/wordprocessingCanvas" xmlns:mc="http://schemas.openxmlformats.org/markup-compatibility/2006" xmlns:o="urn:schemas-microsoft-com:office:office" xmlns:r="http://schemas.openxmlformats.org/officeDocument/2006/relationships" xmlns:m="http://schemas.openxmlformats.org/officeDocument/2006/math" xmlns:v="urn:schemas-microsoft-com:vml" xmlns:wp14="http://schemas.microsoft.com/office/word/2010/wordprocessingDrawing" xmlns:wp="http://schemas.openxmlformats.org/drawingml/2006/wordprocessingDrawing" xmlns:w10="urn:schemas-microsoft-com:office:word" xmlns:w="http://schemas.openxmlformats.org/wordprocessingml/2006/main" xmlns:w14="http://schemas.microsoft.com/office/word/2010/wordml" xmlns:w15="http://schemas.microsoft.com/office/word/2012/wordml" xmlns:wpg="http://schemas.microsoft.com/office/word/2010/wordprocessingGroup" xmlns:wpi="http://schemas.microsoft.com/office/word/2010/wordprocessingInk" xmlns:wne="http://schemas.microsoft.com/office/word/2006/wordml" xmlns:wps="http://schemas.microsoft.com/office/word/2010/wordprocessingShape" mc:Ignorable="w14 w15 wp14">
   <w:body>
     <w:p>
       <w:pPr>
@@ -2625,12 +2625,7 @@
               <w:jc w:val="center"/>
             </w:pPr>
             <w:r>
-              <w:t>galima panau</w:t>
-            </w:r>
-            <w:bookmarkStart w:id="7" w:name="_GoBack"/>
-            <w:bookmarkEnd w:id="7"/>
-            <w:r>
-              <w:t>doti perdirbtą plastiką, taip atpiginant prekę</w:t>
+              <w:t>galima panaudoti perdirbtą plastiką</w:t>
             </w:r>
           </w:p>
         </w:tc>
@@ -2638,6 +2633,28 @@
     </w:tbl>
     <w:p/>
     <w:p>
+      <w:r>
+        <w:t xml:space="preserve">Pasak </w:t>
+      </w:r>
+      <w:hyperlink r:id="rId7" w:history="1">
+        <w:r>
+          <w:rPr>
+            <w:rStyle w:val="Hipersaitas"/>
+          </w:rPr>
+          <w:t>http://www.theworldcounts.com/stories/Plastic-Waste-Facts</w:t>
+        </w:r>
+      </w:hyperlink>
+      <w:r>
+        <w:t xml:space="preserve">, </w:t>
+      </w:r>
+      <w:r>
+        <w:t xml:space="preserve">Kiekvieną dieną pasaulyje yra išmetama milijonai tonų plastiko atliekų, kurioms natūraliomis sąlygomis suirti reikia iki 700 metų. Kadangi kol kas pasaulyje perdirbama tik iki 3%  </w:t>
+      </w:r>
+      <w:r>
+        <w:t>panaudoto plastiko, mūsų produktas galėtų naudoti perdirbtą plastiką ir taip prisidėtų prie skatinimo tausoti aplinką ir senkančius resursus, tokius kaip nafta.</w:t>
+      </w:r>
+    </w:p>
+    <w:p>
       <w:pPr>
         <w:pStyle w:val="Antrat3"/>
         <w:rPr>
@@ -2679,14 +2696,12 @@
         </w:rPr>
         <w:t xml:space="preserve">“ </w:t>
       </w:r>
-      <w:proofErr w:type="spellStart"/>
       <w:r>
         <w:rPr>
           <w:sz w:val="24"/>
         </w:rPr>
-        <w:t>android</w:t>
-      </w:r>
-      <w:proofErr w:type="spellEnd"/>
+        <w:t>mobili</w:t>
+      </w:r>
       <w:r>
         <w:rPr>
           <w:sz w:val="24"/>
@@ -2712,7 +2727,7 @@
         <w:pStyle w:val="Antrat"/>
         <w:keepNext/>
       </w:pPr>
-      <w:bookmarkStart w:id="8" w:name="_Toc479002651"/>
+      <w:bookmarkStart w:id="7" w:name="_Toc479002651"/>
       <w:r>
         <w:t xml:space="preserve">Lentelė </w:t>
       </w:r>
@@ -2745,7 +2760,7 @@
       <w:r>
         <w:t>” mobiliosios aplikacijos analizė</w:t>
       </w:r>
-      <w:bookmarkEnd w:id="8"/>
+      <w:bookmarkEnd w:id="7"/>
     </w:p>
     <w:tbl>
       <w:tblPr>
@@ -3181,9 +3196,64 @@
       </w:tr>
     </w:tbl>
     <w:p/>
+    <w:p>
+      <w:r>
+        <w:t>„</w:t>
+      </w:r>
+      <w:proofErr w:type="spellStart"/>
+      <w:r>
+        <w:t>Evernote</w:t>
+      </w:r>
+      <w:proofErr w:type="spellEnd"/>
+      <w:r>
+        <w:t xml:space="preserve">“ </w:t>
+      </w:r>
+      <w:r>
+        <w:t xml:space="preserve">yra </w:t>
+      </w:r>
+      <w:proofErr w:type="spellStart"/>
+      <w:r>
+        <w:t>multiplatforminė</w:t>
+      </w:r>
+      <w:proofErr w:type="spellEnd"/>
+      <w:r>
+        <w:t xml:space="preserve"> aplikacija skirta užrašams, organizavimui ir archyvavimui. Pagrindiniai </w:t>
+      </w:r>
+      <w:proofErr w:type="spellStart"/>
+      <w:r>
+        <w:t>pranašumai</w:t>
+      </w:r>
+      <w:proofErr w:type="spellEnd"/>
+      <w:r>
+        <w:t xml:space="preserve"> yra tokie, kad užrašas gali būti beveik bet koks (tekstas, paveikslėlis, internetinio puslapio dalis ir t.t.), privatumas – užrašai matomi tik tam asmeniui, kuriam yra </w:t>
+      </w:r>
+      <w:r>
+        <w:lastRenderedPageBreak/>
+        <w:t>skirti. Ši aplikacija turi ir daugiau funkcijų, tačiau visas jas perprasti nėra paprasta ir gali užtrukti. Taip pat gali pasitaikyti aplikacijos atnaujinimų su klaidomis, kurios trukdo sklandžiai naudotis šia aplikacija (</w:t>
+      </w:r>
+      <w:r>
+        <w:t>daug nusiskundimų yra produkto „</w:t>
+      </w:r>
+      <w:proofErr w:type="spellStart"/>
+      <w:r>
+        <w:t>PlayStore</w:t>
+      </w:r>
+      <w:proofErr w:type="spellEnd"/>
+      <w:r>
+        <w:t>“ paskyroje</w:t>
+      </w:r>
+      <w:r>
+        <w:t>)</w:t>
+      </w:r>
+      <w:r>
+        <w:t>. Pagrindinis trūkumas, ko neturi ši aplikacija, tai užduočių sekimas realiu laiku.</w:t>
+      </w:r>
+      <w:r>
+        <w:t xml:space="preserve"> </w:t>
+      </w:r>
+    </w:p>
     <w:p/>
     <w:p/>
-    <w:p/>
     <w:p>
       <w:pPr>
         <w:pStyle w:val="Antrat3"/>
@@ -3219,9 +3289,8 @@
         <w:pStyle w:val="Antrat"/>
         <w:keepNext/>
       </w:pPr>
-      <w:bookmarkStart w:id="9" w:name="_Toc479002652"/>
-      <w:r>
-        <w:lastRenderedPageBreak/>
+      <w:bookmarkStart w:id="8" w:name="_Toc479002652"/>
+      <w:r>
         <w:t xml:space="preserve">Lentelė </w:t>
       </w:r>
       <w:r>
@@ -3253,7 +3322,7 @@
       <w:r>
         <w:t>” sistemos  analizė</w:t>
       </w:r>
-      <w:bookmarkEnd w:id="9"/>
+      <w:bookmarkEnd w:id="8"/>
     </w:p>
     <w:tbl>
       <w:tblPr>
@@ -3707,7 +3776,7 @@
         <w:pStyle w:val="Antrat"/>
         <w:keepNext/>
       </w:pPr>
-      <w:bookmarkStart w:id="10" w:name="_Toc479002653"/>
+      <w:bookmarkStart w:id="9" w:name="_Toc479002653"/>
       <w:r>
         <w:t xml:space="preserve">Lentelė </w:t>
       </w:r>
@@ -3740,7 +3809,7 @@
       <w:r>
         <w:t>”  sistemos analizė</w:t>
       </w:r>
-      <w:bookmarkEnd w:id="10"/>
+      <w:bookmarkEnd w:id="9"/>
     </w:p>
     <w:tbl>
       <w:tblPr>
@@ -3999,6 +4068,7 @@
               <w:jc w:val="left"/>
             </w:pPr>
             <w:r>
+              <w:lastRenderedPageBreak/>
               <w:t>Sukauptus duomenis apie laiką galima paversti į sąskaitą klientui.</w:t>
             </w:r>
           </w:p>
@@ -4060,6 +4130,7 @@
               <w:jc w:val="left"/>
             </w:pPr>
             <w:r>
+              <w:lastRenderedPageBreak/>
               <w:t>Neturi fizinio įrenginio, kurio būtų galima paleisti ar stabdyti laikmatį, pakeisti įvykį, kurį seki.</w:t>
             </w:r>
           </w:p>
@@ -4074,7 +4145,11 @@
               <w:jc w:val="left"/>
             </w:pPr>
             <w:r>
-              <w:t>Papildomas funkcionalumas prieinamas tik mokamoje versijoje.</w:t>
+              <w:t xml:space="preserve">Papildomas funkcionalumas </w:t>
+            </w:r>
+            <w:r>
+              <w:lastRenderedPageBreak/>
+              <w:t>prieinamas tik mokamoje versijoje.</w:t>
             </w:r>
           </w:p>
         </w:tc>
@@ -4102,6 +4177,7 @@
               <w:jc w:val="left"/>
             </w:pPr>
             <w:r>
+              <w:lastRenderedPageBreak/>
               <w:t>Norint sekti laiką su „</w:t>
             </w:r>
             <w:proofErr w:type="spellStart"/>
@@ -4110,7 +4186,11 @@
             </w:r>
             <w:proofErr w:type="spellEnd"/>
             <w:r>
-              <w:t>“ būtina turėti priėjimą prie kompiuterio arba mobiliojo įrenginio. Sąskaitų išrašymo integravimas turėti pritraukti klientus, kurie dirba kaip „</w:t>
+              <w:t xml:space="preserve">“ būtina turėti priėjimą prie kompiuterio arba mobiliojo įrenginio. Sąskaitų išrašymo integravimas turėti pritraukti klientus, kurie </w:t>
+            </w:r>
+            <w:r>
+              <w:lastRenderedPageBreak/>
+              <w:t>dirba kaip „</w:t>
             </w:r>
             <w:proofErr w:type="spellStart"/>
             <w:r>
@@ -4173,7 +4253,7 @@
         <w:pStyle w:val="Antrat"/>
         <w:keepNext/>
       </w:pPr>
-      <w:bookmarkStart w:id="11" w:name="_Toc479002654"/>
+      <w:bookmarkStart w:id="10" w:name="_Toc479002654"/>
       <w:r>
         <w:t xml:space="preserve">Lentelė </w:t>
       </w:r>
@@ -4206,7 +4286,7 @@
       <w:r>
         <w:t>”  sistemos  analizė</w:t>
       </w:r>
-      <w:bookmarkEnd w:id="11"/>
+      <w:bookmarkEnd w:id="10"/>
     </w:p>
     <w:tbl>
       <w:tblPr>
@@ -4641,14 +4721,15 @@
           <w:lang w:eastAsia="en-GB"/>
         </w:rPr>
       </w:pPr>
-      <w:bookmarkStart w:id="12" w:name="_Toc479002599"/>
+      <w:bookmarkStart w:id="11" w:name="_Toc479002599"/>
       <w:r>
         <w:rPr>
           <w:lang w:eastAsia="en-GB"/>
         </w:rPr>
+        <w:lastRenderedPageBreak/>
         <w:t>Segmentavimas ir tikslinio segmento pasirinkimas</w:t>
       </w:r>
-      <w:bookmarkEnd w:id="12"/>
+      <w:bookmarkEnd w:id="11"/>
       <w:r>
         <w:rPr>
           <w:lang w:eastAsia="en-GB"/>
@@ -4764,7 +4845,6 @@
         <w:rPr>
           <w:sz w:val="24"/>
         </w:rPr>
-        <w:lastRenderedPageBreak/>
         <w:t>Psichografinis</w:t>
       </w:r>
       <w:proofErr w:type="spellEnd"/>
@@ -4968,79 +5048,80 @@
           <w:lang w:eastAsia="en-GB"/>
         </w:rPr>
       </w:pPr>
-      <w:bookmarkStart w:id="13" w:name="_Toc479002600"/>
+      <w:bookmarkStart w:id="12" w:name="_Toc479002600"/>
       <w:r>
         <w:rPr>
           <w:lang w:eastAsia="en-GB"/>
         </w:rPr>
         <w:t>Prekės pozicionavimas</w:t>
       </w:r>
+      <w:bookmarkEnd w:id="12"/>
+      <w:r>
+        <w:rPr>
+          <w:lang w:eastAsia="en-GB"/>
+        </w:rPr>
+        <w:t xml:space="preserve"> </w:t>
+      </w:r>
+    </w:p>
+    <w:p>
+      <w:pPr>
+        <w:rPr>
+          <w:b/>
+        </w:rPr>
+      </w:pPr>
+      <w:r>
+        <w:rPr>
+          <w:b/>
+        </w:rPr>
+        <w:t xml:space="preserve"> Pozicionavimo sakinys</w:t>
+      </w:r>
+      <w:r>
+        <w:rPr>
+          <w:b/>
+        </w:rPr>
+        <w:t>:</w:t>
+      </w:r>
+    </w:p>
+    <w:p>
+      <w:proofErr w:type="spellStart"/>
+      <w:r>
+        <w:lastRenderedPageBreak/>
+        <w:t>TimeIT</w:t>
+      </w:r>
+      <w:proofErr w:type="spellEnd"/>
+      <w:r>
+        <w:t xml:space="preserve"> </w:t>
+      </w:r>
+      <w:proofErr w:type="spellStart"/>
+      <w:r>
+        <w:t>freelancer’iams</w:t>
+      </w:r>
+      <w:proofErr w:type="spellEnd"/>
+      <w:r>
+        <w:t xml:space="preserve"> norintiems gerinti savo darbo našumą, yra SIEKIANTIEMS IR NORINTIEMS SUTAUPYTI LAIKO, tarp visų laiko planavimo ir sekimo priemonių, kadangi yra ergonomiškas, patikimas </w:t>
+      </w:r>
+      <w:r>
+        <w:t>ir inovatyvus</w:t>
+      </w:r>
+      <w:r>
+        <w:t>.</w:t>
+      </w:r>
+    </w:p>
+    <w:p>
+      <w:pPr>
+        <w:pStyle w:val="Antrat1"/>
+        <w:rPr>
+          <w:lang w:eastAsia="en-GB"/>
+        </w:rPr>
+      </w:pPr>
+      <w:bookmarkStart w:id="13" w:name="_Toc479002601"/>
+      <w:r>
+        <w:rPr>
+          <w:lang w:eastAsia="en-GB"/>
+        </w:rPr>
+        <w:t>SSGG analizė</w:t>
+      </w:r>
       <w:bookmarkEnd w:id="13"/>
-      <w:r>
-        <w:rPr>
-          <w:lang w:eastAsia="en-GB"/>
-        </w:rPr>
-        <w:t xml:space="preserve"> </w:t>
-      </w:r>
-    </w:p>
-    <w:p>
-      <w:pPr>
-        <w:rPr>
-          <w:b/>
-        </w:rPr>
-      </w:pPr>
-      <w:r>
-        <w:rPr>
-          <w:b/>
-        </w:rPr>
-        <w:t xml:space="preserve"> Pozicionavimo sakinys</w:t>
-      </w:r>
-      <w:r>
-        <w:rPr>
-          <w:b/>
-        </w:rPr>
-        <w:t>:</w:t>
-      </w:r>
-    </w:p>
-    <w:p>
-      <w:proofErr w:type="spellStart"/>
-      <w:r>
-        <w:t>TimeIT</w:t>
-      </w:r>
-      <w:proofErr w:type="spellEnd"/>
-      <w:r>
-        <w:t xml:space="preserve"> </w:t>
-      </w:r>
-      <w:proofErr w:type="spellStart"/>
-      <w:r>
-        <w:t>freelancer’iams</w:t>
-      </w:r>
-      <w:proofErr w:type="spellEnd"/>
-      <w:r>
-        <w:t xml:space="preserve"> norintiems gerinti savo darbo našumą, yra SIEKIANTIEMS IR NORINTIEMS SUTAUPYTI LAIKO, tarp visų laiko planavimo ir sekimo priemonių, kadangi yra ergonomiškas, patikimas </w:t>
-      </w:r>
-      <w:r>
-        <w:t>ir inovatyvus</w:t>
-      </w:r>
-      <w:r>
-        <w:t>.</w:t>
-      </w:r>
-    </w:p>
-    <w:p>
-      <w:pPr>
-        <w:pStyle w:val="Antrat1"/>
-        <w:rPr>
-          <w:lang w:eastAsia="en-GB"/>
-        </w:rPr>
-      </w:pPr>
-      <w:bookmarkStart w:id="14" w:name="_Toc479002601"/>
-      <w:r>
-        <w:rPr>
-          <w:lang w:eastAsia="en-GB"/>
-        </w:rPr>
-        <w:t>SSGG analizė</w:t>
-      </w:r>
-      <w:bookmarkEnd w:id="14"/>
       <w:r>
         <w:rPr>
           <w:lang w:eastAsia="en-GB"/>
@@ -5128,7 +5209,7 @@
         <w:pStyle w:val="Antrat"/>
         <w:keepNext/>
       </w:pPr>
-      <w:bookmarkStart w:id="15" w:name="_Toc479002655"/>
+      <w:bookmarkStart w:id="14" w:name="_Toc479002655"/>
       <w:r>
         <w:t xml:space="preserve">Lentelė </w:t>
       </w:r>
@@ -5153,7 +5234,7 @@
       <w:r>
         <w:t xml:space="preserve"> SSGG (stiprybių, silpnybių, galimybių ir grėsmių) analizė</w:t>
       </w:r>
-      <w:bookmarkEnd w:id="15"/>
+      <w:bookmarkEnd w:id="14"/>
     </w:p>
     <w:tbl>
       <w:tblPr>
@@ -5257,7 +5338,6 @@
               <w:rPr>
                 <w:lang w:eastAsia="en-GB"/>
               </w:rPr>
-              <w:lastRenderedPageBreak/>
               <w:t xml:space="preserve">Naujausios </w:t>
             </w:r>
             <w:proofErr w:type="spellStart"/>
@@ -5394,7 +5474,6 @@
               <w:rPr>
                 <w:lang w:eastAsia="en-GB"/>
               </w:rPr>
-              <w:lastRenderedPageBreak/>
               <w:t>Nežinomas prekės ženklas</w:t>
             </w:r>
           </w:p>
@@ -5414,7 +5493,6 @@
               <w:rPr>
                 <w:lang w:eastAsia="en-GB"/>
               </w:rPr>
-              <w:lastRenderedPageBreak/>
               <w:t>Ne visiems vartotojams aktualus produktas, nes laiko matavimo funkciją galima atlikti ir su kitais įrankiais</w:t>
             </w:r>
           </w:p>
@@ -5457,7 +5535,6 @@
                 <w:b/>
                 <w:lang w:eastAsia="en-GB"/>
               </w:rPr>
-              <w:lastRenderedPageBreak/>
               <w:t>GALIMYBĖS</w:t>
             </w:r>
           </w:p>
@@ -5725,6 +5802,7 @@
         <w:rPr>
           <w:b/>
         </w:rPr>
+        <w:lastRenderedPageBreak/>
         <w:t>Silpnųjų savybių neutralizavimas pasinaudojant galimybėmis</w:t>
       </w:r>
       <w:r>
@@ -5756,13 +5834,41 @@
           <w:lang w:eastAsia="en-GB"/>
         </w:rPr>
       </w:pPr>
-      <w:bookmarkStart w:id="16" w:name="_Toc479002602"/>
+      <w:bookmarkStart w:id="15" w:name="_Toc479002602"/>
       <w:r>
         <w:rPr>
           <w:lang w:eastAsia="en-GB"/>
         </w:rPr>
         <w:t>Marketingo sprendimai</w:t>
       </w:r>
+      <w:bookmarkEnd w:id="15"/>
+      <w:r>
+        <w:rPr>
+          <w:lang w:eastAsia="en-GB"/>
+        </w:rPr>
+        <w:t xml:space="preserve"> </w:t>
+      </w:r>
+    </w:p>
+    <w:p>
+      <w:pPr>
+        <w:pStyle w:val="Antrat2"/>
+        <w:rPr>
+          <w:lang w:eastAsia="en-GB"/>
+        </w:rPr>
+      </w:pPr>
+      <w:r>
+        <w:rPr>
+          <w:lang w:eastAsia="en-GB"/>
+        </w:rPr>
+        <w:t xml:space="preserve"> </w:t>
+      </w:r>
+      <w:bookmarkStart w:id="16" w:name="_Toc479002603"/>
+      <w:r>
+        <w:rPr>
+          <w:lang w:eastAsia="en-GB"/>
+        </w:rPr>
+        <w:t>Prekės (paslaugos ar produkto) sprendimai</w:t>
+      </w:r>
       <w:bookmarkEnd w:id="16"/>
       <w:r>
         <w:rPr>
@@ -5771,13 +5877,36 @@
         <w:t xml:space="preserve"> </w:t>
       </w:r>
     </w:p>
-    <w:p>
-      <w:pPr>
+    <w:p/>
+    <w:p>
+      <w:pPr>
+        <w:pStyle w:val="Antrat2"/>
         <w:rPr>
           <w:lang w:eastAsia="en-GB"/>
         </w:rPr>
       </w:pPr>
-    </w:p>
+      <w:r>
+        <w:rPr>
+          <w:lang w:eastAsia="en-GB"/>
+        </w:rPr>
+        <w:t xml:space="preserve"> </w:t>
+      </w:r>
+      <w:bookmarkStart w:id="17" w:name="_Toc479002604"/>
+      <w:r>
+        <w:rPr>
+          <w:lang w:eastAsia="en-GB"/>
+        </w:rPr>
+        <w:t>Kainodaros sprendimai</w:t>
+      </w:r>
+      <w:bookmarkEnd w:id="17"/>
+      <w:r>
+        <w:rPr>
+          <w:lang w:eastAsia="en-GB"/>
+        </w:rPr>
+        <w:t xml:space="preserve"> </w:t>
+      </w:r>
+    </w:p>
+    <w:p/>
     <w:p>
       <w:pPr>
         <w:pStyle w:val="Antrat2"/>
@@ -5789,75 +5918,16 @@
         <w:rPr>
           <w:lang w:eastAsia="en-GB"/>
         </w:rPr>
-        <w:lastRenderedPageBreak/>
         <w:t xml:space="preserve"> </w:t>
       </w:r>
-      <w:bookmarkStart w:id="17" w:name="_Toc479002603"/>
+      <w:bookmarkStart w:id="18" w:name="_Toc479002605"/>
       <w:r>
         <w:rPr>
           <w:lang w:eastAsia="en-GB"/>
         </w:rPr>
-        <w:t>Prekės (paslaugos ar produkto) sprendimai</w:t>
-      </w:r>
-      <w:bookmarkEnd w:id="17"/>
-      <w:r>
-        <w:rPr>
-          <w:lang w:eastAsia="en-GB"/>
-        </w:rPr>
-        <w:t xml:space="preserve"> </w:t>
-      </w:r>
-    </w:p>
-    <w:p/>
-    <w:p>
-      <w:pPr>
-        <w:pStyle w:val="Antrat2"/>
-        <w:rPr>
-          <w:lang w:eastAsia="en-GB"/>
-        </w:rPr>
-      </w:pPr>
-      <w:r>
-        <w:rPr>
-          <w:lang w:eastAsia="en-GB"/>
-        </w:rPr>
-        <w:t xml:space="preserve"> </w:t>
-      </w:r>
-      <w:bookmarkStart w:id="18" w:name="_Toc479002604"/>
-      <w:r>
-        <w:rPr>
-          <w:lang w:eastAsia="en-GB"/>
-        </w:rPr>
-        <w:t>Kainodaros sprendimai</w:t>
+        <w:t>Paskirstymo ir/ar pateikimo sprendimai</w:t>
       </w:r>
       <w:bookmarkEnd w:id="18"/>
-      <w:r>
-        <w:rPr>
-          <w:lang w:eastAsia="en-GB"/>
-        </w:rPr>
-        <w:t xml:space="preserve"> </w:t>
-      </w:r>
-    </w:p>
-    <w:p/>
-    <w:p>
-      <w:pPr>
-        <w:pStyle w:val="Antrat2"/>
-        <w:rPr>
-          <w:lang w:eastAsia="en-GB"/>
-        </w:rPr>
-      </w:pPr>
-      <w:r>
-        <w:rPr>
-          <w:lang w:eastAsia="en-GB"/>
-        </w:rPr>
-        <w:t xml:space="preserve"> </w:t>
-      </w:r>
-      <w:bookmarkStart w:id="19" w:name="_Toc479002605"/>
-      <w:r>
-        <w:rPr>
-          <w:lang w:eastAsia="en-GB"/>
-        </w:rPr>
-        <w:t>Paskirstymo ir/ar pateikimo sprendimai</w:t>
-      </w:r>
-      <w:bookmarkEnd w:id="19"/>
       <w:r>
         <w:rPr>
           <w:lang w:eastAsia="en-GB"/>
@@ -6162,7 +6232,7 @@
               </wp:anchor>
             </w:drawing>
           </mc:Choice>
-          <mc:Fallback xmlns:mv="urn:schemas-microsoft-com:mac:vml" xmlns:mo="http://schemas.microsoft.com/office/mac/office/2008/main">
+          <mc:Fallback xmlns:mo="http://schemas.microsoft.com/office/mac/office/2008/main" xmlns:mv="urn:schemas-microsoft-com:mac:vml" xmlns:w16se="http://schemas.microsoft.com/office/word/2015/wordml/symex" xmlns:cx8="http://schemas.microsoft.com/office/drawing/2016/5/14/chartex" xmlns:cx7="http://schemas.microsoft.com/office/drawing/2016/5/13/chartex" xmlns:cx6="http://schemas.microsoft.com/office/drawing/2016/5/12/chartex" xmlns:cx5="http://schemas.microsoft.com/office/drawing/2016/5/11/chartex" xmlns:cx4="http://schemas.microsoft.com/office/drawing/2016/5/10/chartex" xmlns:cx3="http://schemas.microsoft.com/office/drawing/2016/5/9/chartex" xmlns:cx2="http://schemas.microsoft.com/office/drawing/2015/10/21/chartex" xmlns:cx1="http://schemas.microsoft.com/office/drawing/2015/9/8/chartex" xmlns:cx="http://schemas.microsoft.com/office/drawing/2014/chartex">
             <w:pict>
               <v:group w14:anchorId="00A7FDB1" id="Group 9" o:spid="_x0000_s1026" style="position:absolute;left:0;text-align:left;margin-left:31pt;margin-top:11.75pt;width:414pt;height:64pt;z-index:251666432" coordsize="5257800,812800" o:gfxdata="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">
                 <v:rect id="Rectangle 2" o:spid="_x0000_s1027" style="position:absolute;width:1028700;height:800100;visibility:visible;mso-wrap-style:square;v-text-anchor:middle" o:gfxdata="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" fillcolor="#5b9bd5 [3204]" strokecolor="#1f4d78 [1604]" strokeweight="1pt">
@@ -6276,6 +6346,7 @@
     </w:p>
     <w:p>
       <w:r>
+        <w:lastRenderedPageBreak/>
         <w:tab/>
         <w:t>Paskirstymo būdas, kuris užtikrintų tinkamą prekių kiekį, tinkamu laiku ir tinkamoje vietoje</w:t>
       </w:r>
@@ -6301,7 +6372,7 @@
         <w:tab/>
         <w:t xml:space="preserve">Vertinant vartotojų įpročius ir tendencijas, kurios lemia, kad pirkimas internete vis populiarėja, o mūsų vartotojai domisi naujomis technologijomis ir tendencijomis nusprendėme, kad mūsų prekė bus parduodama internetinėse parduotuvėse. Prekybą pradėsime savo produkto internetinėje svetainėje </w:t>
       </w:r>
-      <w:hyperlink r:id="rId7" w:history="1">
+      <w:hyperlink r:id="rId8" w:history="1">
         <w:r>
           <w:rPr>
             <w:rStyle w:val="Hipersaitas"/>
@@ -6310,19 +6381,23 @@
         </w:r>
       </w:hyperlink>
       <w:r>
-        <w:t xml:space="preserve">, ir plėsimės į pasaulinės rinkos internetines parduotuves, tokias kaip Amazon ir </w:t>
+        <w:t xml:space="preserve">, ir plėsimės į pasaulinės rinkos internetines parduotuves, tokias kaip </w:t>
       </w:r>
       <w:proofErr w:type="spellStart"/>
       <w:r>
+        <w:t>Amazon</w:t>
+      </w:r>
+      <w:proofErr w:type="spellEnd"/>
+      <w:r>
+        <w:t xml:space="preserve"> ir </w:t>
+      </w:r>
+      <w:proofErr w:type="spellStart"/>
+      <w:r>
         <w:t>Ebay</w:t>
       </w:r>
       <w:proofErr w:type="spellEnd"/>
       <w:r>
-        <w:t xml:space="preserve">. Prekę norime pardavinėti visame pasaulyje, todėl </w:t>
-      </w:r>
-      <w:r>
-        <w:lastRenderedPageBreak/>
-        <w:t xml:space="preserve">naudosimės keliais prekybos svetainių domenais tokiais kaip: .co.uk ( Didžiosios Britanijos rinkai), .de ( Vokietijos ir pietų </w:t>
+        <w:t xml:space="preserve">. Prekę norime pardavinėti visame pasaulyje, todėl naudosimės keliais prekybos svetainių domenais tokiais kaip: .co.uk ( Didžiosios Britanijos rinkai), .de ( Vokietijos ir pietų </w:t>
       </w:r>
       <w:r>
         <w:t>Europos</w:t>
@@ -6384,14 +6459,14 @@
           <w:lang w:eastAsia="en-GB"/>
         </w:rPr>
       </w:pPr>
-      <w:bookmarkStart w:id="20" w:name="_Toc479002606"/>
+      <w:bookmarkStart w:id="19" w:name="_Toc479002606"/>
       <w:r>
         <w:rPr>
           <w:lang w:eastAsia="en-GB"/>
         </w:rPr>
         <w:t>Rėmimo sprendimai</w:t>
       </w:r>
-      <w:bookmarkEnd w:id="20"/>
+      <w:bookmarkEnd w:id="19"/>
       <w:r>
         <w:rPr>
           <w:lang w:eastAsia="en-GB"/>
@@ -6529,7 +6604,889 @@
         </w:rPr>
       </w:pPr>
     </w:p>
-    <w:p/>
+    <w:p>
+      <w:pPr>
+        <w:rPr>
+          <w:lang w:eastAsia="en-GB"/>
+        </w:rPr>
+      </w:pPr>
+    </w:p>
+    <w:p>
+      <w:pPr>
+        <w:rPr>
+          <w:lang w:eastAsia="en-GB"/>
+        </w:rPr>
+      </w:pPr>
+    </w:p>
+    <w:tbl>
+      <w:tblPr>
+        <w:tblW w:w="9356" w:type="dxa"/>
+        <w:tblLook w:val="04A0" w:firstRow="1" w:lastRow="0" w:firstColumn="1" w:lastColumn="0" w:noHBand="0" w:noVBand="1"/>
+      </w:tblPr>
+      <w:tblGrid>
+        <w:gridCol w:w="2140"/>
+        <w:gridCol w:w="2140"/>
+        <w:gridCol w:w="5076"/>
+      </w:tblGrid>
+      <w:tr>
+        <w:trPr>
+          <w:trHeight w:val="315"/>
+        </w:trPr>
+        <w:tc>
+          <w:tcPr>
+            <w:tcW w:w="2140" w:type="dxa"/>
+            <w:tcBorders>
+              <w:top w:val="nil"/>
+              <w:left w:val="nil"/>
+              <w:bottom w:val="nil"/>
+              <w:right w:val="nil"/>
+            </w:tcBorders>
+            <w:shd w:val="clear" w:color="auto" w:fill="auto"/>
+            <w:noWrap/>
+            <w:vAlign w:val="bottom"/>
+            <w:hideMark/>
+          </w:tcPr>
+          <w:p>
+            <w:pPr>
+              <w:rPr>
+                <w:b/>
+                <w:bCs/>
+                <w:lang w:eastAsia="en-GB"/>
+              </w:rPr>
+            </w:pPr>
+            <w:r>
+              <w:rPr>
+                <w:b/>
+                <w:bCs/>
+                <w:lang w:eastAsia="en-GB"/>
+              </w:rPr>
+              <w:t>Reklama internete</w:t>
+            </w:r>
+          </w:p>
+        </w:tc>
+        <w:tc>
+          <w:tcPr>
+            <w:tcW w:w="2140" w:type="dxa"/>
+            <w:tcBorders>
+              <w:top w:val="nil"/>
+              <w:left w:val="nil"/>
+              <w:bottom w:val="nil"/>
+              <w:right w:val="nil"/>
+            </w:tcBorders>
+            <w:shd w:val="clear" w:color="auto" w:fill="auto"/>
+            <w:noWrap/>
+            <w:vAlign w:val="bottom"/>
+            <w:hideMark/>
+          </w:tcPr>
+          <w:p>
+            <w:pPr>
+              <w:rPr>
+                <w:b/>
+                <w:bCs/>
+                <w:lang w:eastAsia="en-GB"/>
+              </w:rPr>
+            </w:pPr>
+          </w:p>
+        </w:tc>
+        <w:tc>
+          <w:tcPr>
+            <w:tcW w:w="5076" w:type="dxa"/>
+            <w:tcBorders>
+              <w:top w:val="nil"/>
+              <w:left w:val="nil"/>
+              <w:bottom w:val="nil"/>
+              <w:right w:val="nil"/>
+            </w:tcBorders>
+            <w:shd w:val="clear" w:color="auto" w:fill="auto"/>
+            <w:noWrap/>
+            <w:vAlign w:val="bottom"/>
+            <w:hideMark/>
+          </w:tcPr>
+          <w:p>
+            <w:pPr>
+              <w:rPr>
+                <w:lang w:eastAsia="en-GB"/>
+              </w:rPr>
+            </w:pPr>
+          </w:p>
+        </w:tc>
+      </w:tr>
+      <w:tr>
+        <w:trPr>
+          <w:trHeight w:val="315"/>
+        </w:trPr>
+        <w:tc>
+          <w:tcPr>
+            <w:tcW w:w="4280" w:type="dxa"/>
+            <w:gridSpan w:val="2"/>
+            <w:tcBorders>
+              <w:top w:val="single" w:sz="4" w:space="0" w:color="auto"/>
+              <w:left w:val="single" w:sz="4" w:space="0" w:color="auto"/>
+              <w:bottom w:val="single" w:sz="4" w:space="0" w:color="auto"/>
+              <w:right w:val="single" w:sz="4" w:space="0" w:color="auto"/>
+            </w:tcBorders>
+            <w:shd w:val="clear" w:color="auto" w:fill="auto"/>
+            <w:vAlign w:val="center"/>
+            <w:hideMark/>
+          </w:tcPr>
+          <w:p>
+            <w:pPr>
+              <w:jc w:val="left"/>
+              <w:rPr>
+                <w:b/>
+                <w:lang w:eastAsia="en-GB"/>
+              </w:rPr>
+            </w:pPr>
+            <w:r>
+              <w:rPr>
+                <w:b/>
+                <w:lang w:eastAsia="en-GB"/>
+              </w:rPr>
+              <w:lastRenderedPageBreak/>
+              <w:t>Išlaidų kategorija</w:t>
+            </w:r>
+          </w:p>
+        </w:tc>
+        <w:tc>
+          <w:tcPr>
+            <w:tcW w:w="5076" w:type="dxa"/>
+            <w:tcBorders>
+              <w:top w:val="single" w:sz="4" w:space="0" w:color="auto"/>
+              <w:left w:val="nil"/>
+              <w:bottom w:val="single" w:sz="4" w:space="0" w:color="auto"/>
+              <w:right w:val="single" w:sz="4" w:space="0" w:color="auto"/>
+            </w:tcBorders>
+            <w:shd w:val="clear" w:color="auto" w:fill="auto"/>
+            <w:vAlign w:val="bottom"/>
+            <w:hideMark/>
+          </w:tcPr>
+          <w:p>
+            <w:pPr>
+              <w:rPr>
+                <w:b/>
+                <w:lang w:eastAsia="en-GB"/>
+              </w:rPr>
+            </w:pPr>
+            <w:r>
+              <w:rPr>
+                <w:b/>
+                <w:lang w:eastAsia="en-GB"/>
+              </w:rPr>
+              <w:t xml:space="preserve">Suma, </w:t>
+            </w:r>
+            <w:proofErr w:type="spellStart"/>
+            <w:r>
+              <w:rPr>
+                <w:b/>
+                <w:lang w:eastAsia="en-GB"/>
+              </w:rPr>
+              <w:t>Eur</w:t>
+            </w:r>
+            <w:proofErr w:type="spellEnd"/>
+          </w:p>
+        </w:tc>
+      </w:tr>
+      <w:tr>
+        <w:trPr>
+          <w:trHeight w:val="315"/>
+        </w:trPr>
+        <w:tc>
+          <w:tcPr>
+            <w:tcW w:w="4280" w:type="dxa"/>
+            <w:gridSpan w:val="2"/>
+            <w:tcBorders>
+              <w:top w:val="single" w:sz="4" w:space="0" w:color="auto"/>
+              <w:left w:val="single" w:sz="4" w:space="0" w:color="auto"/>
+              <w:bottom w:val="single" w:sz="4" w:space="0" w:color="auto"/>
+              <w:right w:val="single" w:sz="4" w:space="0" w:color="auto"/>
+            </w:tcBorders>
+            <w:shd w:val="clear" w:color="auto" w:fill="auto"/>
+            <w:vAlign w:val="center"/>
+            <w:hideMark/>
+          </w:tcPr>
+          <w:p>
+            <w:pPr>
+              <w:jc w:val="left"/>
+              <w:rPr>
+                <w:lang w:eastAsia="en-GB"/>
+              </w:rPr>
+            </w:pPr>
+            <w:proofErr w:type="spellStart"/>
+            <w:r>
+              <w:rPr>
+                <w:lang w:eastAsia="en-GB"/>
+              </w:rPr>
+              <w:t>Naujienlaiškių</w:t>
+            </w:r>
+            <w:proofErr w:type="spellEnd"/>
+            <w:r>
+              <w:rPr>
+                <w:lang w:eastAsia="en-GB"/>
+              </w:rPr>
+              <w:t xml:space="preserve"> siuntimas</w:t>
+            </w:r>
+          </w:p>
+        </w:tc>
+        <w:tc>
+          <w:tcPr>
+            <w:tcW w:w="5076" w:type="dxa"/>
+            <w:tcBorders>
+              <w:top w:val="nil"/>
+              <w:left w:val="nil"/>
+              <w:bottom w:val="single" w:sz="4" w:space="0" w:color="auto"/>
+              <w:right w:val="single" w:sz="4" w:space="0" w:color="auto"/>
+            </w:tcBorders>
+            <w:shd w:val="clear" w:color="auto" w:fill="auto"/>
+            <w:noWrap/>
+            <w:vAlign w:val="bottom"/>
+            <w:hideMark/>
+          </w:tcPr>
+          <w:p>
+            <w:pPr>
+              <w:rPr>
+                <w:lang w:eastAsia="en-GB"/>
+              </w:rPr>
+            </w:pPr>
+            <w:r>
+              <w:rPr>
+                <w:lang w:eastAsia="en-GB"/>
+              </w:rPr>
+              <w:t>7</w:t>
+            </w:r>
+            <w:r>
+              <w:rPr>
+                <w:lang w:eastAsia="en-GB"/>
+              </w:rPr>
+              <w:t xml:space="preserve"> EUR</w:t>
+            </w:r>
+            <w:r>
+              <w:rPr>
+                <w:lang w:eastAsia="en-GB"/>
+              </w:rPr>
+              <w:t xml:space="preserve"> CPM</w:t>
+            </w:r>
+            <w:r>
+              <w:rPr>
+                <w:lang w:eastAsia="en-GB"/>
+              </w:rPr>
+              <w:t xml:space="preserve"> * 1000</w:t>
+            </w:r>
+          </w:p>
+        </w:tc>
+      </w:tr>
+      <w:tr>
+        <w:trPr>
+          <w:trHeight w:val="315"/>
+        </w:trPr>
+        <w:tc>
+          <w:tcPr>
+            <w:tcW w:w="4280" w:type="dxa"/>
+            <w:gridSpan w:val="2"/>
+            <w:tcBorders>
+              <w:top w:val="single" w:sz="4" w:space="0" w:color="auto"/>
+              <w:left w:val="single" w:sz="4" w:space="0" w:color="auto"/>
+              <w:bottom w:val="single" w:sz="4" w:space="0" w:color="auto"/>
+              <w:right w:val="single" w:sz="4" w:space="0" w:color="auto"/>
+            </w:tcBorders>
+            <w:shd w:val="clear" w:color="auto" w:fill="auto"/>
+            <w:vAlign w:val="center"/>
+          </w:tcPr>
+          <w:p>
+            <w:pPr>
+              <w:jc w:val="left"/>
+              <w:rPr>
+                <w:lang w:eastAsia="en-GB"/>
+              </w:rPr>
+            </w:pPr>
+            <w:r>
+              <w:rPr>
+                <w:lang w:eastAsia="en-GB"/>
+              </w:rPr>
+              <w:t>Domenas mėnesiui</w:t>
+            </w:r>
+          </w:p>
+        </w:tc>
+        <w:tc>
+          <w:tcPr>
+            <w:tcW w:w="5076" w:type="dxa"/>
+            <w:tcBorders>
+              <w:top w:val="nil"/>
+              <w:left w:val="nil"/>
+              <w:bottom w:val="single" w:sz="4" w:space="0" w:color="auto"/>
+              <w:right w:val="single" w:sz="4" w:space="0" w:color="auto"/>
+            </w:tcBorders>
+            <w:shd w:val="clear" w:color="auto" w:fill="auto"/>
+            <w:noWrap/>
+            <w:vAlign w:val="bottom"/>
+          </w:tcPr>
+          <w:p>
+            <w:pPr>
+              <w:rPr>
+                <w:lang w:eastAsia="en-GB"/>
+              </w:rPr>
+            </w:pPr>
+            <w:r>
+              <w:rPr>
+                <w:lang w:eastAsia="en-GB"/>
+              </w:rPr>
+              <w:t xml:space="preserve">6 EUR * 24 </w:t>
+            </w:r>
+            <w:proofErr w:type="spellStart"/>
+            <w:r>
+              <w:rPr>
+                <w:lang w:eastAsia="en-GB"/>
+              </w:rPr>
+              <w:t>mėn</w:t>
+            </w:r>
+            <w:proofErr w:type="spellEnd"/>
+          </w:p>
+        </w:tc>
+      </w:tr>
+      <w:tr>
+        <w:trPr>
+          <w:trHeight w:val="315"/>
+        </w:trPr>
+        <w:tc>
+          <w:tcPr>
+            <w:tcW w:w="4280" w:type="dxa"/>
+            <w:gridSpan w:val="2"/>
+            <w:tcBorders>
+              <w:top w:val="single" w:sz="4" w:space="0" w:color="auto"/>
+              <w:left w:val="single" w:sz="4" w:space="0" w:color="auto"/>
+              <w:bottom w:val="single" w:sz="4" w:space="0" w:color="auto"/>
+              <w:right w:val="single" w:sz="4" w:space="0" w:color="auto"/>
+            </w:tcBorders>
+            <w:shd w:val="clear" w:color="auto" w:fill="auto"/>
+            <w:vAlign w:val="center"/>
+            <w:hideMark/>
+          </w:tcPr>
+          <w:p>
+            <w:pPr>
+              <w:jc w:val="left"/>
+              <w:rPr>
+                <w:lang w:eastAsia="en-GB"/>
+              </w:rPr>
+            </w:pPr>
+            <w:r>
+              <w:rPr>
+                <w:lang w:eastAsia="en-GB"/>
+              </w:rPr>
+              <w:t>Reklam</w:t>
+            </w:r>
+            <w:r>
+              <w:rPr>
+                <w:lang w:eastAsia="en-GB"/>
+              </w:rPr>
+              <w:t xml:space="preserve">inio </w:t>
+            </w:r>
+            <w:proofErr w:type="spellStart"/>
+            <w:r>
+              <w:rPr>
+                <w:lang w:eastAsia="en-GB"/>
+              </w:rPr>
+              <w:t>video</w:t>
+            </w:r>
+            <w:proofErr w:type="spellEnd"/>
+          </w:p>
+        </w:tc>
+        <w:tc>
+          <w:tcPr>
+            <w:tcW w:w="5076" w:type="dxa"/>
+            <w:tcBorders>
+              <w:top w:val="nil"/>
+              <w:left w:val="nil"/>
+              <w:bottom w:val="single" w:sz="4" w:space="0" w:color="auto"/>
+              <w:right w:val="single" w:sz="4" w:space="0" w:color="auto"/>
+            </w:tcBorders>
+            <w:shd w:val="clear" w:color="auto" w:fill="auto"/>
+            <w:noWrap/>
+            <w:vAlign w:val="bottom"/>
+            <w:hideMark/>
+          </w:tcPr>
+          <w:p>
+            <w:pPr>
+              <w:rPr>
+                <w:lang w:eastAsia="en-GB"/>
+              </w:rPr>
+            </w:pPr>
+            <w:r>
+              <w:rPr>
+                <w:lang w:eastAsia="en-GB"/>
+              </w:rPr>
+              <w:t>1000 EUR</w:t>
+            </w:r>
+          </w:p>
+        </w:tc>
+      </w:tr>
+      <w:tr>
+        <w:trPr>
+          <w:trHeight w:val="315"/>
+        </w:trPr>
+        <w:tc>
+          <w:tcPr>
+            <w:tcW w:w="4280" w:type="dxa"/>
+            <w:gridSpan w:val="2"/>
+            <w:tcBorders>
+              <w:top w:val="single" w:sz="4" w:space="0" w:color="auto"/>
+              <w:left w:val="single" w:sz="4" w:space="0" w:color="auto"/>
+              <w:bottom w:val="single" w:sz="4" w:space="0" w:color="auto"/>
+              <w:right w:val="single" w:sz="4" w:space="0" w:color="auto"/>
+            </w:tcBorders>
+            <w:shd w:val="clear" w:color="auto" w:fill="auto"/>
+            <w:vAlign w:val="center"/>
+            <w:hideMark/>
+          </w:tcPr>
+          <w:p>
+            <w:pPr>
+              <w:jc w:val="left"/>
+              <w:rPr>
+                <w:lang w:eastAsia="en-GB"/>
+              </w:rPr>
+            </w:pPr>
+            <w:r>
+              <w:rPr>
+                <w:lang w:eastAsia="en-GB"/>
+              </w:rPr>
+              <w:t>Svetainės optimizavimas paieškos sistemoms (SEO)</w:t>
+            </w:r>
+          </w:p>
+        </w:tc>
+        <w:tc>
+          <w:tcPr>
+            <w:tcW w:w="5076" w:type="dxa"/>
+            <w:tcBorders>
+              <w:top w:val="nil"/>
+              <w:left w:val="nil"/>
+              <w:bottom w:val="single" w:sz="4" w:space="0" w:color="auto"/>
+              <w:right w:val="single" w:sz="4" w:space="0" w:color="auto"/>
+            </w:tcBorders>
+            <w:shd w:val="clear" w:color="auto" w:fill="auto"/>
+            <w:noWrap/>
+            <w:vAlign w:val="bottom"/>
+            <w:hideMark/>
+          </w:tcPr>
+          <w:p>
+            <w:pPr>
+              <w:rPr>
+                <w:lang w:eastAsia="en-GB"/>
+              </w:rPr>
+            </w:pPr>
+            <w:r>
+              <w:rPr>
+                <w:lang w:eastAsia="en-GB"/>
+              </w:rPr>
+              <w:t>2000</w:t>
+            </w:r>
+            <w:r>
+              <w:rPr>
+                <w:lang w:eastAsia="en-GB"/>
+              </w:rPr>
+              <w:t xml:space="preserve"> EUR</w:t>
+            </w:r>
+          </w:p>
+        </w:tc>
+      </w:tr>
+      <w:tr>
+        <w:trPr>
+          <w:trHeight w:val="315"/>
+        </w:trPr>
+        <w:tc>
+          <w:tcPr>
+            <w:tcW w:w="4280" w:type="dxa"/>
+            <w:gridSpan w:val="2"/>
+            <w:tcBorders>
+              <w:top w:val="single" w:sz="4" w:space="0" w:color="auto"/>
+              <w:left w:val="single" w:sz="4" w:space="0" w:color="auto"/>
+              <w:bottom w:val="single" w:sz="4" w:space="0" w:color="auto"/>
+              <w:right w:val="single" w:sz="4" w:space="0" w:color="auto"/>
+            </w:tcBorders>
+            <w:shd w:val="clear" w:color="auto" w:fill="auto"/>
+            <w:vAlign w:val="center"/>
+            <w:hideMark/>
+          </w:tcPr>
+          <w:p>
+            <w:pPr>
+              <w:jc w:val="left"/>
+              <w:rPr>
+                <w:lang w:eastAsia="en-GB"/>
+              </w:rPr>
+            </w:pPr>
+            <w:proofErr w:type="spellStart"/>
+            <w:r>
+              <w:rPr>
+                <w:lang w:eastAsia="en-GB"/>
+              </w:rPr>
+              <w:t>Adwords</w:t>
+            </w:r>
+            <w:proofErr w:type="spellEnd"/>
+            <w:r>
+              <w:rPr>
+                <w:lang w:eastAsia="en-GB"/>
+              </w:rPr>
+              <w:t xml:space="preserve"> reklama</w:t>
+            </w:r>
+          </w:p>
+        </w:tc>
+        <w:tc>
+          <w:tcPr>
+            <w:tcW w:w="5076" w:type="dxa"/>
+            <w:tcBorders>
+              <w:top w:val="nil"/>
+              <w:left w:val="nil"/>
+              <w:bottom w:val="single" w:sz="4" w:space="0" w:color="auto"/>
+              <w:right w:val="single" w:sz="4" w:space="0" w:color="auto"/>
+            </w:tcBorders>
+            <w:shd w:val="clear" w:color="auto" w:fill="auto"/>
+            <w:noWrap/>
+            <w:vAlign w:val="bottom"/>
+            <w:hideMark/>
+          </w:tcPr>
+          <w:p>
+            <w:pPr>
+              <w:rPr>
+                <w:lang w:eastAsia="en-GB"/>
+              </w:rPr>
+            </w:pPr>
+            <w:r>
+              <w:rPr>
+                <w:lang w:eastAsia="en-GB"/>
+              </w:rPr>
+              <w:t xml:space="preserve">2,80 </w:t>
+            </w:r>
+            <w:r>
+              <w:rPr>
+                <w:lang w:eastAsia="en-GB"/>
+              </w:rPr>
+              <w:t xml:space="preserve">EUR </w:t>
+            </w:r>
+            <w:r>
+              <w:rPr>
+                <w:lang w:eastAsia="en-GB"/>
+              </w:rPr>
+              <w:t>CPM</w:t>
+            </w:r>
+            <w:r>
+              <w:rPr>
+                <w:lang w:eastAsia="en-GB"/>
+              </w:rPr>
+              <w:t xml:space="preserve"> * 1000</w:t>
+            </w:r>
+          </w:p>
+        </w:tc>
+      </w:tr>
+      <w:tr>
+        <w:trPr>
+          <w:trHeight w:val="315"/>
+        </w:trPr>
+        <w:tc>
+          <w:tcPr>
+            <w:tcW w:w="2140" w:type="dxa"/>
+            <w:tcBorders>
+              <w:top w:val="nil"/>
+              <w:left w:val="single" w:sz="4" w:space="0" w:color="auto"/>
+              <w:bottom w:val="single" w:sz="4" w:space="0" w:color="auto"/>
+              <w:right w:val="single" w:sz="4" w:space="0" w:color="auto"/>
+            </w:tcBorders>
+            <w:shd w:val="clear" w:color="auto" w:fill="auto"/>
+            <w:vAlign w:val="center"/>
+            <w:hideMark/>
+          </w:tcPr>
+          <w:p>
+            <w:pPr>
+              <w:jc w:val="left"/>
+              <w:rPr>
+                <w:lang w:eastAsia="en-GB"/>
+              </w:rPr>
+            </w:pPr>
+            <w:r>
+              <w:rPr>
+                <w:lang w:eastAsia="en-GB"/>
+              </w:rPr>
+              <w:t xml:space="preserve">Facebook </w:t>
+            </w:r>
+            <w:proofErr w:type="spellStart"/>
+            <w:r>
+              <w:rPr>
+                <w:lang w:eastAsia="en-GB"/>
+              </w:rPr>
+              <w:t>Ads</w:t>
+            </w:r>
+            <w:proofErr w:type="spellEnd"/>
+          </w:p>
+        </w:tc>
+        <w:tc>
+          <w:tcPr>
+            <w:tcW w:w="2140" w:type="dxa"/>
+            <w:tcBorders>
+              <w:top w:val="nil"/>
+              <w:left w:val="nil"/>
+              <w:bottom w:val="single" w:sz="4" w:space="0" w:color="auto"/>
+              <w:right w:val="single" w:sz="4" w:space="0" w:color="auto"/>
+            </w:tcBorders>
+            <w:shd w:val="clear" w:color="auto" w:fill="auto"/>
+            <w:vAlign w:val="center"/>
+            <w:hideMark/>
+          </w:tcPr>
+          <w:p>
+            <w:pPr>
+              <w:jc w:val="left"/>
+              <w:rPr>
+                <w:lang w:eastAsia="en-GB"/>
+              </w:rPr>
+            </w:pPr>
+            <w:r>
+              <w:rPr>
+                <w:lang w:eastAsia="en-GB"/>
+              </w:rPr>
+              <w:t> </w:t>
+            </w:r>
+          </w:p>
+        </w:tc>
+        <w:tc>
+          <w:tcPr>
+            <w:tcW w:w="5076" w:type="dxa"/>
+            <w:tcBorders>
+              <w:top w:val="nil"/>
+              <w:left w:val="nil"/>
+              <w:bottom w:val="single" w:sz="4" w:space="0" w:color="auto"/>
+              <w:right w:val="single" w:sz="4" w:space="0" w:color="auto"/>
+            </w:tcBorders>
+            <w:shd w:val="clear" w:color="auto" w:fill="auto"/>
+            <w:noWrap/>
+            <w:vAlign w:val="bottom"/>
+            <w:hideMark/>
+          </w:tcPr>
+          <w:p>
+            <w:pPr>
+              <w:rPr>
+                <w:lang w:eastAsia="en-GB"/>
+              </w:rPr>
+            </w:pPr>
+            <w:r>
+              <w:rPr>
+                <w:lang w:eastAsia="en-GB"/>
+              </w:rPr>
+              <w:t>7.34</w:t>
+            </w:r>
+            <w:r>
+              <w:rPr>
+                <w:lang w:eastAsia="en-GB"/>
+              </w:rPr>
+              <w:t xml:space="preserve"> EUR</w:t>
+            </w:r>
+            <w:r>
+              <w:rPr>
+                <w:lang w:eastAsia="en-GB"/>
+              </w:rPr>
+              <w:t xml:space="preserve"> CPM </w:t>
+            </w:r>
+            <w:r>
+              <w:rPr>
+                <w:lang w:eastAsia="en-GB"/>
+              </w:rPr>
+              <w:t>* 1000</w:t>
+            </w:r>
+          </w:p>
+        </w:tc>
+      </w:tr>
+      <w:tr>
+        <w:trPr>
+          <w:trHeight w:val="315"/>
+        </w:trPr>
+        <w:tc>
+          <w:tcPr>
+            <w:tcW w:w="4280" w:type="dxa"/>
+            <w:gridSpan w:val="2"/>
+            <w:tcBorders>
+              <w:top w:val="single" w:sz="4" w:space="0" w:color="auto"/>
+              <w:left w:val="single" w:sz="4" w:space="0" w:color="auto"/>
+              <w:bottom w:val="single" w:sz="4" w:space="0" w:color="auto"/>
+              <w:right w:val="single" w:sz="4" w:space="0" w:color="auto"/>
+            </w:tcBorders>
+            <w:shd w:val="clear" w:color="auto" w:fill="auto"/>
+            <w:vAlign w:val="center"/>
+            <w:hideMark/>
+          </w:tcPr>
+          <w:p>
+            <w:pPr>
+              <w:jc w:val="left"/>
+              <w:rPr>
+                <w:lang w:eastAsia="en-GB"/>
+              </w:rPr>
+            </w:pPr>
+            <w:r>
+              <w:rPr>
+                <w:lang w:eastAsia="en-GB"/>
+              </w:rPr>
+              <w:t>Logotipas</w:t>
+            </w:r>
+          </w:p>
+        </w:tc>
+        <w:tc>
+          <w:tcPr>
+            <w:tcW w:w="5076" w:type="dxa"/>
+            <w:tcBorders>
+              <w:top w:val="nil"/>
+              <w:left w:val="nil"/>
+              <w:bottom w:val="single" w:sz="4" w:space="0" w:color="auto"/>
+              <w:right w:val="single" w:sz="4" w:space="0" w:color="auto"/>
+            </w:tcBorders>
+            <w:shd w:val="clear" w:color="auto" w:fill="auto"/>
+            <w:noWrap/>
+            <w:vAlign w:val="bottom"/>
+            <w:hideMark/>
+          </w:tcPr>
+          <w:p>
+            <w:pPr>
+              <w:rPr>
+                <w:lang w:eastAsia="en-GB"/>
+              </w:rPr>
+            </w:pPr>
+            <w:r>
+              <w:rPr>
+                <w:lang w:eastAsia="en-GB"/>
+              </w:rPr>
+              <w:t> </w:t>
+            </w:r>
+            <w:r>
+              <w:rPr>
+                <w:lang w:eastAsia="en-GB"/>
+              </w:rPr>
+              <w:t>149 EUR</w:t>
+            </w:r>
+          </w:p>
+        </w:tc>
+      </w:tr>
+      <w:tr>
+        <w:trPr>
+          <w:trHeight w:val="315"/>
+        </w:trPr>
+        <w:tc>
+          <w:tcPr>
+            <w:tcW w:w="4280" w:type="dxa"/>
+            <w:gridSpan w:val="2"/>
+            <w:tcBorders>
+              <w:top w:val="single" w:sz="4" w:space="0" w:color="auto"/>
+              <w:left w:val="single" w:sz="4" w:space="0" w:color="auto"/>
+              <w:bottom w:val="single" w:sz="4" w:space="0" w:color="auto"/>
+              <w:right w:val="single" w:sz="4" w:space="0" w:color="auto"/>
+            </w:tcBorders>
+            <w:shd w:val="clear" w:color="auto" w:fill="auto"/>
+            <w:vAlign w:val="bottom"/>
+            <w:hideMark/>
+          </w:tcPr>
+          <w:p>
+            <w:pPr>
+              <w:rPr>
+                <w:b/>
+                <w:bCs/>
+                <w:lang w:eastAsia="en-GB"/>
+              </w:rPr>
+            </w:pPr>
+            <w:r>
+              <w:rPr>
+                <w:b/>
+                <w:bCs/>
+                <w:lang w:eastAsia="en-GB"/>
+              </w:rPr>
+              <w:t>IŠ VISO</w:t>
+            </w:r>
+          </w:p>
+        </w:tc>
+        <w:tc>
+          <w:tcPr>
+            <w:tcW w:w="5076" w:type="dxa"/>
+            <w:tcBorders>
+              <w:top w:val="nil"/>
+              <w:left w:val="nil"/>
+              <w:bottom w:val="single" w:sz="4" w:space="0" w:color="auto"/>
+              <w:right w:val="single" w:sz="4" w:space="0" w:color="auto"/>
+            </w:tcBorders>
+            <w:shd w:val="clear" w:color="auto" w:fill="auto"/>
+            <w:noWrap/>
+            <w:vAlign w:val="bottom"/>
+            <w:hideMark/>
+          </w:tcPr>
+          <w:p>
+            <w:pPr>
+              <w:rPr>
+                <w:b/>
+                <w:bCs/>
+                <w:lang w:eastAsia="en-GB"/>
+              </w:rPr>
+            </w:pPr>
+            <w:r>
+              <w:rPr>
+                <w:b/>
+                <w:bCs/>
+                <w:lang w:eastAsia="en-GB"/>
+              </w:rPr>
+              <w:t>1</w:t>
+            </w:r>
+            <w:r>
+              <w:rPr>
+                <w:b/>
+                <w:bCs/>
+                <w:lang w:eastAsia="en-GB"/>
+              </w:rPr>
+              <w:t>9</w:t>
+            </w:r>
+            <w:r>
+              <w:rPr>
+                <w:b/>
+                <w:bCs/>
+                <w:lang w:eastAsia="en-GB"/>
+              </w:rPr>
+              <w:t>433 EUR</w:t>
+            </w:r>
+          </w:p>
+        </w:tc>
+      </w:tr>
+    </w:tbl>
+    <w:p>
+      <w:pPr>
+        <w:rPr>
+          <w:lang w:eastAsia="en-GB"/>
+        </w:rPr>
+      </w:pPr>
+    </w:p>
+    <w:p>
+      <w:r>
+        <w:t xml:space="preserve">CPM yra kaina už reklamos parodymą arba </w:t>
+      </w:r>
+      <w:proofErr w:type="spellStart"/>
+      <w:r>
+        <w:t>naujienlaiškio</w:t>
+      </w:r>
+      <w:proofErr w:type="spellEnd"/>
+      <w:r>
+        <w:t xml:space="preserve"> siuntimą 1000 kartų. Mes norime kad mūsų reklama būtų parodyta po milijoną kartų tiek „</w:t>
+      </w:r>
+      <w:proofErr w:type="spellStart"/>
+      <w:r>
+        <w:t>Facebook‘e</w:t>
+      </w:r>
+      <w:proofErr w:type="spellEnd"/>
+      <w:r>
+        <w:t xml:space="preserve">“, tiek per </w:t>
+      </w:r>
+      <w:proofErr w:type="spellStart"/>
+      <w:r>
+        <w:t>Adwords</w:t>
+      </w:r>
+      <w:proofErr w:type="spellEnd"/>
+      <w:r>
+        <w:t xml:space="preserve"> reklamas, kad mūsų produktą pamatytų kuo daugiau žmonių. Domeną pirktume iš </w:t>
+      </w:r>
+      <w:proofErr w:type="spellStart"/>
+      <w:r>
+        <w:t>serveriai.lt</w:t>
+      </w:r>
+      <w:proofErr w:type="spellEnd"/>
+      <w:r>
+        <w:t xml:space="preserve">, jie siūlo gana gerą variantą už 6 EUR per mėnesį. Geras SEO optimizavimas gana brangus, tačiau tai padėtų pasiekti didesnę auditoriją užsienyje. </w:t>
+      </w:r>
+    </w:p>
     <w:p>
       <w:pPr>
         <w:pStyle w:val="Antrat1"/>
@@ -6541,14 +7498,14 @@
           <w:lang w:eastAsia="en-GB"/>
         </w:rPr>
       </w:pPr>
-      <w:bookmarkStart w:id="21" w:name="_Toc479002607"/>
+      <w:bookmarkStart w:id="20" w:name="_Toc479002607"/>
       <w:r>
         <w:rPr>
           <w:lang w:eastAsia="en-GB"/>
         </w:rPr>
         <w:t>IŠVADOS</w:t>
       </w:r>
-      <w:bookmarkEnd w:id="21"/>
+      <w:bookmarkEnd w:id="20"/>
     </w:p>
     <w:p/>
     <w:p>
@@ -6562,14 +7519,14 @@
           <w:lang w:eastAsia="en-GB"/>
         </w:rPr>
       </w:pPr>
-      <w:bookmarkStart w:id="22" w:name="_Toc479002608"/>
+      <w:bookmarkStart w:id="21" w:name="_Toc479002608"/>
       <w:r>
         <w:rPr>
           <w:lang w:eastAsia="en-GB"/>
         </w:rPr>
         <w:t>LITERATŪROS SĄRAŠAS</w:t>
       </w:r>
-      <w:bookmarkEnd w:id="22"/>
+      <w:bookmarkEnd w:id="21"/>
     </w:p>
     <w:p>
       <w:pPr>
@@ -6584,7 +7541,7 @@
           <w:lang w:eastAsia="en-GB"/>
         </w:rPr>
       </w:pPr>
-      <w:hyperlink r:id="rId8" w:history="1">
+      <w:hyperlink r:id="rId9" w:history="1">
         <w:r>
           <w:rPr>
             <w:rStyle w:val="Hipersaitas"/>
@@ -6602,7 +7559,12 @@
       </w:pPr>
     </w:p>
     <w:p>
-      <w:hyperlink r:id="rId9" w:history="1">
+      <w:pPr>
+        <w:rPr>
+          <w:rStyle w:val="Hipersaitas"/>
+        </w:rPr>
+      </w:pPr>
+      <w:hyperlink r:id="rId10" w:history="1">
         <w:r>
           <w:rPr>
             <w:rStyle w:val="Hipersaitas"/>
@@ -6611,6 +7573,43 @@
         </w:r>
       </w:hyperlink>
     </w:p>
+    <w:p>
+      <w:hyperlink r:id="rId11" w:history="1">
+        <w:r>
+          <w:rPr>
+            <w:rStyle w:val="Hipersaitas"/>
+          </w:rPr>
+          <w:t>http://www.emailvendorselection.com/cost-per-mille-cpm/</w:t>
+        </w:r>
+      </w:hyperlink>
+    </w:p>
+    <w:p>
+      <w:hyperlink r:id="rId12" w:history="1">
+        <w:r>
+          <w:rPr>
+            <w:rStyle w:val="Hipersaitas"/>
+          </w:rPr>
+          <w:t>http://www.videography.lt/#!/kiek-kainuoja-sukurti-video/</w:t>
+        </w:r>
+      </w:hyperlink>
+    </w:p>
+    <w:p>
+      <w:hyperlink r:id="rId13" w:history="1">
+        <w:r>
+          <w:rPr>
+            <w:rStyle w:val="Hipersaitas"/>
+          </w:rPr>
+          <w:t>http://www.theworldcounts.com/stories/Plastic-Waste-Facts</w:t>
+        </w:r>
+      </w:hyperlink>
+    </w:p>
+    <w:p>
+      <w:r>
+        <w:t>https://adespresso.com/academy/blog/facebook-ads-cost/</w:t>
+      </w:r>
+      <w:bookmarkStart w:id="22" w:name="_GoBack"/>
+      <w:bookmarkEnd w:id="22"/>
+    </w:p>
     <w:p/>
     <w:p>
       <w:pPr>
@@ -6620,7 +7619,7 @@
           <w:rStyle w:val="Hipersaitas"/>
         </w:rPr>
       </w:pPr>
-      <w:hyperlink r:id="rId10" w:history="1">
+      <w:hyperlink r:id="rId14" w:history="1">
         <w:r>
           <w:rPr>
             <w:rStyle w:val="Hipersaitas"/>
@@ -7225,7 +8224,7 @@
 </file>
 
 <file path=word/numbering.xml><?xml version="1.0" encoding="utf-8"?>
-<w:numbering xmlns:wpc="http://schemas.microsoft.com/office/word/2010/wordprocessingCanvas" xmlns:cx="http://schemas.microsoft.com/office/drawing/2014/chartex" xmlns:cx1="http://schemas.microsoft.com/office/drawing/2015/9/8/chartex" xmlns:cx2="http://schemas.microsoft.com/office/drawing/2015/10/21/chartex" xmlns:cx3="http://schemas.microsoft.com/office/drawing/2016/5/9/chartex" xmlns:cx4="http://schemas.microsoft.com/office/drawing/2016/5/10/chartex" xmlns:cx5="http://schemas.microsoft.com/office/drawing/2016/5/11/chartex" xmlns:cx6="http://schemas.microsoft.com/office/drawing/2016/5/12/chartex" xmlns:cx7="http://schemas.microsoft.com/office/drawing/2016/5/13/chartex" xmlns:cx8="http://schemas.microsoft.com/office/drawing/2016/5/14/chartex" xmlns:mc="http://schemas.openxmlformats.org/markup-compatibility/2006" xmlns:o="urn:schemas-microsoft-com:office:office" xmlns:r="http://schemas.openxmlformats.org/officeDocument/2006/relationships" xmlns:m="http://schemas.openxmlformats.org/officeDocument/2006/math" xmlns:v="urn:schemas-microsoft-com:vml" xmlns:wp14="http://schemas.microsoft.com/office/word/2010/wordprocessingDrawing" xmlns:wp="http://schemas.openxmlformats.org/drawingml/2006/wordprocessingDrawing" xmlns:w10="urn:schemas-microsoft-com:office:word" xmlns:w="http://schemas.openxmlformats.org/wordprocessingml/2006/main" xmlns:w14="http://schemas.microsoft.com/office/word/2010/wordml" xmlns:w15="http://schemas.microsoft.com/office/word/2012/wordml" xmlns:w16se="http://schemas.microsoft.com/office/word/2015/wordml/symex" xmlns:wpg="http://schemas.microsoft.com/office/word/2010/wordprocessingGroup" xmlns:wpi="http://schemas.microsoft.com/office/word/2010/wordprocessingInk" xmlns:wne="http://schemas.microsoft.com/office/word/2006/wordml" xmlns:wps="http://schemas.microsoft.com/office/word/2010/wordprocessingShape" mc:Ignorable="w14 w15 w16se wp14">
+<w:numbering xmlns:wpc="http://schemas.microsoft.com/office/word/2010/wordprocessingCanvas" xmlns:mc="http://schemas.openxmlformats.org/markup-compatibility/2006" xmlns:o="urn:schemas-microsoft-com:office:office" xmlns:r="http://schemas.openxmlformats.org/officeDocument/2006/relationships" xmlns:m="http://schemas.openxmlformats.org/officeDocument/2006/math" xmlns:v="urn:schemas-microsoft-com:vml" xmlns:wp14="http://schemas.microsoft.com/office/word/2010/wordprocessingDrawing" xmlns:wp="http://schemas.openxmlformats.org/drawingml/2006/wordprocessingDrawing" xmlns:w10="urn:schemas-microsoft-com:office:word" xmlns:w="http://schemas.openxmlformats.org/wordprocessingml/2006/main" xmlns:w14="http://schemas.microsoft.com/office/word/2010/wordml" xmlns:w15="http://schemas.microsoft.com/office/word/2012/wordml" xmlns:wpg="http://schemas.microsoft.com/office/word/2010/wordprocessingGroup" xmlns:wpi="http://schemas.microsoft.com/office/word/2010/wordprocessingInk" xmlns:wne="http://schemas.microsoft.com/office/word/2006/wordml" xmlns:wps="http://schemas.microsoft.com/office/word/2010/wordprocessingShape" mc:Ignorable="w14 w15 wp14">
   <w:abstractNum w:abstractNumId="0" w15:restartNumberingAfterBreak="0">
     <w:nsid w:val="00000001"/>
     <w:multiLevelType w:val="multilevel"/>
@@ -9685,7 +10684,7 @@
 </file>
 
 <file path=word/styles.xml><?xml version="1.0" encoding="utf-8"?>
-<w:styles xmlns:mc="http://schemas.openxmlformats.org/markup-compatibility/2006" xmlns:r="http://schemas.openxmlformats.org/officeDocument/2006/relationships" xmlns:w="http://schemas.openxmlformats.org/wordprocessingml/2006/main" xmlns:w14="http://schemas.microsoft.com/office/word/2010/wordml" xmlns:w15="http://schemas.microsoft.com/office/word/2012/wordml" xmlns:w16se="http://schemas.microsoft.com/office/word/2015/wordml/symex" mc:Ignorable="w14 w15 w16se">
+<w:styles xmlns:mc="http://schemas.openxmlformats.org/markup-compatibility/2006" xmlns:r="http://schemas.openxmlformats.org/officeDocument/2006/relationships" xmlns:w="http://schemas.openxmlformats.org/wordprocessingml/2006/main" xmlns:w14="http://schemas.microsoft.com/office/word/2010/wordml" xmlns:w15="http://schemas.microsoft.com/office/word/2012/wordml" mc:Ignorable="w14 w15">
   <w:docDefaults>
     <w:rPrDefault>
       <w:rPr>
@@ -9697,7 +10696,7 @@
     </w:rPrDefault>
     <w:pPrDefault/>
   </w:docDefaults>
-  <w:latentStyles w:defLockedState="0" w:defUIPriority="99" w:defSemiHidden="0" w:defUnhideWhenUsed="0" w:defQFormat="0" w:count="374">
+  <w:latentStyles w:defLockedState="0" w:defUIPriority="99" w:defSemiHidden="0" w:defUnhideWhenUsed="0" w:defQFormat="0" w:count="371">
     <w:lsdException w:name="Normal" w:uiPriority="0" w:qFormat="1"/>
     <w:lsdException w:name="heading 1" w:uiPriority="0" w:qFormat="1"/>
     <w:lsdException w:name="heading 2" w:semiHidden="1" w:uiPriority="9" w:unhideWhenUsed="1" w:qFormat="1"/>
@@ -10069,8 +11068,6 @@
     <w:lsdException w:name="List Table 5 Dark Accent 6" w:uiPriority="50"/>
     <w:lsdException w:name="List Table 6 Colorful Accent 6" w:uiPriority="51"/>
     <w:lsdException w:name="List Table 7 Colorful Accent 6" w:uiPriority="52"/>
-    <w:lsdException w:name="Mention" w:semiHidden="1" w:unhideWhenUsed="1"/>
-    <w:lsdException w:name="Smart Hyperlink" w:semiHidden="1" w:unhideWhenUsed="1"/>
   </w:latentStyles>
   <w:style w:type="paragraph" w:default="1" w:styleId="prastasis">
     <w:name w:val="Normal"/>
@@ -10203,7 +11200,6 @@
   <w:style w:type="character" w:default="1" w:styleId="Numatytasispastraiposriftas">
     <w:name w:val="Default Paragraph Font"/>
     <w:uiPriority w:val="1"/>
-    <w:semiHidden/>
     <w:unhideWhenUsed/>
   </w:style>
   <w:style w:type="table" w:default="1" w:styleId="prastojilentel">
@@ -10872,7 +11868,7 @@
 </file>
 
 <file path=customXml/itemProps1.xml><?xml version="1.0" encoding="utf-8"?>
-<ds:datastoreItem xmlns:ds="http://schemas.openxmlformats.org/officeDocument/2006/customXml" ds:itemID="{E2F94BD8-112B-493C-898A-79426BF07D06}">
+<ds:datastoreItem xmlns:ds="http://schemas.openxmlformats.org/officeDocument/2006/customXml" ds:itemID="{02484AC2-187E-417D-9431-BA9EBD7D4835}">
   <ds:schemaRefs>
     <ds:schemaRef ds:uri="http://schemas.openxmlformats.org/officeDocument/2006/bibliography"/>
   </ds:schemaRefs>

</xml_diff>